<commit_message>
Rapport ok! Check la conclusion
</commit_message>
<xml_diff>
--- a/Rapport.docx
+++ b/Rapport.docx
@@ -1,24 +1,186 @@
 
 <file path=word/document.xml><?xml version="1.0" encoding="utf-8"?>
-<w:document xmlns:wpc="http://schemas.microsoft.com/office/word/2010/wordprocessingCanvas" xmlns:mc="http://schemas.openxmlformats.org/markup-compatibility/2006" xmlns:o="urn:schemas-microsoft-com:office:office" xmlns:r="http://schemas.openxmlformats.org/officeDocument/2006/relationships" xmlns:m="http://schemas.openxmlformats.org/officeDocument/2006/math" xmlns:v="urn:schemas-microsoft-com:vml" xmlns:wp14="http://schemas.microsoft.com/office/word/2010/wordprocessingDrawing" xmlns:wp="http://schemas.openxmlformats.org/drawingml/2006/wordprocessingDrawing" xmlns:w10="urn:schemas-microsoft-com:office:word" xmlns:w="http://schemas.openxmlformats.org/wordprocessingml/2006/main" xmlns:w14="http://schemas.microsoft.com/office/word/2010/wordml" xmlns:wpg="http://schemas.microsoft.com/office/word/2010/wordprocessingGroup" xmlns:wpi="http://schemas.microsoft.com/office/word/2010/wordprocessingInk" xmlns:wne="http://schemas.microsoft.com/office/word/2006/wordml" xmlns:wps="http://schemas.microsoft.com/office/word/2010/wordprocessingShape" mc:Ignorable="w14 wp14">
+<w:document xmlns:wpc="http://schemas.microsoft.com/office/word/2010/wordprocessingCanvas" xmlns:mc="http://schemas.openxmlformats.org/markup-compatibility/2006" xmlns:o="urn:schemas-microsoft-com:office:office" xmlns:r="http://schemas.openxmlformats.org/officeDocument/2006/relationships" xmlns:m="http://schemas.openxmlformats.org/officeDocument/2006/math" xmlns:v="urn:schemas-microsoft-com:vml" xmlns:wp14="http://schemas.microsoft.com/office/word/2010/wordprocessingDrawing" xmlns:wp="http://schemas.openxmlformats.org/drawingml/2006/wordprocessingDrawing" xmlns:w10="urn:schemas-microsoft-com:office:word" xmlns:w="http://schemas.openxmlformats.org/wordprocessingml/2006/main" xmlns:w14="http://schemas.microsoft.com/office/word/2010/wordml" xmlns:w15="http://schemas.microsoft.com/office/word/2012/wordml" xmlns:wpg="http://schemas.microsoft.com/office/word/2010/wordprocessingGroup" xmlns:wpi="http://schemas.microsoft.com/office/word/2010/wordprocessingInk" xmlns:wne="http://schemas.microsoft.com/office/word/2006/wordml" xmlns:wps="http://schemas.microsoft.com/office/word/2010/wordprocessingShape" mc:Ignorable="w14 w15 wp14">
   <w:body>
     <w:p>
-      <w:r>
-        <w:t>Adopte un Appart</w:t>
-      </w:r>
-    </w:p>
-    <w:p/>
-    <w:p>
-      <w:r>
-        <w:t>Pour qui ? Un agent immobilier ou un particulier qui veut gérer ses appartements car local storage</w:t>
-      </w:r>
-    </w:p>
-    <w:p>
-      <w:r>
-        <w:t xml:space="preserve">Le plus de notre site : On peut réutiliser notre site pour n’importe quel autre gestionnaire </w:t>
-      </w:r>
-    </w:p>
-    <w:p>
+      <w:pPr>
+        <w:jc w:val="center"/>
+        <w:rPr>
+          <w:b/>
+          <w:sz w:val="72"/>
+        </w:rPr>
+      </w:pPr>
+    </w:p>
+    <w:p>
+      <w:pPr>
+        <w:pStyle w:val="Titre"/>
+        <w:rPr>
+          <w:sz w:val="144"/>
+        </w:rPr>
+      </w:pPr>
+      <w:r>
+        <w:rPr>
+          <w:sz w:val="144"/>
+        </w:rPr>
+        <w:t>Rapport</w:t>
+      </w:r>
+    </w:p>
+    <w:p>
+      <w:pPr>
+        <w:pStyle w:val="Titre"/>
+        <w:rPr>
+          <w:sz w:val="144"/>
+        </w:rPr>
+      </w:pPr>
+      <w:r>
+        <w:rPr>
+          <w:sz w:val="144"/>
+        </w:rPr>
+        <w:t>Projet Web</w:t>
+      </w:r>
+    </w:p>
+    <w:p>
+      <w:pPr>
+        <w:rPr>
+          <w:sz w:val="40"/>
+        </w:rPr>
+      </w:pPr>
+    </w:p>
+    <w:p>
+      <w:pPr>
+        <w:rPr>
+          <w:sz w:val="40"/>
+        </w:rPr>
+      </w:pPr>
+      <w:r>
+        <w:rPr>
+          <w:sz w:val="40"/>
+        </w:rPr>
+        <w:t>IMAC 1</w:t>
+      </w:r>
+    </w:p>
+    <w:p>
+      <w:pPr>
+        <w:jc w:val="center"/>
+      </w:pPr>
+      <w:r>
+        <w:br/>
+      </w:r>
+    </w:p>
+    <w:p>
+      <w:pPr>
+        <w:jc w:val="right"/>
+        <w:rPr>
+          <w:sz w:val="28"/>
+        </w:rPr>
+      </w:pPr>
+    </w:p>
+    <w:p>
+      <w:pPr>
+        <w:jc w:val="right"/>
+        <w:rPr>
+          <w:sz w:val="28"/>
+        </w:rPr>
+      </w:pPr>
+    </w:p>
+    <w:p>
+      <w:pPr>
+        <w:jc w:val="right"/>
+        <w:rPr>
+          <w:sz w:val="28"/>
+        </w:rPr>
+      </w:pPr>
+    </w:p>
+    <w:p>
+      <w:pPr>
+        <w:jc w:val="center"/>
+        <w:rPr>
+          <w:sz w:val="28"/>
+        </w:rPr>
+      </w:pPr>
+    </w:p>
+    <w:p>
+      <w:pPr>
+        <w:jc w:val="center"/>
+        <w:rPr>
+          <w:sz w:val="28"/>
+        </w:rPr>
+      </w:pPr>
+    </w:p>
+    <w:p>
+      <w:pPr>
+        <w:jc w:val="center"/>
+        <w:rPr>
+          <w:sz w:val="28"/>
+        </w:rPr>
+      </w:pPr>
+    </w:p>
+    <w:p>
+      <w:pPr>
+        <w:jc w:val="center"/>
+        <w:rPr>
+          <w:sz w:val="28"/>
+        </w:rPr>
+      </w:pPr>
+    </w:p>
+    <w:p>
+      <w:pPr>
+        <w:jc w:val="center"/>
+        <w:rPr>
+          <w:sz w:val="28"/>
+        </w:rPr>
+      </w:pPr>
+    </w:p>
+    <w:p>
+      <w:pPr>
+        <w:jc w:val="center"/>
+        <w:rPr>
+          <w:sz w:val="28"/>
+        </w:rPr>
+      </w:pPr>
+    </w:p>
+    <w:p>
+      <w:pPr>
+        <w:jc w:val="right"/>
+        <w:rPr>
+          <w:sz w:val="28"/>
+        </w:rPr>
+      </w:pPr>
+    </w:p>
+    <w:p>
+      <w:pPr>
+        <w:jc w:val="right"/>
+        <w:rPr>
+          <w:sz w:val="28"/>
+        </w:rPr>
+      </w:pPr>
+    </w:p>
+    <w:p>
+      <w:pPr>
+        <w:jc w:val="right"/>
+        <w:rPr>
+          <w:sz w:val="14"/>
+        </w:rPr>
+      </w:pPr>
+    </w:p>
+    <w:p>
+      <w:pPr>
+        <w:jc w:val="right"/>
+        <w:rPr>
+          <w:rFonts w:asciiTheme="majorHAnsi" w:eastAsiaTheme="majorEastAsia" w:hAnsiTheme="majorHAnsi" w:cstheme="majorBidi"/>
+          <w:color w:val="323E4F" w:themeColor="text2" w:themeShade="BF"/>
+          <w:spacing w:val="5"/>
+          <w:kern w:val="28"/>
+          <w:sz w:val="52"/>
+          <w:szCs w:val="52"/>
+        </w:rPr>
+      </w:pPr>
+      <w:r>
+        <w:rPr>
+          <w:sz w:val="40"/>
+        </w:rPr>
+        <w:t>Antoine Demiere &amp; Lisa Couavoux</w:t>
+      </w:r>
       <w:r>
         <w:br w:type="page"/>
       </w:r>
@@ -32,6 +194,7 @@
         <w:t>Sommaire</w:t>
       </w:r>
     </w:p>
+    <w:p/>
     <w:p>
       <w:pPr>
         <w:pStyle w:val="Paragraphedeliste"/>
@@ -53,6 +216,63 @@
         </w:rPr>
         <w:t>Présentation du projet</w:t>
       </w:r>
+      <w:r>
+        <w:rPr>
+          <w:rFonts w:asciiTheme="majorHAnsi" w:hAnsiTheme="majorHAnsi"/>
+          <w:sz w:val="32"/>
+          <w:szCs w:val="32"/>
+        </w:rPr>
+        <w:tab/>
+      </w:r>
+      <w:r>
+        <w:rPr>
+          <w:rFonts w:asciiTheme="majorHAnsi" w:hAnsiTheme="majorHAnsi"/>
+          <w:sz w:val="32"/>
+          <w:szCs w:val="32"/>
+        </w:rPr>
+        <w:tab/>
+      </w:r>
+      <w:r>
+        <w:rPr>
+          <w:rFonts w:asciiTheme="majorHAnsi" w:hAnsiTheme="majorHAnsi"/>
+          <w:sz w:val="32"/>
+          <w:szCs w:val="32"/>
+        </w:rPr>
+        <w:tab/>
+      </w:r>
+      <w:r>
+        <w:rPr>
+          <w:rFonts w:asciiTheme="majorHAnsi" w:hAnsiTheme="majorHAnsi"/>
+          <w:sz w:val="32"/>
+          <w:szCs w:val="32"/>
+        </w:rPr>
+        <w:tab/>
+      </w:r>
+      <w:r>
+        <w:rPr>
+          <w:rFonts w:asciiTheme="majorHAnsi" w:hAnsiTheme="majorHAnsi"/>
+          <w:sz w:val="32"/>
+          <w:szCs w:val="32"/>
+        </w:rPr>
+        <w:tab/>
+      </w:r>
+      <w:r>
+        <w:rPr>
+          <w:rFonts w:asciiTheme="majorHAnsi" w:hAnsiTheme="majorHAnsi"/>
+          <w:sz w:val="32"/>
+          <w:szCs w:val="32"/>
+        </w:rPr>
+        <w:tab/>
+      </w:r>
+      <w:r>
+        <w:rPr>
+          <w:rFonts w:asciiTheme="majorHAnsi" w:hAnsiTheme="majorHAnsi"/>
+          <w:sz w:val="32"/>
+          <w:szCs w:val="32"/>
+        </w:rPr>
+        <w:tab/>
+        <w:t>3</w:t>
+      </w:r>
     </w:p>
     <w:p>
       <w:pPr>
@@ -111,7 +331,6 @@
           <w:szCs w:val="32"/>
         </w:rPr>
       </w:pPr>
-      <w:proofErr w:type="spellStart"/>
       <w:r>
         <w:rPr>
           <w:rFonts w:asciiTheme="majorHAnsi" w:hAnsiTheme="majorHAnsi"/>
@@ -120,7 +339,17 @@
         </w:rPr>
         <w:t>Personas</w:t>
       </w:r>
-      <w:proofErr w:type="spellEnd"/>
+    </w:p>
+    <w:p>
+      <w:pPr>
+        <w:pStyle w:val="Paragraphedeliste"/>
+        <w:ind w:left="1440"/>
+        <w:rPr>
+          <w:rFonts w:asciiTheme="majorHAnsi" w:hAnsiTheme="majorHAnsi"/>
+          <w:sz w:val="32"/>
+          <w:szCs w:val="32"/>
+        </w:rPr>
+      </w:pPr>
     </w:p>
     <w:p>
       <w:pPr>
@@ -152,7 +381,88 @@
           <w:sz w:val="32"/>
           <w:szCs w:val="32"/>
         </w:rPr>
-        <w:t>Technologie utilisée</w:t>
+        <w:t>Technologie</w:t>
+      </w:r>
+      <w:r>
+        <w:rPr>
+          <w:rFonts w:asciiTheme="majorHAnsi" w:hAnsiTheme="majorHAnsi"/>
+          <w:sz w:val="32"/>
+          <w:szCs w:val="32"/>
+        </w:rPr>
+        <w:t>s</w:t>
+      </w:r>
+      <w:r>
+        <w:rPr>
+          <w:rFonts w:asciiTheme="majorHAnsi" w:hAnsiTheme="majorHAnsi"/>
+          <w:sz w:val="32"/>
+          <w:szCs w:val="32"/>
+        </w:rPr>
+        <w:t xml:space="preserve"> utilisée</w:t>
+      </w:r>
+      <w:r>
+        <w:rPr>
+          <w:rFonts w:asciiTheme="majorHAnsi" w:hAnsiTheme="majorHAnsi"/>
+          <w:sz w:val="32"/>
+          <w:szCs w:val="32"/>
+        </w:rPr>
+        <w:t>s</w:t>
+      </w:r>
+      <w:r>
+        <w:rPr>
+          <w:rFonts w:asciiTheme="majorHAnsi" w:hAnsiTheme="majorHAnsi"/>
+          <w:sz w:val="32"/>
+          <w:szCs w:val="32"/>
+        </w:rPr>
+        <w:tab/>
+      </w:r>
+      <w:r>
+        <w:rPr>
+          <w:rFonts w:asciiTheme="majorHAnsi" w:hAnsiTheme="majorHAnsi"/>
+          <w:sz w:val="32"/>
+          <w:szCs w:val="32"/>
+        </w:rPr>
+        <w:tab/>
+      </w:r>
+      <w:r>
+        <w:rPr>
+          <w:rFonts w:asciiTheme="majorHAnsi" w:hAnsiTheme="majorHAnsi"/>
+          <w:sz w:val="32"/>
+          <w:szCs w:val="32"/>
+        </w:rPr>
+        <w:tab/>
+      </w:r>
+      <w:r>
+        <w:rPr>
+          <w:rFonts w:asciiTheme="majorHAnsi" w:hAnsiTheme="majorHAnsi"/>
+          <w:sz w:val="32"/>
+          <w:szCs w:val="32"/>
+        </w:rPr>
+        <w:tab/>
+      </w:r>
+      <w:r>
+        <w:rPr>
+          <w:rFonts w:asciiTheme="majorHAnsi" w:hAnsiTheme="majorHAnsi"/>
+          <w:sz w:val="32"/>
+          <w:szCs w:val="32"/>
+        </w:rPr>
+        <w:tab/>
+      </w:r>
+      <w:r>
+        <w:rPr>
+          <w:rFonts w:asciiTheme="majorHAnsi" w:hAnsiTheme="majorHAnsi"/>
+          <w:sz w:val="32"/>
+          <w:szCs w:val="32"/>
+        </w:rPr>
+        <w:tab/>
+      </w:r>
+      <w:r>
+        <w:rPr>
+          <w:rFonts w:asciiTheme="majorHAnsi" w:hAnsiTheme="majorHAnsi"/>
+          <w:sz w:val="32"/>
+          <w:szCs w:val="32"/>
+        </w:rPr>
+        <w:tab/>
+        <w:t>4</w:t>
       </w:r>
     </w:p>
     <w:p>
@@ -249,8 +559,6 @@
     </w:p>
     <w:p>
       <w:pPr>
-        <w:pStyle w:val="Paragraphedeliste"/>
-        <w:ind w:left="1440"/>
         <w:jc w:val="both"/>
         <w:rPr>
           <w:rFonts w:asciiTheme="majorHAnsi" w:hAnsiTheme="majorHAnsi"/>
@@ -258,8 +566,6 @@
           <w:szCs w:val="32"/>
         </w:rPr>
       </w:pPr>
-      <w:bookmarkStart w:id="0" w:name="_GoBack"/>
-      <w:bookmarkEnd w:id="0"/>
     </w:p>
     <w:p>
       <w:pPr>
@@ -268,24 +574,112 @@
           <w:ilvl w:val="0"/>
           <w:numId w:val="1"/>
         </w:numPr>
-        <w:rPr>
-          <w:rFonts w:asciiTheme="majorHAnsi" w:hAnsiTheme="majorHAnsi"/>
-          <w:sz w:val="32"/>
-          <w:szCs w:val="32"/>
-        </w:rPr>
-      </w:pPr>
-      <w:r>
-        <w:rPr>
-          <w:rFonts w:asciiTheme="majorHAnsi" w:hAnsiTheme="majorHAnsi"/>
-          <w:sz w:val="32"/>
-          <w:szCs w:val="32"/>
-        </w:rPr>
-        <w:t xml:space="preserve">Structure des pages </w:t>
-      </w:r>
-    </w:p>
-    <w:p>
-      <w:pPr>
-        <w:ind w:left="1080"/>
+        <w:jc w:val="both"/>
+        <w:rPr>
+          <w:rFonts w:asciiTheme="majorHAnsi" w:hAnsiTheme="majorHAnsi"/>
+          <w:sz w:val="32"/>
+          <w:szCs w:val="32"/>
+        </w:rPr>
+      </w:pPr>
+      <w:r>
+        <w:rPr>
+          <w:rFonts w:asciiTheme="majorHAnsi" w:hAnsiTheme="majorHAnsi"/>
+          <w:sz w:val="32"/>
+          <w:szCs w:val="32"/>
+        </w:rPr>
+        <w:t>Problème</w:t>
+      </w:r>
+      <w:r>
+        <w:rPr>
+          <w:rFonts w:asciiTheme="majorHAnsi" w:hAnsiTheme="majorHAnsi"/>
+          <w:sz w:val="32"/>
+          <w:szCs w:val="32"/>
+        </w:rPr>
+        <w:tab/>
+      </w:r>
+      <w:r>
+        <w:rPr>
+          <w:rFonts w:asciiTheme="majorHAnsi" w:hAnsiTheme="majorHAnsi"/>
+          <w:sz w:val="32"/>
+          <w:szCs w:val="32"/>
+        </w:rPr>
+        <w:tab/>
+      </w:r>
+      <w:r>
+        <w:rPr>
+          <w:rFonts w:asciiTheme="majorHAnsi" w:hAnsiTheme="majorHAnsi"/>
+          <w:sz w:val="32"/>
+          <w:szCs w:val="32"/>
+        </w:rPr>
+        <w:tab/>
+      </w:r>
+      <w:r>
+        <w:rPr>
+          <w:rFonts w:asciiTheme="majorHAnsi" w:hAnsiTheme="majorHAnsi"/>
+          <w:sz w:val="32"/>
+          <w:szCs w:val="32"/>
+        </w:rPr>
+        <w:tab/>
+      </w:r>
+      <w:r>
+        <w:rPr>
+          <w:rFonts w:asciiTheme="majorHAnsi" w:hAnsiTheme="majorHAnsi"/>
+          <w:sz w:val="32"/>
+          <w:szCs w:val="32"/>
+        </w:rPr>
+        <w:tab/>
+      </w:r>
+      <w:r>
+        <w:rPr>
+          <w:rFonts w:asciiTheme="majorHAnsi" w:hAnsiTheme="majorHAnsi"/>
+          <w:sz w:val="32"/>
+          <w:szCs w:val="32"/>
+        </w:rPr>
+        <w:tab/>
+      </w:r>
+      <w:r>
+        <w:rPr>
+          <w:rFonts w:asciiTheme="majorHAnsi" w:hAnsiTheme="majorHAnsi"/>
+          <w:sz w:val="32"/>
+          <w:szCs w:val="32"/>
+        </w:rPr>
+        <w:tab/>
+      </w:r>
+      <w:r>
+        <w:rPr>
+          <w:rFonts w:asciiTheme="majorHAnsi" w:hAnsiTheme="majorHAnsi"/>
+          <w:sz w:val="32"/>
+          <w:szCs w:val="32"/>
+        </w:rPr>
+        <w:tab/>
+      </w:r>
+      <w:r>
+        <w:rPr>
+          <w:rFonts w:asciiTheme="majorHAnsi" w:hAnsiTheme="majorHAnsi"/>
+          <w:sz w:val="32"/>
+          <w:szCs w:val="32"/>
+        </w:rPr>
+        <w:tab/>
+        <w:t>5</w:t>
+      </w:r>
+    </w:p>
+    <w:p>
+      <w:pPr>
+        <w:pStyle w:val="Paragraphedeliste"/>
+        <w:ind w:left="1440"/>
+        <w:jc w:val="both"/>
+        <w:rPr>
+          <w:rFonts w:asciiTheme="majorHAnsi" w:hAnsiTheme="majorHAnsi"/>
+          <w:sz w:val="32"/>
+          <w:szCs w:val="32"/>
+        </w:rPr>
+      </w:pPr>
+    </w:p>
+    <w:p>
+      <w:pPr>
+        <w:pStyle w:val="Paragraphedeliste"/>
+        <w:ind w:left="1440"/>
+        <w:jc w:val="both"/>
         <w:rPr>
           <w:rFonts w:asciiTheme="majorHAnsi" w:hAnsiTheme="majorHAnsi"/>
           <w:sz w:val="32"/>
@@ -312,7 +706,177 @@
           <w:sz w:val="32"/>
           <w:szCs w:val="32"/>
         </w:rPr>
-        <w:t>Problèmes rencontrés &amp; Conclusion</w:t>
+        <w:t>Structure</w:t>
+      </w:r>
+      <w:r>
+        <w:rPr>
+          <w:rFonts w:asciiTheme="majorHAnsi" w:hAnsiTheme="majorHAnsi"/>
+          <w:sz w:val="32"/>
+          <w:szCs w:val="32"/>
+        </w:rPr>
+        <w:t xml:space="preserve"> des pages </w:t>
+      </w:r>
+      <w:r>
+        <w:rPr>
+          <w:rFonts w:asciiTheme="majorHAnsi" w:hAnsiTheme="majorHAnsi"/>
+          <w:sz w:val="32"/>
+          <w:szCs w:val="32"/>
+        </w:rPr>
+        <w:tab/>
+      </w:r>
+      <w:r>
+        <w:rPr>
+          <w:rFonts w:asciiTheme="majorHAnsi" w:hAnsiTheme="majorHAnsi"/>
+          <w:sz w:val="32"/>
+          <w:szCs w:val="32"/>
+        </w:rPr>
+        <w:tab/>
+      </w:r>
+      <w:r>
+        <w:rPr>
+          <w:rFonts w:asciiTheme="majorHAnsi" w:hAnsiTheme="majorHAnsi"/>
+          <w:sz w:val="32"/>
+          <w:szCs w:val="32"/>
+        </w:rPr>
+        <w:tab/>
+      </w:r>
+      <w:r>
+        <w:rPr>
+          <w:rFonts w:asciiTheme="majorHAnsi" w:hAnsiTheme="majorHAnsi"/>
+          <w:sz w:val="32"/>
+          <w:szCs w:val="32"/>
+        </w:rPr>
+        <w:tab/>
+      </w:r>
+      <w:r>
+        <w:rPr>
+          <w:rFonts w:asciiTheme="majorHAnsi" w:hAnsiTheme="majorHAnsi"/>
+          <w:sz w:val="32"/>
+          <w:szCs w:val="32"/>
+        </w:rPr>
+        <w:tab/>
+      </w:r>
+      <w:r>
+        <w:rPr>
+          <w:rFonts w:asciiTheme="majorHAnsi" w:hAnsiTheme="majorHAnsi"/>
+          <w:sz w:val="32"/>
+          <w:szCs w:val="32"/>
+        </w:rPr>
+        <w:tab/>
+      </w:r>
+      <w:r>
+        <w:rPr>
+          <w:rFonts w:asciiTheme="majorHAnsi" w:hAnsiTheme="majorHAnsi"/>
+          <w:sz w:val="32"/>
+          <w:szCs w:val="32"/>
+        </w:rPr>
+        <w:tab/>
+        <w:t>6</w:t>
+      </w:r>
+    </w:p>
+    <w:p>
+      <w:pPr>
+        <w:ind w:left="1080"/>
+        <w:rPr>
+          <w:rFonts w:asciiTheme="majorHAnsi" w:hAnsiTheme="majorHAnsi"/>
+          <w:sz w:val="32"/>
+          <w:szCs w:val="32"/>
+        </w:rPr>
+      </w:pPr>
+    </w:p>
+    <w:p>
+      <w:pPr>
+        <w:pStyle w:val="Paragraphedeliste"/>
+        <w:numPr>
+          <w:ilvl w:val="0"/>
+          <w:numId w:val="1"/>
+        </w:numPr>
+        <w:rPr>
+          <w:rFonts w:asciiTheme="majorHAnsi" w:hAnsiTheme="majorHAnsi"/>
+          <w:sz w:val="32"/>
+          <w:szCs w:val="32"/>
+        </w:rPr>
+      </w:pPr>
+      <w:r>
+        <w:rPr>
+          <w:rFonts w:asciiTheme="majorHAnsi" w:hAnsiTheme="majorHAnsi"/>
+          <w:sz w:val="32"/>
+          <w:szCs w:val="32"/>
+        </w:rPr>
+        <w:t>Conclusion</w:t>
+      </w:r>
+      <w:r>
+        <w:rPr>
+          <w:rFonts w:asciiTheme="majorHAnsi" w:hAnsiTheme="majorHAnsi"/>
+          <w:sz w:val="32"/>
+          <w:szCs w:val="32"/>
+        </w:rPr>
+        <w:tab/>
+      </w:r>
+      <w:r>
+        <w:rPr>
+          <w:rFonts w:asciiTheme="majorHAnsi" w:hAnsiTheme="majorHAnsi"/>
+          <w:sz w:val="32"/>
+          <w:szCs w:val="32"/>
+        </w:rPr>
+        <w:tab/>
+      </w:r>
+      <w:r>
+        <w:rPr>
+          <w:rFonts w:asciiTheme="majorHAnsi" w:hAnsiTheme="majorHAnsi"/>
+          <w:sz w:val="32"/>
+          <w:szCs w:val="32"/>
+        </w:rPr>
+        <w:tab/>
+      </w:r>
+      <w:r>
+        <w:rPr>
+          <w:rFonts w:asciiTheme="majorHAnsi" w:hAnsiTheme="majorHAnsi"/>
+          <w:sz w:val="32"/>
+          <w:szCs w:val="32"/>
+        </w:rPr>
+        <w:tab/>
+      </w:r>
+      <w:r>
+        <w:rPr>
+          <w:rFonts w:asciiTheme="majorHAnsi" w:hAnsiTheme="majorHAnsi"/>
+          <w:sz w:val="32"/>
+          <w:szCs w:val="32"/>
+        </w:rPr>
+        <w:tab/>
+      </w:r>
+      <w:r>
+        <w:rPr>
+          <w:rFonts w:asciiTheme="majorHAnsi" w:hAnsiTheme="majorHAnsi"/>
+          <w:sz w:val="32"/>
+          <w:szCs w:val="32"/>
+        </w:rPr>
+        <w:tab/>
+      </w:r>
+      <w:r>
+        <w:rPr>
+          <w:rFonts w:asciiTheme="majorHAnsi" w:hAnsiTheme="majorHAnsi"/>
+          <w:sz w:val="32"/>
+          <w:szCs w:val="32"/>
+        </w:rPr>
+        <w:tab/>
+      </w:r>
+      <w:r>
+        <w:rPr>
+          <w:rFonts w:asciiTheme="majorHAnsi" w:hAnsiTheme="majorHAnsi"/>
+          <w:sz w:val="32"/>
+          <w:szCs w:val="32"/>
+        </w:rPr>
+        <w:tab/>
+      </w:r>
+      <w:r>
+        <w:rPr>
+          <w:rFonts w:asciiTheme="majorHAnsi" w:hAnsiTheme="majorHAnsi"/>
+          <w:sz w:val="32"/>
+          <w:szCs w:val="32"/>
+        </w:rPr>
+        <w:tab/>
+        <w:t>9</w:t>
       </w:r>
     </w:p>
     <w:p>
@@ -333,12 +897,28 @@
           <w:szCs w:val="32"/>
         </w:rPr>
       </w:pPr>
-      <w:r>
-        <w:rPr>
-          <w:rFonts w:asciiTheme="majorHAnsi" w:hAnsiTheme="majorHAnsi"/>
-          <w:sz w:val="32"/>
-          <w:szCs w:val="32"/>
-        </w:rPr>
+    </w:p>
+    <w:p>
+      <w:pPr>
+        <w:rPr>
+          <w:rFonts w:asciiTheme="majorHAnsi" w:hAnsiTheme="majorHAnsi"/>
+          <w:sz w:val="32"/>
+          <w:szCs w:val="32"/>
+        </w:rPr>
+      </w:pPr>
+    </w:p>
+    <w:p>
+      <w:pPr>
+        <w:rPr>
+          <w:rFonts w:asciiTheme="majorHAnsi" w:eastAsiaTheme="majorEastAsia" w:hAnsiTheme="majorHAnsi" w:cstheme="majorBidi"/>
+          <w:color w:val="323E4F" w:themeColor="text2" w:themeShade="BF"/>
+          <w:spacing w:val="5"/>
+          <w:kern w:val="28"/>
+          <w:sz w:val="52"/>
+          <w:szCs w:val="52"/>
+        </w:rPr>
+      </w:pPr>
+      <w:r>
         <w:br w:type="page"/>
       </w:r>
     </w:p>
@@ -465,25 +1045,55 @@
           <w:sz w:val="26"/>
           <w:szCs w:val="26"/>
         </w:rPr>
-        <w:t xml:space="preserve">Le menu permet de retrouver les annonces rangées par type : « Studio », « T1 », « T2 » ou « T3 ». </w:t>
-      </w:r>
-      <w:proofErr w:type="gramStart"/>
-      <w:r>
-        <w:rPr>
-          <w:rFonts w:asciiTheme="majorHAnsi" w:hAnsiTheme="majorHAnsi"/>
-          <w:sz w:val="26"/>
-          <w:szCs w:val="26"/>
-        </w:rPr>
-        <w:t>La</w:t>
-      </w:r>
-      <w:proofErr w:type="gramEnd"/>
-      <w:r>
-        <w:rPr>
-          <w:rFonts w:asciiTheme="majorHAnsi" w:hAnsiTheme="majorHAnsi"/>
-          <w:sz w:val="26"/>
-          <w:szCs w:val="26"/>
-        </w:rPr>
-        <w:t xml:space="preserve"> bar de recherche de ce menu permet également de chercher toutes les annonces disponible pour un lieux donné. Une croix visible en haut à droite de toutes les annonces offre la possibilité de supprimer cet appartement du fichier de stockage.</w:t>
+        <w:t>Le menu permet de retrouver les annonces rangées par type : « Studio », « T1 », « T2 » ou « T3 ». La ba</w:t>
+      </w:r>
+      <w:r>
+        <w:rPr>
+          <w:rFonts w:asciiTheme="majorHAnsi" w:hAnsiTheme="majorHAnsi"/>
+          <w:sz w:val="26"/>
+          <w:szCs w:val="26"/>
+        </w:rPr>
+        <w:t>r</w:t>
+      </w:r>
+      <w:r>
+        <w:rPr>
+          <w:rFonts w:asciiTheme="majorHAnsi" w:hAnsiTheme="majorHAnsi"/>
+          <w:sz w:val="26"/>
+          <w:szCs w:val="26"/>
+        </w:rPr>
+        <w:t>r</w:t>
+      </w:r>
+      <w:r>
+        <w:rPr>
+          <w:rFonts w:asciiTheme="majorHAnsi" w:hAnsiTheme="majorHAnsi"/>
+          <w:sz w:val="26"/>
+          <w:szCs w:val="26"/>
+        </w:rPr>
+        <w:t>e</w:t>
+      </w:r>
+      <w:r>
+        <w:rPr>
+          <w:rFonts w:asciiTheme="majorHAnsi" w:hAnsiTheme="majorHAnsi"/>
+          <w:sz w:val="26"/>
+          <w:szCs w:val="26"/>
+        </w:rPr>
+        <w:t xml:space="preserve"> de recherche de ce menu permet également de chercher toutes les annonces disponible</w:t>
+      </w:r>
+      <w:r>
+        <w:rPr>
+          <w:rFonts w:asciiTheme="majorHAnsi" w:hAnsiTheme="majorHAnsi"/>
+          <w:sz w:val="26"/>
+          <w:szCs w:val="26"/>
+        </w:rPr>
+        <w:t>s</w:t>
+      </w:r>
+      <w:r>
+        <w:rPr>
+          <w:rFonts w:asciiTheme="majorHAnsi" w:hAnsiTheme="majorHAnsi"/>
+          <w:sz w:val="26"/>
+          <w:szCs w:val="26"/>
+        </w:rPr>
+        <w:t xml:space="preserve"> pour un lieu donné. Une croix visible en haut à droite de toutes les annonces offre la possibilité de supprimer cet appartement du fichier de stockage.</w:t>
       </w:r>
       <w:r>
         <w:rPr>
@@ -513,7 +1123,6 @@
           <w:szCs w:val="26"/>
         </w:rPr>
       </w:pPr>
-      <w:proofErr w:type="spellStart"/>
       <w:r>
         <w:rPr>
           <w:rFonts w:asciiTheme="majorHAnsi" w:hAnsiTheme="majorHAnsi"/>
@@ -522,7 +1131,6 @@
         </w:rPr>
         <w:t>Personas</w:t>
       </w:r>
-      <w:proofErr w:type="spellEnd"/>
     </w:p>
     <w:p>
       <w:pPr>
@@ -663,7 +1271,50 @@
           <w:sz w:val="26"/>
           <w:szCs w:val="26"/>
         </w:rPr>
-        <w:br w:type="page"/>
+        <w:tab/>
+        <w:t>Geneviève, 70 ans, retraité</w:t>
+      </w:r>
+      <w:r>
+        <w:rPr>
+          <w:rFonts w:asciiTheme="majorHAnsi" w:hAnsiTheme="majorHAnsi"/>
+          <w:sz w:val="26"/>
+          <w:szCs w:val="26"/>
+        </w:rPr>
+        <w:t>e</w:t>
+      </w:r>
+    </w:p>
+    <w:p>
+      <w:pPr>
+        <w:jc w:val="both"/>
+        <w:rPr>
+          <w:rFonts w:asciiTheme="majorHAnsi" w:hAnsiTheme="majorHAnsi"/>
+          <w:sz w:val="26"/>
+          <w:szCs w:val="26"/>
+        </w:rPr>
+      </w:pPr>
+      <w:r>
+        <w:rPr>
+          <w:rFonts w:asciiTheme="majorHAnsi" w:hAnsiTheme="majorHAnsi"/>
+          <w:sz w:val="26"/>
+          <w:szCs w:val="26"/>
+        </w:rPr>
+        <w:t>Geneviève a hérité de</w:t>
+      </w:r>
+      <w:r>
+        <w:rPr>
+          <w:rFonts w:asciiTheme="majorHAnsi" w:hAnsiTheme="majorHAnsi"/>
+          <w:sz w:val="26"/>
+          <w:szCs w:val="26"/>
+        </w:rPr>
+        <w:t xml:space="preserve"> plusieurs biens. Femme indépendante, elle ne veut pas passer par une agen</w:t>
+      </w:r>
+      <w:r>
+        <w:rPr>
+          <w:rFonts w:asciiTheme="majorHAnsi" w:hAnsiTheme="majorHAnsi"/>
+          <w:sz w:val="26"/>
+          <w:szCs w:val="26"/>
+        </w:rPr>
+        <w:t>ce pour gérer ses appartements.</w:t>
       </w:r>
     </w:p>
     <w:p>
@@ -673,9 +1324,19 @@
       </w:pPr>
       <w:r>
         <w:lastRenderedPageBreak/>
-        <w:t>Technologie utilisée</w:t>
-      </w:r>
-    </w:p>
+        <w:t>Technologie</w:t>
+      </w:r>
+      <w:r>
+        <w:t>s</w:t>
+      </w:r>
+      <w:r>
+        <w:t xml:space="preserve"> utilisée</w:t>
+      </w:r>
+      <w:r>
+        <w:t>s</w:t>
+      </w:r>
+    </w:p>
+    <w:p/>
     <w:p>
       <w:pPr>
         <w:jc w:val="both"/>
@@ -828,25 +1489,7 @@
           <w:szCs w:val="26"/>
         </w:rPr>
         <w:tab/>
-        <w:t xml:space="preserve">Pour chercher dynamiquement les annonces par type ou par adresse, nous étions obligé de générer les pages où s’affiche les annonces dynamiquement. Mais comme le fichier JavaScript se régénère pour chaque page html, nous devions utiliser un site « One Page ». Mais au lieu de charger une seule fois toutes les informations relatives à chaque annonce sur une même page nous avons décidé de modifier dynamiquement de conteneur principal qui se trouve entre le header et le </w:t>
-      </w:r>
-      <w:proofErr w:type="spellStart"/>
-      <w:r>
-        <w:rPr>
-          <w:rFonts w:asciiTheme="majorHAnsi" w:hAnsiTheme="majorHAnsi"/>
-          <w:sz w:val="26"/>
-          <w:szCs w:val="26"/>
-        </w:rPr>
-        <w:t>footer</w:t>
-      </w:r>
-      <w:proofErr w:type="spellEnd"/>
-      <w:r>
-        <w:rPr>
-          <w:rFonts w:asciiTheme="majorHAnsi" w:hAnsiTheme="majorHAnsi"/>
-          <w:sz w:val="26"/>
-          <w:szCs w:val="26"/>
-        </w:rPr>
-        <w:t>. Donc l’url du site ne change pas, l’utilisateur reste toujours sur la même pas et le bloc principal est modifier dynamiquement grâce au JavaScript.</w:t>
+        <w:t>Pour chercher dynamiquement les annonces par type ou par adresse, nous étions obligé de générer les pages où s’affiche les annonces dynamiquement. Mais comme le fichier JavaScript se régénère pour chaque page html, nous devions utiliser un site « One Page ». Mais au lieu de charger une seule fois toutes les informations relatives à chaque annonce sur une même page nous avons décidé de modifier dynamiquement de conteneur principal qui se trouve entre le header et le footer. Donc l’url du site ne change pas, l’utilisateur reste toujours sur la même pas et le bloc principal est modifier dynamiquement grâce au JavaScript.</w:t>
       </w:r>
     </w:p>
     <w:p>
@@ -874,23 +1517,7 @@
           <w:sz w:val="32"/>
           <w:szCs w:val="32"/>
         </w:rPr>
-        <w:t xml:space="preserve">Autocomplétion – </w:t>
-      </w:r>
-      <w:r>
-        <w:rPr>
-          <w:rFonts w:asciiTheme="majorHAnsi" w:hAnsiTheme="majorHAnsi"/>
-          <w:sz w:val="32"/>
-          <w:szCs w:val="32"/>
-        </w:rPr>
-        <w:t xml:space="preserve">API </w:t>
-      </w:r>
-      <w:r>
-        <w:rPr>
-          <w:rFonts w:asciiTheme="majorHAnsi" w:hAnsiTheme="majorHAnsi"/>
-          <w:sz w:val="32"/>
-          <w:szCs w:val="32"/>
-        </w:rPr>
-        <w:t xml:space="preserve">JQuery UI </w:t>
+        <w:t xml:space="preserve">Autocomplétion – API JQuery UI </w:t>
       </w:r>
     </w:p>
     <w:p>
@@ -916,31 +1543,7 @@
           <w:sz w:val="26"/>
           <w:szCs w:val="26"/>
         </w:rPr>
-        <w:t>faciliter</w:t>
-      </w:r>
-      <w:r>
-        <w:rPr>
-          <w:rFonts w:asciiTheme="majorHAnsi" w:hAnsiTheme="majorHAnsi"/>
-          <w:sz w:val="26"/>
-          <w:szCs w:val="26"/>
-        </w:rPr>
-        <w:t xml:space="preserve"> la recherche</w:t>
-      </w:r>
-      <w:r>
-        <w:rPr>
-          <w:rFonts w:asciiTheme="majorHAnsi" w:hAnsiTheme="majorHAnsi"/>
-          <w:sz w:val="26"/>
-          <w:szCs w:val="26"/>
-        </w:rPr>
-        <w:t xml:space="preserve"> </w:t>
-      </w:r>
-      <w:r>
-        <w:rPr>
-          <w:rFonts w:asciiTheme="majorHAnsi" w:hAnsiTheme="majorHAnsi"/>
-          <w:sz w:val="26"/>
-          <w:szCs w:val="26"/>
-        </w:rPr>
-        <w:t xml:space="preserve">pour </w:t>
+        <w:t xml:space="preserve">faciliter la recherche pour </w:t>
       </w:r>
       <w:r>
         <w:rPr>
@@ -988,31 +1591,7 @@
           <w:sz w:val="26"/>
           <w:szCs w:val="26"/>
         </w:rPr>
-        <w:t>Cet outil permet d’</w:t>
-      </w:r>
-      <w:r>
-        <w:rPr>
-          <w:rFonts w:asciiTheme="majorHAnsi" w:hAnsiTheme="majorHAnsi"/>
-          <w:sz w:val="26"/>
-          <w:szCs w:val="26"/>
-        </w:rPr>
-        <w:t>aiguiller</w:t>
-      </w:r>
-      <w:r>
-        <w:rPr>
-          <w:rFonts w:asciiTheme="majorHAnsi" w:hAnsiTheme="majorHAnsi"/>
-          <w:sz w:val="26"/>
-          <w:szCs w:val="26"/>
-        </w:rPr>
-        <w:t xml:space="preserve"> la recherche en proposant</w:t>
-      </w:r>
-      <w:r>
-        <w:rPr>
-          <w:rFonts w:asciiTheme="majorHAnsi" w:hAnsiTheme="majorHAnsi"/>
-          <w:sz w:val="26"/>
-          <w:szCs w:val="26"/>
-        </w:rPr>
-        <w:t xml:space="preserve"> </w:t>
+        <w:t xml:space="preserve">Cet outil permet d’aiguiller la recherche en proposant </w:t>
       </w:r>
       <w:r>
         <w:rPr>
@@ -1152,16 +1731,387 @@
           <w:sz w:val="26"/>
           <w:szCs w:val="26"/>
         </w:rPr>
+        <w:t>L’autre permet à l’utilisateur de visualiser l’appartement quand il se trouve sur son annonce</w:t>
+      </w:r>
+      <w:r>
+        <w:rPr>
+          <w:rFonts w:asciiTheme="majorHAnsi" w:hAnsiTheme="majorHAnsi"/>
+          <w:sz w:val="26"/>
+          <w:szCs w:val="26"/>
+        </w:rPr>
+        <w:t>. Ce carrousel se déclenche au clic sur l’image.</w:t>
+      </w:r>
+    </w:p>
+    <w:p>
+      <w:pPr>
+        <w:rPr>
+          <w:rFonts w:asciiTheme="majorHAnsi" w:hAnsiTheme="majorHAnsi"/>
+          <w:sz w:val="26"/>
+          <w:szCs w:val="26"/>
+        </w:rPr>
+      </w:pPr>
+    </w:p>
+    <w:p>
+      <w:pPr>
+        <w:ind w:left="708"/>
+        <w:rPr>
+          <w:rFonts w:asciiTheme="majorHAnsi" w:hAnsiTheme="majorHAnsi"/>
+          <w:sz w:val="26"/>
+          <w:szCs w:val="26"/>
+        </w:rPr>
+      </w:pPr>
+      <w:r>
+        <w:rPr>
+          <w:rFonts w:asciiTheme="majorHAnsi" w:hAnsiTheme="majorHAnsi"/>
+          <w:sz w:val="26"/>
+          <w:szCs w:val="26"/>
+        </w:rPr>
+        <w:t>Les images de ces carrousels sont chargées les unes en dessous des autres dans une liste html. Ensuite on demande au conteneur des images de ce redimensionné à la taille de la première image pour cacher les suivantes. Enfin, on demande au clic ou au hover de remonter l’image suivante dans la liste et d’envoyer l’image courante en fin de liste.</w:t>
+      </w:r>
+    </w:p>
+    <w:p>
+      <w:pPr>
+        <w:ind w:left="708"/>
+        <w:rPr>
+          <w:rFonts w:asciiTheme="majorHAnsi" w:hAnsiTheme="majorHAnsi"/>
+          <w:sz w:val="26"/>
+          <w:szCs w:val="26"/>
+        </w:rPr>
+      </w:pPr>
+    </w:p>
+    <w:p>
+      <w:pPr>
+        <w:ind w:left="708"/>
+        <w:rPr>
+          <w:rFonts w:asciiTheme="majorHAnsi" w:hAnsiTheme="majorHAnsi"/>
+          <w:sz w:val="26"/>
+          <w:szCs w:val="26"/>
+        </w:rPr>
+      </w:pPr>
+    </w:p>
+    <w:p>
+      <w:pPr>
+        <w:ind w:left="708"/>
+        <w:rPr>
+          <w:rFonts w:asciiTheme="majorHAnsi" w:hAnsiTheme="majorHAnsi"/>
+          <w:sz w:val="26"/>
+          <w:szCs w:val="26"/>
+        </w:rPr>
+      </w:pPr>
+    </w:p>
+    <w:p>
+      <w:pPr>
+        <w:pStyle w:val="Titre"/>
+      </w:pPr>
+      <w:r>
+        <w:t>Problème</w:t>
+      </w:r>
+    </w:p>
+    <w:p>
+      <w:pPr>
+        <w:rPr>
+          <w:rFonts w:asciiTheme="majorHAnsi" w:hAnsiTheme="majorHAnsi"/>
+          <w:sz w:val="26"/>
+          <w:szCs w:val="26"/>
+        </w:rPr>
+      </w:pPr>
+      <w:r>
+        <w:rPr>
+          <w:rFonts w:asciiTheme="majorHAnsi" w:hAnsiTheme="majorHAnsi"/>
+          <w:sz w:val="26"/>
+          <w:szCs w:val="26"/>
+        </w:rPr>
+        <w:t xml:space="preserve">Nous avons rencontré un problème de navigateur. Le site ne s’affiche pas entièrement sur le navigateur </w:t>
+      </w:r>
+      <w:r>
+        <w:rPr>
+          <w:rFonts w:asciiTheme="majorHAnsi" w:hAnsiTheme="majorHAnsi"/>
+          <w:sz w:val="26"/>
+          <w:szCs w:val="26"/>
+        </w:rPr>
+        <w:t>Google Chrome</w:t>
+      </w:r>
+      <w:r>
+        <w:rPr>
+          <w:rFonts w:asciiTheme="majorHAnsi" w:hAnsiTheme="majorHAnsi"/>
+          <w:sz w:val="26"/>
+          <w:szCs w:val="26"/>
+        </w:rPr>
+        <w:t>. EN revanche, il fonctionne sur Moz</w:t>
+      </w:r>
+      <w:r>
+        <w:rPr>
+          <w:rFonts w:asciiTheme="majorHAnsi" w:hAnsiTheme="majorHAnsi"/>
+          <w:sz w:val="26"/>
+          <w:szCs w:val="26"/>
+        </w:rPr>
+        <w:t>illa Firefox.</w:t>
+      </w:r>
+      <w:r>
+        <w:rPr>
+          <w:rFonts w:asciiTheme="majorHAnsi" w:hAnsiTheme="majorHAnsi"/>
+          <w:sz w:val="26"/>
+          <w:szCs w:val="26"/>
+        </w:rPr>
+        <w:t xml:space="preserve"> Nous n’avons pas testé avec Safari.</w:t>
+      </w:r>
+    </w:p>
+    <w:p>
+      <w:pPr>
+        <w:ind w:left="708"/>
+        <w:rPr>
+          <w:rFonts w:asciiTheme="majorHAnsi" w:hAnsiTheme="majorHAnsi"/>
+          <w:sz w:val="26"/>
+          <w:szCs w:val="26"/>
+        </w:rPr>
+      </w:pPr>
+    </w:p>
+    <w:p>
+      <w:pPr>
+        <w:ind w:left="708"/>
+        <w:rPr>
+          <w:rFonts w:asciiTheme="majorHAnsi" w:hAnsiTheme="majorHAnsi"/>
+          <w:sz w:val="26"/>
+          <w:szCs w:val="26"/>
+        </w:rPr>
+      </w:pPr>
+    </w:p>
+    <w:p>
+      <w:pPr>
+        <w:ind w:left="708"/>
+        <w:rPr>
+          <w:rFonts w:asciiTheme="majorHAnsi" w:hAnsiTheme="majorHAnsi"/>
+          <w:sz w:val="26"/>
+          <w:szCs w:val="26"/>
+        </w:rPr>
+      </w:pPr>
+    </w:p>
+    <w:p>
+      <w:pPr>
+        <w:rPr>
+          <w:rFonts w:asciiTheme="majorHAnsi" w:hAnsiTheme="majorHAnsi"/>
+          <w:sz w:val="26"/>
+          <w:szCs w:val="26"/>
+        </w:rPr>
+      </w:pPr>
+    </w:p>
+    <w:p>
+      <w:pPr>
+        <w:rPr>
+          <w:rFonts w:asciiTheme="majorHAnsi" w:hAnsiTheme="majorHAnsi"/>
+          <w:sz w:val="26"/>
+          <w:szCs w:val="26"/>
+        </w:rPr>
+      </w:pPr>
+    </w:p>
+    <w:p>
+      <w:pPr>
+        <w:rPr>
+          <w:rFonts w:asciiTheme="majorHAnsi" w:hAnsiTheme="majorHAnsi"/>
+          <w:sz w:val="26"/>
+          <w:szCs w:val="26"/>
+        </w:rPr>
+      </w:pPr>
+    </w:p>
+    <w:p>
+      <w:pPr>
+        <w:rPr>
+          <w:rFonts w:asciiTheme="majorHAnsi" w:eastAsiaTheme="majorEastAsia" w:hAnsiTheme="majorHAnsi" w:cstheme="majorBidi"/>
+          <w:color w:val="323E4F" w:themeColor="text2" w:themeShade="BF"/>
+          <w:spacing w:val="5"/>
+          <w:kern w:val="28"/>
+          <w:sz w:val="52"/>
+          <w:szCs w:val="52"/>
+        </w:rPr>
+      </w:pPr>
+      <w:r>
+        <w:br w:type="page"/>
+      </w:r>
+    </w:p>
+    <w:p>
+      <w:pPr>
+        <w:pStyle w:val="Titre"/>
+      </w:pPr>
+      <w:r>
         <w:lastRenderedPageBreak/>
-        <w:t>L’autre permet à l’utilisateur de visualiser l’appartement quand il se trouve sur son annonce</w:t>
-      </w:r>
-      <w:r>
-        <w:rPr>
-          <w:rFonts w:asciiTheme="majorHAnsi" w:hAnsiTheme="majorHAnsi"/>
-          <w:sz w:val="26"/>
-          <w:szCs w:val="26"/>
-        </w:rPr>
-        <w:t>. Ce carrousel se déclenche au clic sur l’image.</w:t>
+        <w:t>Structure des pages</w:t>
+      </w:r>
+    </w:p>
+    <w:p>
+      <w:pPr>
+        <w:rPr>
+          <w:rFonts w:asciiTheme="majorHAnsi" w:hAnsiTheme="majorHAnsi"/>
+          <w:sz w:val="36"/>
+          <w:szCs w:val="26"/>
+        </w:rPr>
+      </w:pPr>
+      <w:r>
+        <w:rPr>
+          <w:rFonts w:asciiTheme="majorHAnsi" w:hAnsiTheme="majorHAnsi"/>
+          <w:noProof/>
+          <w:sz w:val="36"/>
+          <w:szCs w:val="26"/>
+          <w:lang w:eastAsia="fr-FR"/>
+        </w:rPr>
+        <w:drawing>
+          <wp:anchor distT="0" distB="0" distL="114300" distR="114300" simplePos="0" relativeHeight="251656192" behindDoc="0" locked="0" layoutInCell="1" allowOverlap="1" wp14:anchorId="70A0ECFA" wp14:editId="68B01C3E">
+            <wp:simplePos x="0" y="0"/>
+            <wp:positionH relativeFrom="column">
+              <wp:posOffset>-1270</wp:posOffset>
+            </wp:positionH>
+            <wp:positionV relativeFrom="paragraph">
+              <wp:posOffset>621030</wp:posOffset>
+            </wp:positionV>
+            <wp:extent cx="5759450" cy="7540625"/>
+            <wp:effectExtent l="0" t="0" r="0" b="3175"/>
+            <wp:wrapSquare wrapText="bothSides"/>
+            <wp:docPr id="1" name="Image 1" descr="C:\Users\Lisa\AppData\Local\Microsoft\Windows\INetCache\Content.Word\accueil.jpg"/>
+            <wp:cNvGraphicFramePr>
+              <a:graphicFrameLocks xmlns:a="http://schemas.openxmlformats.org/drawingml/2006/main" noChangeAspect="1"/>
+            </wp:cNvGraphicFramePr>
+            <a:graphic xmlns:a="http://schemas.openxmlformats.org/drawingml/2006/main">
+              <a:graphicData uri="http://schemas.openxmlformats.org/drawingml/2006/picture">
+                <pic:pic xmlns:pic="http://schemas.openxmlformats.org/drawingml/2006/picture">
+                  <pic:nvPicPr>
+                    <pic:cNvPr id="0" name="Picture 5" descr="C:\Users\Lisa\AppData\Local\Microsoft\Windows\INetCache\Content.Word\accueil.jpg"/>
+                    <pic:cNvPicPr>
+                      <a:picLocks noChangeAspect="1" noChangeArrowheads="1"/>
+                    </pic:cNvPicPr>
+                  </pic:nvPicPr>
+                  <pic:blipFill rotWithShape="1">
+                    <a:blip r:embed="rId8">
+                      <a:extLst>
+                        <a:ext uri="{28A0092B-C50C-407E-A947-70E740481C1C}">
+                          <a14:useLocalDpi xmlns:a14="http://schemas.microsoft.com/office/drawing/2010/main" val="0"/>
+                        </a:ext>
+                      </a:extLst>
+                    </a:blip>
+                    <a:srcRect b="8504"/>
+                    <a:stretch/>
+                  </pic:blipFill>
+                  <pic:spPr bwMode="auto">
+                    <a:xfrm>
+                      <a:off x="0" y="0"/>
+                      <a:ext cx="5759450" cy="7540625"/>
+                    </a:xfrm>
+                    <a:prstGeom prst="rect">
+                      <a:avLst/>
+                    </a:prstGeom>
+                    <a:noFill/>
+                    <a:ln>
+                      <a:noFill/>
+                    </a:ln>
+                    <a:extLst>
+                      <a:ext uri="{53640926-AAD7-44D8-BBD7-CCE9431645EC}">
+                        <a14:shadowObscured xmlns:a14="http://schemas.microsoft.com/office/drawing/2010/main"/>
+                      </a:ext>
+                    </a:extLst>
+                  </pic:spPr>
+                </pic:pic>
+              </a:graphicData>
+            </a:graphic>
+          </wp:anchor>
+        </w:drawing>
+      </w:r>
+      <w:r>
+        <w:rPr>
+          <w:rFonts w:asciiTheme="majorHAnsi" w:hAnsiTheme="majorHAnsi"/>
+          <w:sz w:val="36"/>
+          <w:szCs w:val="26"/>
+        </w:rPr>
+        <w:t>Accueil</w:t>
+      </w:r>
+    </w:p>
+    <w:p>
+      <w:pPr>
+        <w:rPr>
+          <w:rFonts w:asciiTheme="majorHAnsi" w:hAnsiTheme="majorHAnsi"/>
+          <w:sz w:val="36"/>
+          <w:szCs w:val="26"/>
+        </w:rPr>
+      </w:pPr>
+      <w:r>
+        <w:rPr>
+          <w:rFonts w:asciiTheme="majorHAnsi" w:hAnsiTheme="majorHAnsi"/>
+          <w:noProof/>
+          <w:sz w:val="26"/>
+          <w:szCs w:val="26"/>
+          <w:lang w:eastAsia="fr-FR"/>
+        </w:rPr>
+        <w:lastRenderedPageBreak/>
+        <w:drawing>
+          <wp:anchor distT="0" distB="0" distL="114300" distR="114300" simplePos="0" relativeHeight="251665408" behindDoc="1" locked="0" layoutInCell="1" allowOverlap="1" wp14:anchorId="5BF93607" wp14:editId="029AA20F">
+            <wp:simplePos x="0" y="0"/>
+            <wp:positionH relativeFrom="column">
+              <wp:posOffset>1932305</wp:posOffset>
+            </wp:positionH>
+            <wp:positionV relativeFrom="paragraph">
+              <wp:posOffset>-586740</wp:posOffset>
+            </wp:positionV>
+            <wp:extent cx="4377690" cy="4908550"/>
+            <wp:effectExtent l="0" t="0" r="3810" b="6350"/>
+            <wp:wrapSquare wrapText="bothSides"/>
+            <wp:docPr id="3" name="Image 3" descr="C:\Users\Lisa\AppData\Local\Microsoft\Windows\INetCache\Content.Word\mes apparts.jpg"/>
+            <wp:cNvGraphicFramePr>
+              <a:graphicFrameLocks xmlns:a="http://schemas.openxmlformats.org/drawingml/2006/main" noChangeAspect="1"/>
+            </wp:cNvGraphicFramePr>
+            <a:graphic xmlns:a="http://schemas.openxmlformats.org/drawingml/2006/main">
+              <a:graphicData uri="http://schemas.openxmlformats.org/drawingml/2006/picture">
+                <pic:pic xmlns:pic="http://schemas.openxmlformats.org/drawingml/2006/picture">
+                  <pic:nvPicPr>
+                    <pic:cNvPr id="0" name="Picture 11" descr="C:\Users\Lisa\AppData\Local\Microsoft\Windows\INetCache\Content.Word\mes apparts.jpg"/>
+                    <pic:cNvPicPr>
+                      <a:picLocks noChangeAspect="1" noChangeArrowheads="1"/>
+                    </pic:cNvPicPr>
+                  </pic:nvPicPr>
+                  <pic:blipFill rotWithShape="1">
+                    <a:blip r:embed="rId9">
+                      <a:extLst>
+                        <a:ext uri="{28A0092B-C50C-407E-A947-70E740481C1C}">
+                          <a14:useLocalDpi xmlns:a14="http://schemas.microsoft.com/office/drawing/2010/main" val="0"/>
+                        </a:ext>
+                      </a:extLst>
+                    </a:blip>
+                    <a:srcRect b="21866"/>
+                    <a:stretch/>
+                  </pic:blipFill>
+                  <pic:spPr bwMode="auto">
+                    <a:xfrm>
+                      <a:off x="0" y="0"/>
+                      <a:ext cx="4377690" cy="4908550"/>
+                    </a:xfrm>
+                    <a:prstGeom prst="rect">
+                      <a:avLst/>
+                    </a:prstGeom>
+                    <a:noFill/>
+                    <a:ln>
+                      <a:noFill/>
+                    </a:ln>
+                    <a:extLst>
+                      <a:ext uri="{53640926-AAD7-44D8-BBD7-CCE9431645EC}">
+                        <a14:shadowObscured xmlns:a14="http://schemas.microsoft.com/office/drawing/2010/main"/>
+                      </a:ext>
+                    </a:extLst>
+                  </pic:spPr>
+                </pic:pic>
+              </a:graphicData>
+            </a:graphic>
+            <wp14:sizeRelH relativeFrom="margin">
+              <wp14:pctWidth>0</wp14:pctWidth>
+            </wp14:sizeRelH>
+            <wp14:sizeRelV relativeFrom="margin">
+              <wp14:pctHeight>0</wp14:pctHeight>
+            </wp14:sizeRelV>
+          </wp:anchor>
+        </w:drawing>
+      </w:r>
+      <w:r>
+        <w:rPr>
+          <w:rFonts w:asciiTheme="majorHAnsi" w:hAnsiTheme="majorHAnsi"/>
+          <w:sz w:val="36"/>
+          <w:szCs w:val="26"/>
+        </w:rPr>
+        <w:t>Mes appartements</w:t>
       </w:r>
     </w:p>
     <w:p>
@@ -1182,46 +2132,568 @@
           <w:szCs w:val="26"/>
         </w:rPr>
       </w:pPr>
-      <w:r>
-        <w:rPr>
-          <w:rFonts w:asciiTheme="majorHAnsi" w:hAnsiTheme="majorHAnsi"/>
-          <w:sz w:val="26"/>
-          <w:szCs w:val="26"/>
-        </w:rPr>
-        <w:t xml:space="preserve">Les images de ces carrousels sont chargées les unes en dessous des autres dans une liste html. Ensuite on demande au conteneur des images de ce redimensionné à la taille de la première image pour cacher les suivantes. Enfin, on demande au clic ou au </w:t>
-      </w:r>
-      <w:proofErr w:type="spellStart"/>
-      <w:r>
-        <w:rPr>
-          <w:rFonts w:asciiTheme="majorHAnsi" w:hAnsiTheme="majorHAnsi"/>
-          <w:sz w:val="26"/>
-          <w:szCs w:val="26"/>
-        </w:rPr>
-        <w:t>hover</w:t>
-      </w:r>
-      <w:proofErr w:type="spellEnd"/>
-      <w:r>
-        <w:rPr>
-          <w:rFonts w:asciiTheme="majorHAnsi" w:hAnsiTheme="majorHAnsi"/>
-          <w:sz w:val="26"/>
-          <w:szCs w:val="26"/>
-        </w:rPr>
-        <w:t xml:space="preserve"> de remonter l’image suivante dans la liste et d’envoyer l’image courante en fin de liste.</w:t>
-      </w:r>
-    </w:p>
-    <w:p>
-      <w:pPr>
-        <w:ind w:left="708"/>
-        <w:rPr>
-          <w:rFonts w:asciiTheme="majorHAnsi" w:hAnsiTheme="majorHAnsi"/>
-          <w:sz w:val="26"/>
-          <w:szCs w:val="26"/>
-        </w:rPr>
-      </w:pPr>
+    </w:p>
+    <w:p>
+      <w:pPr>
+        <w:rPr>
+          <w:rFonts w:asciiTheme="majorHAnsi" w:hAnsiTheme="majorHAnsi"/>
+          <w:sz w:val="26"/>
+          <w:szCs w:val="26"/>
+        </w:rPr>
+      </w:pPr>
+    </w:p>
+    <w:p>
+      <w:pPr>
+        <w:rPr>
+          <w:rFonts w:asciiTheme="majorHAnsi" w:hAnsiTheme="majorHAnsi"/>
+          <w:sz w:val="36"/>
+          <w:szCs w:val="26"/>
+        </w:rPr>
+      </w:pPr>
+    </w:p>
+    <w:p>
+      <w:pPr>
+        <w:rPr>
+          <w:rFonts w:asciiTheme="majorHAnsi" w:hAnsiTheme="majorHAnsi"/>
+          <w:sz w:val="36"/>
+          <w:szCs w:val="26"/>
+        </w:rPr>
+      </w:pPr>
+    </w:p>
+    <w:p>
+      <w:pPr>
+        <w:rPr>
+          <w:rFonts w:asciiTheme="majorHAnsi" w:hAnsiTheme="majorHAnsi"/>
+          <w:sz w:val="36"/>
+          <w:szCs w:val="26"/>
+        </w:rPr>
+      </w:pPr>
+    </w:p>
+    <w:p>
+      <w:pPr>
+        <w:rPr>
+          <w:rFonts w:asciiTheme="majorHAnsi" w:hAnsiTheme="majorHAnsi"/>
+          <w:sz w:val="36"/>
+          <w:szCs w:val="26"/>
+        </w:rPr>
+      </w:pPr>
+    </w:p>
+    <w:p>
+      <w:pPr>
+        <w:rPr>
+          <w:rFonts w:asciiTheme="majorHAnsi" w:hAnsiTheme="majorHAnsi"/>
+          <w:sz w:val="36"/>
+          <w:szCs w:val="26"/>
+        </w:rPr>
+      </w:pPr>
+    </w:p>
+    <w:p>
+      <w:pPr>
+        <w:rPr>
+          <w:rFonts w:asciiTheme="majorHAnsi" w:hAnsiTheme="majorHAnsi"/>
+          <w:sz w:val="36"/>
+          <w:szCs w:val="26"/>
+        </w:rPr>
+      </w:pPr>
+    </w:p>
+    <w:p>
+      <w:pPr>
+        <w:rPr>
+          <w:rFonts w:asciiTheme="majorHAnsi" w:hAnsiTheme="majorHAnsi"/>
+          <w:sz w:val="36"/>
+          <w:szCs w:val="26"/>
+        </w:rPr>
+      </w:pPr>
+    </w:p>
+    <w:p>
+      <w:pPr>
+        <w:rPr>
+          <w:rFonts w:asciiTheme="majorHAnsi" w:hAnsiTheme="majorHAnsi"/>
+          <w:sz w:val="36"/>
+          <w:szCs w:val="26"/>
+        </w:rPr>
+      </w:pPr>
+      <w:r>
+        <w:rPr>
+          <w:rFonts w:asciiTheme="majorHAnsi" w:hAnsiTheme="majorHAnsi"/>
+          <w:sz w:val="36"/>
+          <w:szCs w:val="26"/>
+        </w:rPr>
+        <w:pict>
+          <v:shapetype id="_x0000_t75" coordsize="21600,21600" o:spt="75" o:preferrelative="t" path="m@4@5l@4@11@9@11@9@5xe" filled="f" stroked="f">
+            <v:stroke joinstyle="miter"/>
+            <v:formulas>
+              <v:f eqn="if lineDrawn pixelLineWidth 0"/>
+              <v:f eqn="sum @0 1 0"/>
+              <v:f eqn="sum 0 0 @1"/>
+              <v:f eqn="prod @2 1 2"/>
+              <v:f eqn="prod @3 21600 pixelWidth"/>
+              <v:f eqn="prod @3 21600 pixelHeight"/>
+              <v:f eqn="sum @0 0 1"/>
+              <v:f eqn="prod @6 1 2"/>
+              <v:f eqn="prod @7 21600 pixelWidth"/>
+              <v:f eqn="sum @8 21600 0"/>
+              <v:f eqn="prod @7 21600 pixelHeight"/>
+              <v:f eqn="sum @10 21600 0"/>
+            </v:formulas>
+            <v:path o:extrusionok="f" gradientshapeok="t" o:connecttype="rect"/>
+            <o:lock v:ext="edit" aspectratio="t"/>
+          </v:shapetype>
+          <v:shape id="_x0000_s1027" type="#_x0000_t75" style="position:absolute;margin-left:-39.9pt;margin-top:25.2pt;width:351.85pt;height:390.45pt;z-index:251658752;mso-position-horizontal-relative:text;mso-position-vertical-relative:text;mso-width-relative:page;mso-height-relative:page">
+            <v:imagedata r:id="rId10" o:title="voir_annonce" cropbottom="13999f"/>
+            <w10:wrap type="square"/>
+          </v:shape>
+        </w:pict>
+      </w:r>
+    </w:p>
+    <w:p>
+      <w:pPr>
+        <w:rPr>
+          <w:rFonts w:asciiTheme="majorHAnsi" w:hAnsiTheme="majorHAnsi"/>
+          <w:sz w:val="26"/>
+          <w:szCs w:val="26"/>
+        </w:rPr>
+      </w:pPr>
+      <w:r>
+        <w:rPr>
+          <w:rFonts w:asciiTheme="majorHAnsi" w:hAnsiTheme="majorHAnsi"/>
+          <w:sz w:val="36"/>
+          <w:szCs w:val="26"/>
+        </w:rPr>
+        <w:t>Voir l’annonce</w:t>
+      </w:r>
+    </w:p>
+    <w:p>
+      <w:pPr>
+        <w:rPr>
+          <w:rFonts w:asciiTheme="majorHAnsi" w:hAnsiTheme="majorHAnsi"/>
+          <w:sz w:val="26"/>
+          <w:szCs w:val="26"/>
+        </w:rPr>
+      </w:pPr>
+    </w:p>
+    <w:p>
+      <w:pPr>
+        <w:rPr>
+          <w:rFonts w:asciiTheme="majorHAnsi" w:hAnsiTheme="majorHAnsi"/>
+          <w:sz w:val="26"/>
+          <w:szCs w:val="26"/>
+        </w:rPr>
+      </w:pPr>
+    </w:p>
+    <w:p>
+      <w:pPr>
+        <w:rPr>
+          <w:rFonts w:asciiTheme="majorHAnsi" w:hAnsiTheme="majorHAnsi"/>
+          <w:sz w:val="26"/>
+          <w:szCs w:val="26"/>
+        </w:rPr>
+      </w:pPr>
+    </w:p>
+    <w:p>
+      <w:pPr>
+        <w:rPr>
+          <w:rFonts w:asciiTheme="majorHAnsi" w:hAnsiTheme="majorHAnsi"/>
+          <w:sz w:val="26"/>
+          <w:szCs w:val="26"/>
+        </w:rPr>
+      </w:pPr>
+    </w:p>
+    <w:p>
+      <w:pPr>
+        <w:rPr>
+          <w:rFonts w:asciiTheme="majorHAnsi" w:hAnsiTheme="majorHAnsi"/>
+          <w:sz w:val="26"/>
+          <w:szCs w:val="26"/>
+        </w:rPr>
+      </w:pPr>
+    </w:p>
+    <w:p>
+      <w:pPr>
+        <w:rPr>
+          <w:rFonts w:asciiTheme="majorHAnsi" w:hAnsiTheme="majorHAnsi"/>
+          <w:sz w:val="26"/>
+          <w:szCs w:val="26"/>
+        </w:rPr>
+      </w:pPr>
+    </w:p>
+    <w:p>
+      <w:pPr>
+        <w:rPr>
+          <w:rFonts w:asciiTheme="majorHAnsi" w:hAnsiTheme="majorHAnsi"/>
+          <w:sz w:val="26"/>
+          <w:szCs w:val="26"/>
+        </w:rPr>
+      </w:pPr>
+    </w:p>
+    <w:p>
+      <w:pPr>
+        <w:rPr>
+          <w:rFonts w:asciiTheme="majorHAnsi" w:hAnsiTheme="majorHAnsi"/>
+          <w:sz w:val="26"/>
+          <w:szCs w:val="26"/>
+        </w:rPr>
+      </w:pPr>
+    </w:p>
+    <w:p>
+      <w:pPr>
+        <w:rPr>
+          <w:rFonts w:asciiTheme="majorHAnsi" w:hAnsiTheme="majorHAnsi"/>
+          <w:sz w:val="26"/>
+          <w:szCs w:val="26"/>
+        </w:rPr>
+      </w:pPr>
+    </w:p>
+    <w:p>
+      <w:pPr>
+        <w:rPr>
+          <w:rFonts w:asciiTheme="majorHAnsi" w:hAnsiTheme="majorHAnsi"/>
+          <w:sz w:val="26"/>
+          <w:szCs w:val="26"/>
+        </w:rPr>
+      </w:pPr>
+    </w:p>
+    <w:p>
+      <w:pPr>
+        <w:rPr>
+          <w:rFonts w:asciiTheme="majorHAnsi" w:hAnsiTheme="majorHAnsi"/>
+          <w:sz w:val="36"/>
+          <w:szCs w:val="26"/>
+        </w:rPr>
+      </w:pPr>
+      <w:r>
+        <w:rPr>
+          <w:noProof/>
+          <w:lang w:eastAsia="fr-FR"/>
+        </w:rPr>
+        <w:lastRenderedPageBreak/>
+        <w:drawing>
+          <wp:anchor distT="0" distB="0" distL="114300" distR="114300" simplePos="0" relativeHeight="251669504" behindDoc="0" locked="0" layoutInCell="1" allowOverlap="1" wp14:anchorId="3C319BFA" wp14:editId="56398CED">
+            <wp:simplePos x="0" y="0"/>
+            <wp:positionH relativeFrom="column">
+              <wp:posOffset>1993265</wp:posOffset>
+            </wp:positionH>
+            <wp:positionV relativeFrom="paragraph">
+              <wp:posOffset>-574675</wp:posOffset>
+            </wp:positionV>
+            <wp:extent cx="4267200" cy="5638800"/>
+            <wp:effectExtent l="0" t="0" r="0" b="0"/>
+            <wp:wrapSquare wrapText="bothSides"/>
+            <wp:docPr id="6" name="Image 6" descr="C:\Users\Lisa\AppData\Local\Microsoft\Windows\INetCache\Content.Word\ajouter.jpg"/>
+            <wp:cNvGraphicFramePr>
+              <a:graphicFrameLocks xmlns:a="http://schemas.openxmlformats.org/drawingml/2006/main" noChangeAspect="1"/>
+            </wp:cNvGraphicFramePr>
+            <a:graphic xmlns:a="http://schemas.openxmlformats.org/drawingml/2006/main">
+              <a:graphicData uri="http://schemas.openxmlformats.org/drawingml/2006/picture">
+                <pic:pic xmlns:pic="http://schemas.openxmlformats.org/drawingml/2006/picture">
+                  <pic:nvPicPr>
+                    <pic:cNvPr id="0" name="Picture 6" descr="C:\Users\Lisa\AppData\Local\Microsoft\Windows\INetCache\Content.Word\ajouter.jpg"/>
+                    <pic:cNvPicPr>
+                      <a:picLocks noChangeAspect="1" noChangeArrowheads="1"/>
+                    </pic:cNvPicPr>
+                  </pic:nvPicPr>
+                  <pic:blipFill>
+                    <a:blip r:embed="rId11">
+                      <a:extLst>
+                        <a:ext uri="{28A0092B-C50C-407E-A947-70E740481C1C}">
+                          <a14:useLocalDpi xmlns:a14="http://schemas.microsoft.com/office/drawing/2010/main" val="0"/>
+                        </a:ext>
+                      </a:extLst>
+                    </a:blip>
+                    <a:srcRect b="7657"/>
+                    <a:stretch>
+                      <a:fillRect/>
+                    </a:stretch>
+                  </pic:blipFill>
+                  <pic:spPr bwMode="auto">
+                    <a:xfrm>
+                      <a:off x="0" y="0"/>
+                      <a:ext cx="4267200" cy="5638800"/>
+                    </a:xfrm>
+                    <a:prstGeom prst="rect">
+                      <a:avLst/>
+                    </a:prstGeom>
+                    <a:noFill/>
+                    <a:ln>
+                      <a:noFill/>
+                    </a:ln>
+                  </pic:spPr>
+                </pic:pic>
+              </a:graphicData>
+            </a:graphic>
+            <wp14:sizeRelH relativeFrom="page">
+              <wp14:pctWidth>0</wp14:pctWidth>
+            </wp14:sizeRelH>
+            <wp14:sizeRelV relativeFrom="page">
+              <wp14:pctHeight>0</wp14:pctHeight>
+            </wp14:sizeRelV>
+          </wp:anchor>
+        </w:drawing>
+      </w:r>
+      <w:r>
+        <w:rPr>
+          <w:rFonts w:asciiTheme="majorHAnsi" w:hAnsiTheme="majorHAnsi"/>
+          <w:sz w:val="36"/>
+          <w:szCs w:val="26"/>
+        </w:rPr>
+        <w:t>Ajouter</w:t>
+      </w:r>
+    </w:p>
+    <w:p>
+      <w:pPr>
+        <w:rPr>
+          <w:rFonts w:asciiTheme="majorHAnsi" w:hAnsiTheme="majorHAnsi"/>
+          <w:sz w:val="26"/>
+          <w:szCs w:val="26"/>
+        </w:rPr>
+      </w:pPr>
+    </w:p>
+    <w:p>
+      <w:pPr>
+        <w:rPr>
+          <w:rFonts w:asciiTheme="majorHAnsi" w:hAnsiTheme="majorHAnsi"/>
+          <w:sz w:val="26"/>
+          <w:szCs w:val="26"/>
+        </w:rPr>
+      </w:pPr>
+    </w:p>
+    <w:p>
+      <w:pPr>
+        <w:rPr>
+          <w:rFonts w:asciiTheme="majorHAnsi" w:hAnsiTheme="majorHAnsi"/>
+          <w:sz w:val="26"/>
+          <w:szCs w:val="26"/>
+        </w:rPr>
+      </w:pPr>
+    </w:p>
+    <w:p>
+      <w:pPr>
+        <w:rPr>
+          <w:rFonts w:asciiTheme="majorHAnsi" w:hAnsiTheme="majorHAnsi"/>
+          <w:sz w:val="26"/>
+          <w:szCs w:val="26"/>
+        </w:rPr>
+      </w:pPr>
+    </w:p>
+    <w:p>
+      <w:pPr>
+        <w:rPr>
+          <w:rFonts w:asciiTheme="majorHAnsi" w:hAnsiTheme="majorHAnsi"/>
+          <w:sz w:val="26"/>
+          <w:szCs w:val="26"/>
+        </w:rPr>
+      </w:pPr>
+    </w:p>
+    <w:p>
+      <w:pPr>
+        <w:rPr>
+          <w:rFonts w:asciiTheme="majorHAnsi" w:hAnsiTheme="majorHAnsi"/>
+          <w:sz w:val="26"/>
+          <w:szCs w:val="26"/>
+        </w:rPr>
+      </w:pPr>
+    </w:p>
+    <w:p>
+      <w:pPr>
+        <w:rPr>
+          <w:rFonts w:asciiTheme="majorHAnsi" w:hAnsiTheme="majorHAnsi"/>
+          <w:sz w:val="26"/>
+          <w:szCs w:val="26"/>
+        </w:rPr>
+      </w:pPr>
+    </w:p>
+    <w:p>
+      <w:pPr>
+        <w:rPr>
+          <w:rFonts w:asciiTheme="majorHAnsi" w:hAnsiTheme="majorHAnsi"/>
+          <w:sz w:val="26"/>
+          <w:szCs w:val="26"/>
+        </w:rPr>
+      </w:pPr>
+    </w:p>
+    <w:p>
+      <w:pPr>
+        <w:rPr>
+          <w:rFonts w:asciiTheme="majorHAnsi" w:hAnsiTheme="majorHAnsi"/>
+          <w:sz w:val="26"/>
+          <w:szCs w:val="26"/>
+        </w:rPr>
+      </w:pPr>
+    </w:p>
+    <w:p>
+      <w:pPr>
+        <w:rPr>
+          <w:rFonts w:asciiTheme="majorHAnsi" w:hAnsiTheme="majorHAnsi"/>
+          <w:sz w:val="26"/>
+          <w:szCs w:val="26"/>
+        </w:rPr>
+      </w:pPr>
+    </w:p>
+    <w:p>
+      <w:pPr>
+        <w:rPr>
+          <w:rFonts w:asciiTheme="majorHAnsi" w:hAnsiTheme="majorHAnsi"/>
+          <w:sz w:val="26"/>
+          <w:szCs w:val="26"/>
+        </w:rPr>
+      </w:pPr>
+    </w:p>
+    <w:p>
+      <w:pPr>
+        <w:rPr>
+          <w:rFonts w:asciiTheme="majorHAnsi" w:hAnsiTheme="majorHAnsi"/>
+          <w:sz w:val="26"/>
+          <w:szCs w:val="26"/>
+        </w:rPr>
+      </w:pPr>
+    </w:p>
+    <w:p>
+      <w:pPr>
+        <w:rPr>
+          <w:rFonts w:asciiTheme="majorHAnsi" w:hAnsiTheme="majorHAnsi"/>
+          <w:sz w:val="26"/>
+          <w:szCs w:val="26"/>
+        </w:rPr>
+      </w:pPr>
+    </w:p>
+    <w:p>
+      <w:pPr>
+        <w:rPr>
+          <w:rFonts w:asciiTheme="majorHAnsi" w:hAnsiTheme="majorHAnsi"/>
+          <w:sz w:val="26"/>
+          <w:szCs w:val="26"/>
+        </w:rPr>
+      </w:pPr>
+    </w:p>
+    <w:p>
+      <w:pPr>
+        <w:rPr>
+          <w:rFonts w:asciiTheme="majorHAnsi" w:hAnsiTheme="majorHAnsi"/>
+          <w:sz w:val="26"/>
+          <w:szCs w:val="26"/>
+        </w:rPr>
+      </w:pPr>
+      <w:r>
+        <w:rPr>
+          <w:rFonts w:asciiTheme="majorHAnsi" w:hAnsiTheme="majorHAnsi"/>
+          <w:sz w:val="36"/>
+          <w:szCs w:val="26"/>
+        </w:rPr>
+        <w:pict>
+          <v:shape id="_x0000_s1028" type="#_x0000_t75" style="position:absolute;margin-left:-43.75pt;margin-top:15.25pt;width:307.6pt;height:348.75pt;z-index:251659776;mso-position-horizontal-relative:text;mso-position-vertical-relative:text;mso-width-relative:page;mso-height-relative:page">
+            <v:imagedata r:id="rId12" o:title="recherche" cropbottom="13738f"/>
+            <w10:wrap type="square"/>
+          </v:shape>
+        </w:pict>
+      </w:r>
+    </w:p>
+    <w:p>
+      <w:pPr>
+        <w:rPr>
+          <w:rFonts w:asciiTheme="majorHAnsi" w:hAnsiTheme="majorHAnsi"/>
+          <w:sz w:val="26"/>
+          <w:szCs w:val="26"/>
+        </w:rPr>
+      </w:pPr>
+    </w:p>
+    <w:p>
+      <w:pPr>
+        <w:rPr>
+          <w:rFonts w:asciiTheme="majorHAnsi" w:hAnsiTheme="majorHAnsi"/>
+          <w:sz w:val="26"/>
+          <w:szCs w:val="26"/>
+        </w:rPr>
+      </w:pPr>
+      <w:r>
+        <w:rPr>
+          <w:rFonts w:asciiTheme="majorHAnsi" w:hAnsiTheme="majorHAnsi"/>
+          <w:sz w:val="36"/>
+          <w:szCs w:val="26"/>
+        </w:rPr>
+        <w:t>Reche</w:t>
+      </w:r>
+      <w:r>
+        <w:rPr>
+          <w:rFonts w:asciiTheme="majorHAnsi" w:hAnsiTheme="majorHAnsi"/>
+          <w:sz w:val="36"/>
+          <w:szCs w:val="26"/>
+        </w:rPr>
+        <w:t>rche</w:t>
+      </w:r>
+      <w:r>
+        <w:rPr>
+          <w:rFonts w:asciiTheme="majorHAnsi" w:hAnsiTheme="majorHAnsi"/>
+          <w:sz w:val="26"/>
+          <w:szCs w:val="26"/>
+        </w:rPr>
+        <w:br w:type="page"/>
+      </w:r>
+    </w:p>
+    <w:p>
+      <w:pPr>
+        <w:pStyle w:val="Titre"/>
+      </w:pPr>
+      <w:r>
+        <w:lastRenderedPageBreak/>
+        <w:t>Conclusion</w:t>
+      </w:r>
+    </w:p>
+    <w:p>
+      <w:pPr>
+        <w:rPr>
+          <w:rFonts w:asciiTheme="majorHAnsi" w:hAnsiTheme="majorHAnsi"/>
+          <w:sz w:val="26"/>
+          <w:szCs w:val="26"/>
+        </w:rPr>
+      </w:pPr>
+    </w:p>
+    <w:p>
+      <w:pPr>
+        <w:rPr>
+          <w:rFonts w:asciiTheme="majorHAnsi" w:hAnsiTheme="majorHAnsi"/>
+          <w:sz w:val="26"/>
+          <w:szCs w:val="26"/>
+        </w:rPr>
+      </w:pPr>
+      <w:r>
+        <w:rPr>
+          <w:rFonts w:asciiTheme="majorHAnsi" w:hAnsiTheme="majorHAnsi"/>
+          <w:sz w:val="26"/>
+          <w:szCs w:val="26"/>
+        </w:rPr>
+        <w:t>Nous avons ainsi créé un site web responsive répondan</w:t>
+      </w:r>
+      <w:r>
+        <w:rPr>
+          <w:rFonts w:asciiTheme="majorHAnsi" w:hAnsiTheme="majorHAnsi"/>
+          <w:sz w:val="26"/>
+          <w:szCs w:val="26"/>
+        </w:rPr>
+        <w:t>t au cahier des charges demandé</w:t>
+      </w:r>
+      <w:r>
+        <w:rPr>
+          <w:rFonts w:asciiTheme="majorHAnsi" w:hAnsiTheme="majorHAnsi"/>
+          <w:sz w:val="26"/>
+          <w:szCs w:val="26"/>
+        </w:rPr>
+        <w:t>. La clientèle visée peut se développer davantage. En effet, l’architecture du site peut être réutilisée dans divers domaines. Etant donné qu’il s’agit d’un organisateur, nous pouvo</w:t>
+      </w:r>
+      <w:r>
+        <w:rPr>
+          <w:rFonts w:asciiTheme="majorHAnsi" w:hAnsiTheme="majorHAnsi"/>
+          <w:sz w:val="26"/>
+          <w:szCs w:val="26"/>
+        </w:rPr>
+        <w:t>ns retrouver ce système dans ??</w:t>
+      </w:r>
+      <w:bookmarkStart w:id="0" w:name="_GoBack"/>
+      <w:bookmarkEnd w:id="0"/>
     </w:p>
     <w:sectPr>
+      <w:footerReference w:type="default" r:id="rId13"/>
       <w:pgSz w:w="11906" w:h="16838"/>
-      <w:pgMar w:top="1417" w:right="1417" w:bottom="1417" w:left="1417" w:header="708" w:footer="708" w:gutter="0"/>
+      <w:pgMar w:top="1417" w:right="1417" w:bottom="1417" w:left="1417" w:header="454" w:footer="454" w:gutter="0"/>
       <w:cols w:space="708"/>
       <w:docGrid w:linePitch="360"/>
     </w:sectPr>
@@ -1229,9 +2701,300 @@
 </w:document>
 </file>
 
+<file path=word/endnotes.xml><?xml version="1.0" encoding="utf-8"?>
+<w:endnotes xmlns:wpc="http://schemas.microsoft.com/office/word/2010/wordprocessingCanvas" xmlns:mc="http://schemas.openxmlformats.org/markup-compatibility/2006" xmlns:o="urn:schemas-microsoft-com:office:office" xmlns:r="http://schemas.openxmlformats.org/officeDocument/2006/relationships" xmlns:m="http://schemas.openxmlformats.org/officeDocument/2006/math" xmlns:v="urn:schemas-microsoft-com:vml" xmlns:wp14="http://schemas.microsoft.com/office/word/2010/wordprocessingDrawing" xmlns:wp="http://schemas.openxmlformats.org/drawingml/2006/wordprocessingDrawing" xmlns:w10="urn:schemas-microsoft-com:office:word" xmlns:w="http://schemas.openxmlformats.org/wordprocessingml/2006/main" xmlns:w14="http://schemas.microsoft.com/office/word/2010/wordml" xmlns:w15="http://schemas.microsoft.com/office/word/2012/wordml" xmlns:wpg="http://schemas.microsoft.com/office/word/2010/wordprocessingGroup" xmlns:wpi="http://schemas.microsoft.com/office/word/2010/wordprocessingInk" xmlns:wne="http://schemas.microsoft.com/office/word/2006/wordml" xmlns:wps="http://schemas.microsoft.com/office/word/2010/wordprocessingShape" mc:Ignorable="w14 w15 wp14">
+  <w:endnote w:type="separator" w:id="-1">
+    <w:p>
+      <w:pPr>
+        <w:spacing w:after="0" w:line="240" w:lineRule="auto"/>
+      </w:pPr>
+      <w:r>
+        <w:separator/>
+      </w:r>
+    </w:p>
+  </w:endnote>
+  <w:endnote w:type="continuationSeparator" w:id="0">
+    <w:p>
+      <w:pPr>
+        <w:spacing w:after="0" w:line="240" w:lineRule="auto"/>
+      </w:pPr>
+      <w:r>
+        <w:continuationSeparator/>
+      </w:r>
+    </w:p>
+  </w:endnote>
+</w:endnotes>
+</file>
+
+<file path=word/footer1.xml><?xml version="1.0" encoding="utf-8"?>
+<w:ftr xmlns:wpc="http://schemas.microsoft.com/office/word/2010/wordprocessingCanvas" xmlns:mc="http://schemas.openxmlformats.org/markup-compatibility/2006" xmlns:o="urn:schemas-microsoft-com:office:office" xmlns:r="http://schemas.openxmlformats.org/officeDocument/2006/relationships" xmlns:m="http://schemas.openxmlformats.org/officeDocument/2006/math" xmlns:v="urn:schemas-microsoft-com:vml" xmlns:wp14="http://schemas.microsoft.com/office/word/2010/wordprocessingDrawing" xmlns:wp="http://schemas.openxmlformats.org/drawingml/2006/wordprocessingDrawing" xmlns:w10="urn:schemas-microsoft-com:office:word" xmlns:w="http://schemas.openxmlformats.org/wordprocessingml/2006/main" xmlns:w14="http://schemas.microsoft.com/office/word/2010/wordml" xmlns:w15="http://schemas.microsoft.com/office/word/2012/wordml" xmlns:wpg="http://schemas.microsoft.com/office/word/2010/wordprocessingGroup" xmlns:wpi="http://schemas.microsoft.com/office/word/2010/wordprocessingInk" xmlns:wne="http://schemas.microsoft.com/office/word/2006/wordml" xmlns:wps="http://schemas.microsoft.com/office/word/2010/wordprocessingShape" mc:Ignorable="w14 w15 wp14">
+  <w:sdt>
+    <w:sdtPr>
+      <w:id w:val="409654639"/>
+      <w:docPartObj>
+        <w:docPartGallery w:val="Page Numbers (Bottom of Page)"/>
+        <w:docPartUnique/>
+      </w:docPartObj>
+    </w:sdtPr>
+    <w:sdtContent>
+      <w:p>
+        <w:pPr>
+          <w:pStyle w:val="Pieddepage"/>
+        </w:pPr>
+        <w:r>
+          <w:rPr>
+            <w:noProof/>
+            <w:lang w:eastAsia="fr-FR"/>
+          </w:rPr>
+          <mc:AlternateContent>
+            <mc:Choice Requires="wps">
+              <w:drawing>
+                <wp:anchor distT="0" distB="0" distL="114300" distR="114300" simplePos="0" relativeHeight="251666432" behindDoc="0" locked="0" layoutInCell="1" allowOverlap="1">
+                  <wp:simplePos x="0" y="0"/>
+                  <wp:positionH relativeFrom="rightMargin">
+                    <wp:align>center</wp:align>
+                  </wp:positionH>
+                  <wp:positionV relativeFrom="bottomMargin">
+                    <wp:align>top</wp:align>
+                  </wp:positionV>
+                  <wp:extent cx="762000" cy="895350"/>
+                  <wp:effectExtent l="0" t="0" r="0" b="0"/>
+                  <wp:wrapNone/>
+                  <wp:docPr id="7" name="Rectangle 7"/>
+                  <wp:cNvGraphicFramePr>
+                    <a:graphicFrameLocks xmlns:a="http://schemas.openxmlformats.org/drawingml/2006/main"/>
+                  </wp:cNvGraphicFramePr>
+                  <a:graphic xmlns:a="http://schemas.openxmlformats.org/drawingml/2006/main">
+                    <a:graphicData uri="http://schemas.microsoft.com/office/word/2010/wordprocessingShape">
+                      <wps:wsp>
+                        <wps:cNvSpPr>
+                          <a:spLocks noChangeArrowheads="1"/>
+                        </wps:cNvSpPr>
+                        <wps:spPr bwMode="auto">
+                          <a:xfrm>
+                            <a:off x="0" y="0"/>
+                            <a:ext cx="762000" cy="895350"/>
+                          </a:xfrm>
+                          <a:prstGeom prst="rect">
+                            <a:avLst/>
+                          </a:prstGeom>
+                          <a:solidFill>
+                            <a:srgbClr val="FFFFFF"/>
+                          </a:solidFill>
+                          <a:ln>
+                            <a:noFill/>
+                          </a:ln>
+                          <a:extLst>
+                            <a:ext uri="{91240B29-F687-4F45-9708-019B960494DF}">
+                              <a14:hiddenLine xmlns:a14="http://schemas.microsoft.com/office/drawing/2010/main" w="9525">
+                                <a:solidFill>
+                                  <a:srgbClr val="000000"/>
+                                </a:solidFill>
+                                <a:miter lim="800000"/>
+                                <a:headEnd/>
+                                <a:tailEnd/>
+                              </a14:hiddenLine>
+                            </a:ext>
+                          </a:extLst>
+                        </wps:spPr>
+                        <wps:txbx>
+                          <w:txbxContent>
+                            <w:sdt>
+                              <w:sdtPr>
+                                <w:rPr>
+                                  <w:rFonts w:asciiTheme="majorHAnsi" w:eastAsiaTheme="majorEastAsia" w:hAnsiTheme="majorHAnsi" w:cstheme="majorBidi"/>
+                                  <w:sz w:val="48"/>
+                                  <w:szCs w:val="48"/>
+                                </w:rPr>
+                                <w:id w:val="2023270817"/>
+                              </w:sdtPr>
+                              <w:sdtContent>
+                                <w:sdt>
+                                  <w:sdtPr>
+                                    <w:rPr>
+                                      <w:rFonts w:asciiTheme="majorHAnsi" w:eastAsiaTheme="majorEastAsia" w:hAnsiTheme="majorHAnsi" w:cstheme="majorBidi"/>
+                                      <w:sz w:val="48"/>
+                                      <w:szCs w:val="48"/>
+                                    </w:rPr>
+                                    <w:id w:val="-348710061"/>
+                                  </w:sdtPr>
+                                  <w:sdtContent>
+                                    <w:p>
+                                      <w:pPr>
+                                        <w:jc w:val="center"/>
+                                        <w:rPr>
+                                          <w:rFonts w:asciiTheme="majorHAnsi" w:eastAsiaTheme="majorEastAsia" w:hAnsiTheme="majorHAnsi" w:cstheme="majorBidi"/>
+                                          <w:sz w:val="48"/>
+                                          <w:szCs w:val="48"/>
+                                        </w:rPr>
+                                      </w:pPr>
+                                      <w:r>
+                                        <w:rPr>
+                                          <w:rFonts w:eastAsiaTheme="minorEastAsia" w:cs="Times New Roman"/>
+                                        </w:rPr>
+                                        <w:fldChar w:fldCharType="begin"/>
+                                      </w:r>
+                                      <w:r>
+                                        <w:instrText>PAGE   \* MERGEFORMAT</w:instrText>
+                                      </w:r>
+                                      <w:r>
+                                        <w:rPr>
+                                          <w:rFonts w:eastAsiaTheme="minorEastAsia" w:cs="Times New Roman"/>
+                                        </w:rPr>
+                                        <w:fldChar w:fldCharType="separate"/>
+                                      </w:r>
+                                      <w:r>
+                                        <w:rPr>
+                                          <w:rFonts w:asciiTheme="majorHAnsi" w:eastAsiaTheme="majorEastAsia" w:hAnsiTheme="majorHAnsi" w:cstheme="majorBidi"/>
+                                          <w:noProof/>
+                                          <w:sz w:val="48"/>
+                                          <w:szCs w:val="48"/>
+                                        </w:rPr>
+                                        <w:t>9</w:t>
+                                      </w:r>
+                                      <w:r>
+                                        <w:rPr>
+                                          <w:rFonts w:asciiTheme="majorHAnsi" w:eastAsiaTheme="majorEastAsia" w:hAnsiTheme="majorHAnsi" w:cstheme="majorBidi"/>
+                                          <w:sz w:val="48"/>
+                                          <w:szCs w:val="48"/>
+                                        </w:rPr>
+                                        <w:fldChar w:fldCharType="end"/>
+                                      </w:r>
+                                    </w:p>
+                                  </w:sdtContent>
+                                </w:sdt>
+                              </w:sdtContent>
+                            </w:sdt>
+                          </w:txbxContent>
+                        </wps:txbx>
+                        <wps:bodyPr rot="0" vert="horz" wrap="square" lIns="91440" tIns="45720" rIns="91440" bIns="45720" anchor="t" anchorCtr="0" upright="1">
+                          <a:noAutofit/>
+                        </wps:bodyPr>
+                      </wps:wsp>
+                    </a:graphicData>
+                  </a:graphic>
+                  <wp14:sizeRelH relativeFrom="page">
+                    <wp14:pctWidth>0</wp14:pctWidth>
+                  </wp14:sizeRelH>
+                  <wp14:sizeRelV relativeFrom="page">
+                    <wp14:pctHeight>0</wp14:pctHeight>
+                  </wp14:sizeRelV>
+                </wp:anchor>
+              </w:drawing>
+            </mc:Choice>
+            <mc:Fallback>
+              <w:pict>
+                <v:rect id="Rectangle 7" o:spid="_x0000_s1026" style="position:absolute;margin-left:0;margin-top:0;width:60pt;height:70.5pt;z-index:251666432;visibility:visible;mso-wrap-style:square;mso-width-percent:0;mso-height-percent:0;mso-wrap-distance-left:9pt;mso-wrap-distance-top:0;mso-wrap-distance-right:9pt;mso-wrap-distance-bottom:0;mso-position-horizontal:center;mso-position-horizontal-relative:right-margin-area;mso-position-vertical:top;mso-position-vertical-relative:bottom-margin-area;mso-width-percent:0;mso-height-percent:0;mso-width-relative:page;mso-height-relative:page;v-text-anchor:top" o:gfxdata="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" stroked="f">
+                  <v:textbox>
+                    <w:txbxContent>
+                      <w:sdt>
+                        <w:sdtPr>
+                          <w:rPr>
+                            <w:rFonts w:asciiTheme="majorHAnsi" w:eastAsiaTheme="majorEastAsia" w:hAnsiTheme="majorHAnsi" w:cstheme="majorBidi"/>
+                            <w:sz w:val="48"/>
+                            <w:szCs w:val="48"/>
+                          </w:rPr>
+                          <w:id w:val="2023270817"/>
+                        </w:sdtPr>
+                        <w:sdtContent>
+                          <w:sdt>
+                            <w:sdtPr>
+                              <w:rPr>
+                                <w:rFonts w:asciiTheme="majorHAnsi" w:eastAsiaTheme="majorEastAsia" w:hAnsiTheme="majorHAnsi" w:cstheme="majorBidi"/>
+                                <w:sz w:val="48"/>
+                                <w:szCs w:val="48"/>
+                              </w:rPr>
+                              <w:id w:val="-348710061"/>
+                            </w:sdtPr>
+                            <w:sdtContent>
+                              <w:p>
+                                <w:pPr>
+                                  <w:jc w:val="center"/>
+                                  <w:rPr>
+                                    <w:rFonts w:asciiTheme="majorHAnsi" w:eastAsiaTheme="majorEastAsia" w:hAnsiTheme="majorHAnsi" w:cstheme="majorBidi"/>
+                                    <w:sz w:val="48"/>
+                                    <w:szCs w:val="48"/>
+                                  </w:rPr>
+                                </w:pPr>
+                                <w:r>
+                                  <w:rPr>
+                                    <w:rFonts w:eastAsiaTheme="minorEastAsia" w:cs="Times New Roman"/>
+                                  </w:rPr>
+                                  <w:fldChar w:fldCharType="begin"/>
+                                </w:r>
+                                <w:r>
+                                  <w:instrText>PAGE   \* MERGEFORMAT</w:instrText>
+                                </w:r>
+                                <w:r>
+                                  <w:rPr>
+                                    <w:rFonts w:eastAsiaTheme="minorEastAsia" w:cs="Times New Roman"/>
+                                  </w:rPr>
+                                  <w:fldChar w:fldCharType="separate"/>
+                                </w:r>
+                                <w:r>
+                                  <w:rPr>
+                                    <w:rFonts w:asciiTheme="majorHAnsi" w:eastAsiaTheme="majorEastAsia" w:hAnsiTheme="majorHAnsi" w:cstheme="majorBidi"/>
+                                    <w:noProof/>
+                                    <w:sz w:val="48"/>
+                                    <w:szCs w:val="48"/>
+                                  </w:rPr>
+                                  <w:t>9</w:t>
+                                </w:r>
+                                <w:r>
+                                  <w:rPr>
+                                    <w:rFonts w:asciiTheme="majorHAnsi" w:eastAsiaTheme="majorEastAsia" w:hAnsiTheme="majorHAnsi" w:cstheme="majorBidi"/>
+                                    <w:sz w:val="48"/>
+                                    <w:szCs w:val="48"/>
+                                  </w:rPr>
+                                  <w:fldChar w:fldCharType="end"/>
+                                </w:r>
+                              </w:p>
+                            </w:sdtContent>
+                          </w:sdt>
+                        </w:sdtContent>
+                      </w:sdt>
+                    </w:txbxContent>
+                  </v:textbox>
+                  <w10:wrap anchorx="margin" anchory="margin"/>
+                </v:rect>
+              </w:pict>
+            </mc:Fallback>
+          </mc:AlternateContent>
+        </w:r>
+      </w:p>
+    </w:sdtContent>
+  </w:sdt>
+</w:ftr>
+</file>
+
+<file path=word/footnotes.xml><?xml version="1.0" encoding="utf-8"?>
+<w:footnotes xmlns:wpc="http://schemas.microsoft.com/office/word/2010/wordprocessingCanvas" xmlns:mc="http://schemas.openxmlformats.org/markup-compatibility/2006" xmlns:o="urn:schemas-microsoft-com:office:office" xmlns:r="http://schemas.openxmlformats.org/officeDocument/2006/relationships" xmlns:m="http://schemas.openxmlformats.org/officeDocument/2006/math" xmlns:v="urn:schemas-microsoft-com:vml" xmlns:wp14="http://schemas.microsoft.com/office/word/2010/wordprocessingDrawing" xmlns:wp="http://schemas.openxmlformats.org/drawingml/2006/wordprocessingDrawing" xmlns:w10="urn:schemas-microsoft-com:office:word" xmlns:w="http://schemas.openxmlformats.org/wordprocessingml/2006/main" xmlns:w14="http://schemas.microsoft.com/office/word/2010/wordml" xmlns:w15="http://schemas.microsoft.com/office/word/2012/wordml" xmlns:wpg="http://schemas.microsoft.com/office/word/2010/wordprocessingGroup" xmlns:wpi="http://schemas.microsoft.com/office/word/2010/wordprocessingInk" xmlns:wne="http://schemas.microsoft.com/office/word/2006/wordml" xmlns:wps="http://schemas.microsoft.com/office/word/2010/wordprocessingShape" mc:Ignorable="w14 w15 wp14">
+  <w:footnote w:type="separator" w:id="-1">
+    <w:p>
+      <w:pPr>
+        <w:spacing w:after="0" w:line="240" w:lineRule="auto"/>
+      </w:pPr>
+      <w:r>
+        <w:separator/>
+      </w:r>
+    </w:p>
+  </w:footnote>
+  <w:footnote w:type="continuationSeparator" w:id="0">
+    <w:p>
+      <w:pPr>
+        <w:spacing w:after="0" w:line="240" w:lineRule="auto"/>
+      </w:pPr>
+      <w:r>
+        <w:continuationSeparator/>
+      </w:r>
+    </w:p>
+  </w:footnote>
+</w:footnotes>
+</file>
+
 <file path=word/numbering.xml><?xml version="1.0" encoding="utf-8"?>
-<w:numbering xmlns:wpc="http://schemas.microsoft.com/office/word/2010/wordprocessingCanvas" xmlns:mc="http://schemas.openxmlformats.org/markup-compatibility/2006" xmlns:o="urn:schemas-microsoft-com:office:office" xmlns:r="http://schemas.openxmlformats.org/officeDocument/2006/relationships" xmlns:m="http://schemas.openxmlformats.org/officeDocument/2006/math" xmlns:v="urn:schemas-microsoft-com:vml" xmlns:wp14="http://schemas.microsoft.com/office/word/2010/wordprocessingDrawing" xmlns:wp="http://schemas.openxmlformats.org/drawingml/2006/wordprocessingDrawing" xmlns:w10="urn:schemas-microsoft-com:office:word" xmlns:w="http://schemas.openxmlformats.org/wordprocessingml/2006/main" xmlns:w14="http://schemas.microsoft.com/office/word/2010/wordml" xmlns:wpg="http://schemas.microsoft.com/office/word/2010/wordprocessingGroup" xmlns:wpi="http://schemas.microsoft.com/office/word/2010/wordprocessingInk" xmlns:wne="http://schemas.microsoft.com/office/word/2006/wordml" xmlns:wps="http://schemas.microsoft.com/office/word/2010/wordprocessingShape" mc:Ignorable="w14 wp14">
-  <w:abstractNum w:abstractNumId="0">
+<w:numbering xmlns:wpc="http://schemas.microsoft.com/office/word/2010/wordprocessingCanvas" xmlns:mc="http://schemas.openxmlformats.org/markup-compatibility/2006" xmlns:o="urn:schemas-microsoft-com:office:office" xmlns:r="http://schemas.openxmlformats.org/officeDocument/2006/relationships" xmlns:m="http://schemas.openxmlformats.org/officeDocument/2006/math" xmlns:v="urn:schemas-microsoft-com:vml" xmlns:wp14="http://schemas.microsoft.com/office/word/2010/wordprocessingDrawing" xmlns:wp="http://schemas.openxmlformats.org/drawingml/2006/wordprocessingDrawing" xmlns:w10="urn:schemas-microsoft-com:office:word" xmlns:w="http://schemas.openxmlformats.org/wordprocessingml/2006/main" xmlns:w14="http://schemas.microsoft.com/office/word/2010/wordml" xmlns:w15="http://schemas.microsoft.com/office/word/2012/wordml" xmlns:wpg="http://schemas.microsoft.com/office/word/2010/wordprocessingGroup" xmlns:wpi="http://schemas.microsoft.com/office/word/2010/wordprocessingInk" xmlns:wne="http://schemas.microsoft.com/office/word/2006/wordml" xmlns:wps="http://schemas.microsoft.com/office/word/2010/wordprocessingShape" mc:Ignorable="w14 w15 wp14">
+  <w:abstractNum w:abstractNumId="0" w15:restartNumberingAfterBreak="0">
     <w:nsid w:val="1393178F"/>
     <w:multiLevelType w:val="hybridMultilevel"/>
     <w:tmpl w:val="D41CF1E6"/>
@@ -1320,17 +3083,17 @@
       </w:pPr>
     </w:lvl>
   </w:abstractNum>
-  <w:abstractNum w:abstractNumId="1">
-    <w:nsid w:val="3ECB4499"/>
+  <w:abstractNum w:abstractNumId="1" w15:restartNumberingAfterBreak="0">
+    <w:nsid w:val="3AB330CA"/>
     <w:multiLevelType w:val="hybridMultilevel"/>
-    <w:tmpl w:val="DA660DF4"/>
+    <w:tmpl w:val="D7F43522"/>
     <w:lvl w:ilvl="0" w:tplc="040C0001">
       <w:start w:val="1"/>
       <w:numFmt w:val="bullet"/>
       <w:lvlText w:val=""/>
       <w:lvlJc w:val="left"/>
       <w:pPr>
-        <w:ind w:left="1068" w:hanging="360"/>
+        <w:ind w:left="1428" w:hanging="360"/>
       </w:pPr>
       <w:rPr>
         <w:rFonts w:ascii="Symbol" w:hAnsi="Symbol" w:hint="default"/>
@@ -1342,7 +3105,7 @@
       <w:lvlText w:val="o"/>
       <w:lvlJc w:val="left"/>
       <w:pPr>
-        <w:ind w:left="1788" w:hanging="360"/>
+        <w:ind w:left="2148" w:hanging="360"/>
       </w:pPr>
       <w:rPr>
         <w:rFonts w:ascii="Courier New" w:hAnsi="Courier New" w:cs="Courier New" w:hint="default"/>
@@ -1354,7 +3117,7 @@
       <w:lvlText w:val=""/>
       <w:lvlJc w:val="left"/>
       <w:pPr>
-        <w:ind w:left="2508" w:hanging="360"/>
+        <w:ind w:left="2868" w:hanging="360"/>
       </w:pPr>
       <w:rPr>
         <w:rFonts w:ascii="Wingdings" w:hAnsi="Wingdings" w:hint="default"/>
@@ -1366,7 +3129,7 @@
       <w:lvlText w:val=""/>
       <w:lvlJc w:val="left"/>
       <w:pPr>
-        <w:ind w:left="3228" w:hanging="360"/>
+        <w:ind w:left="3588" w:hanging="360"/>
       </w:pPr>
       <w:rPr>
         <w:rFonts w:ascii="Symbol" w:hAnsi="Symbol" w:hint="default"/>
@@ -1378,7 +3141,7 @@
       <w:lvlText w:val="o"/>
       <w:lvlJc w:val="left"/>
       <w:pPr>
-        <w:ind w:left="3948" w:hanging="360"/>
+        <w:ind w:left="4308" w:hanging="360"/>
       </w:pPr>
       <w:rPr>
         <w:rFonts w:ascii="Courier New" w:hAnsi="Courier New" w:cs="Courier New" w:hint="default"/>
@@ -1390,7 +3153,7 @@
       <w:lvlText w:val=""/>
       <w:lvlJc w:val="left"/>
       <w:pPr>
-        <w:ind w:left="4668" w:hanging="360"/>
+        <w:ind w:left="5028" w:hanging="360"/>
       </w:pPr>
       <w:rPr>
         <w:rFonts w:ascii="Wingdings" w:hAnsi="Wingdings" w:hint="default"/>
@@ -1402,7 +3165,7 @@
       <w:lvlText w:val=""/>
       <w:lvlJc w:val="left"/>
       <w:pPr>
-        <w:ind w:left="5388" w:hanging="360"/>
+        <w:ind w:left="5748" w:hanging="360"/>
       </w:pPr>
       <w:rPr>
         <w:rFonts w:ascii="Symbol" w:hAnsi="Symbol" w:hint="default"/>
@@ -1414,7 +3177,7 @@
       <w:lvlText w:val="o"/>
       <w:lvlJc w:val="left"/>
       <w:pPr>
-        <w:ind w:left="6108" w:hanging="360"/>
+        <w:ind w:left="6468" w:hanging="360"/>
       </w:pPr>
       <w:rPr>
         <w:rFonts w:ascii="Courier New" w:hAnsi="Courier New" w:cs="Courier New" w:hint="default"/>
@@ -1426,14 +3189,127 @@
       <w:lvlText w:val=""/>
       <w:lvlJc w:val="left"/>
       <w:pPr>
-        <w:ind w:left="6828" w:hanging="360"/>
+        <w:ind w:left="7188" w:hanging="360"/>
       </w:pPr>
       <w:rPr>
         <w:rFonts w:ascii="Wingdings" w:hAnsi="Wingdings" w:hint="default"/>
       </w:rPr>
     </w:lvl>
   </w:abstractNum>
-  <w:abstractNum w:abstractNumId="2">
+  <w:abstractNum w:abstractNumId="2" w15:restartNumberingAfterBreak="0">
+    <w:nsid w:val="3ECB4499"/>
+    <w:multiLevelType w:val="hybridMultilevel"/>
+    <w:tmpl w:val="DA660DF4"/>
+    <w:lvl w:ilvl="0" w:tplc="040C0001">
+      <w:start w:val="1"/>
+      <w:numFmt w:val="bullet"/>
+      <w:lvlText w:val=""/>
+      <w:lvlJc w:val="left"/>
+      <w:pPr>
+        <w:ind w:left="1068" w:hanging="360"/>
+      </w:pPr>
+      <w:rPr>
+        <w:rFonts w:ascii="Symbol" w:hAnsi="Symbol" w:hint="default"/>
+      </w:rPr>
+    </w:lvl>
+    <w:lvl w:ilvl="1" w:tplc="040C0003" w:tentative="1">
+      <w:start w:val="1"/>
+      <w:numFmt w:val="bullet"/>
+      <w:lvlText w:val="o"/>
+      <w:lvlJc w:val="left"/>
+      <w:pPr>
+        <w:ind w:left="1788" w:hanging="360"/>
+      </w:pPr>
+      <w:rPr>
+        <w:rFonts w:ascii="Courier New" w:hAnsi="Courier New" w:cs="Courier New" w:hint="default"/>
+      </w:rPr>
+    </w:lvl>
+    <w:lvl w:ilvl="2" w:tplc="040C0005" w:tentative="1">
+      <w:start w:val="1"/>
+      <w:numFmt w:val="bullet"/>
+      <w:lvlText w:val=""/>
+      <w:lvlJc w:val="left"/>
+      <w:pPr>
+        <w:ind w:left="2508" w:hanging="360"/>
+      </w:pPr>
+      <w:rPr>
+        <w:rFonts w:ascii="Wingdings" w:hAnsi="Wingdings" w:hint="default"/>
+      </w:rPr>
+    </w:lvl>
+    <w:lvl w:ilvl="3" w:tplc="040C0001" w:tentative="1">
+      <w:start w:val="1"/>
+      <w:numFmt w:val="bullet"/>
+      <w:lvlText w:val=""/>
+      <w:lvlJc w:val="left"/>
+      <w:pPr>
+        <w:ind w:left="3228" w:hanging="360"/>
+      </w:pPr>
+      <w:rPr>
+        <w:rFonts w:ascii="Symbol" w:hAnsi="Symbol" w:hint="default"/>
+      </w:rPr>
+    </w:lvl>
+    <w:lvl w:ilvl="4" w:tplc="040C0003" w:tentative="1">
+      <w:start w:val="1"/>
+      <w:numFmt w:val="bullet"/>
+      <w:lvlText w:val="o"/>
+      <w:lvlJc w:val="left"/>
+      <w:pPr>
+        <w:ind w:left="3948" w:hanging="360"/>
+      </w:pPr>
+      <w:rPr>
+        <w:rFonts w:ascii="Courier New" w:hAnsi="Courier New" w:cs="Courier New" w:hint="default"/>
+      </w:rPr>
+    </w:lvl>
+    <w:lvl w:ilvl="5" w:tplc="040C0005" w:tentative="1">
+      <w:start w:val="1"/>
+      <w:numFmt w:val="bullet"/>
+      <w:lvlText w:val=""/>
+      <w:lvlJc w:val="left"/>
+      <w:pPr>
+        <w:ind w:left="4668" w:hanging="360"/>
+      </w:pPr>
+      <w:rPr>
+        <w:rFonts w:ascii="Wingdings" w:hAnsi="Wingdings" w:hint="default"/>
+      </w:rPr>
+    </w:lvl>
+    <w:lvl w:ilvl="6" w:tplc="040C0001" w:tentative="1">
+      <w:start w:val="1"/>
+      <w:numFmt w:val="bullet"/>
+      <w:lvlText w:val=""/>
+      <w:lvlJc w:val="left"/>
+      <w:pPr>
+        <w:ind w:left="5388" w:hanging="360"/>
+      </w:pPr>
+      <w:rPr>
+        <w:rFonts w:ascii="Symbol" w:hAnsi="Symbol" w:hint="default"/>
+      </w:rPr>
+    </w:lvl>
+    <w:lvl w:ilvl="7" w:tplc="040C0003" w:tentative="1">
+      <w:start w:val="1"/>
+      <w:numFmt w:val="bullet"/>
+      <w:lvlText w:val="o"/>
+      <w:lvlJc w:val="left"/>
+      <w:pPr>
+        <w:ind w:left="6108" w:hanging="360"/>
+      </w:pPr>
+      <w:rPr>
+        <w:rFonts w:ascii="Courier New" w:hAnsi="Courier New" w:cs="Courier New" w:hint="default"/>
+      </w:rPr>
+    </w:lvl>
+    <w:lvl w:ilvl="8" w:tplc="040C0005" w:tentative="1">
+      <w:start w:val="1"/>
+      <w:numFmt w:val="bullet"/>
+      <w:lvlText w:val=""/>
+      <w:lvlJc w:val="left"/>
+      <w:pPr>
+        <w:ind w:left="6828" w:hanging="360"/>
+      </w:pPr>
+      <w:rPr>
+        <w:rFonts w:ascii="Wingdings" w:hAnsi="Wingdings" w:hint="default"/>
+      </w:rPr>
+    </w:lvl>
+  </w:abstractNum>
+  <w:abstractNum w:abstractNumId="3" w15:restartNumberingAfterBreak="0">
     <w:nsid w:val="55D51D16"/>
     <w:multiLevelType w:val="hybridMultilevel"/>
     <w:tmpl w:val="E24876BA"/>
@@ -1523,19 +3399,22 @@
     </w:lvl>
   </w:abstractNum>
   <w:num w:numId="1">
-    <w:abstractNumId w:val="2"/>
+    <w:abstractNumId w:val="3"/>
   </w:num>
   <w:num w:numId="2">
     <w:abstractNumId w:val="0"/>
   </w:num>
   <w:num w:numId="3">
+    <w:abstractNumId w:val="2"/>
+  </w:num>
+  <w:num w:numId="4">
     <w:abstractNumId w:val="1"/>
   </w:num>
 </w:numbering>
 </file>
 
 <file path=word/styles.xml><?xml version="1.0" encoding="utf-8"?>
-<w:styles xmlns:mc="http://schemas.openxmlformats.org/markup-compatibility/2006" xmlns:r="http://schemas.openxmlformats.org/officeDocument/2006/relationships" xmlns:w="http://schemas.openxmlformats.org/wordprocessingml/2006/main" xmlns:w14="http://schemas.microsoft.com/office/word/2010/wordml" mc:Ignorable="w14">
+<w:styles xmlns:mc="http://schemas.openxmlformats.org/markup-compatibility/2006" xmlns:r="http://schemas.openxmlformats.org/officeDocument/2006/relationships" xmlns:w="http://schemas.openxmlformats.org/wordprocessingml/2006/main" xmlns:w14="http://schemas.microsoft.com/office/word/2010/wordml" xmlns:w15="http://schemas.microsoft.com/office/word/2012/wordml" mc:Ignorable="w14 w15">
   <w:docDefaults>
     <w:rPrDefault>
       <w:rPr>
@@ -1551,144 +3430,378 @@
       </w:pPr>
     </w:pPrDefault>
   </w:docDefaults>
-  <w:latentStyles w:defLockedState="0" w:defUIPriority="99" w:defSemiHidden="1" w:defUnhideWhenUsed="1" w:defQFormat="0" w:count="267">
-    <w:lsdException w:name="Normal" w:semiHidden="0" w:uiPriority="0" w:unhideWhenUsed="0" w:qFormat="1"/>
-    <w:lsdException w:name="heading 1" w:semiHidden="0" w:uiPriority="9" w:unhideWhenUsed="0" w:qFormat="1"/>
-    <w:lsdException w:name="heading 2" w:uiPriority="9" w:qFormat="1"/>
-    <w:lsdException w:name="heading 3" w:uiPriority="9" w:qFormat="1"/>
-    <w:lsdException w:name="heading 4" w:uiPriority="9" w:qFormat="1"/>
-    <w:lsdException w:name="heading 5" w:uiPriority="9" w:qFormat="1"/>
-    <w:lsdException w:name="heading 6" w:uiPriority="9" w:qFormat="1"/>
-    <w:lsdException w:name="heading 7" w:uiPriority="9" w:qFormat="1"/>
-    <w:lsdException w:name="heading 8" w:uiPriority="9" w:qFormat="1"/>
-    <w:lsdException w:name="heading 9" w:uiPriority="9" w:qFormat="1"/>
-    <w:lsdException w:name="toc 1" w:uiPriority="39"/>
-    <w:lsdException w:name="toc 2" w:uiPriority="39"/>
-    <w:lsdException w:name="toc 3" w:uiPriority="39"/>
-    <w:lsdException w:name="toc 4" w:uiPriority="39"/>
-    <w:lsdException w:name="toc 5" w:uiPriority="39"/>
-    <w:lsdException w:name="toc 6" w:uiPriority="39"/>
-    <w:lsdException w:name="toc 7" w:uiPriority="39"/>
-    <w:lsdException w:name="toc 8" w:uiPriority="39"/>
-    <w:lsdException w:name="toc 9" w:uiPriority="39"/>
-    <w:lsdException w:name="caption" w:uiPriority="35" w:qFormat="1"/>
-    <w:lsdException w:name="Title" w:semiHidden="0" w:uiPriority="10" w:unhideWhenUsed="0" w:qFormat="1"/>
-    <w:lsdException w:name="Default Paragraph Font" w:uiPriority="1"/>
-    <w:lsdException w:name="Subtitle" w:semiHidden="0" w:uiPriority="11" w:unhideWhenUsed="0" w:qFormat="1"/>
-    <w:lsdException w:name="Strong" w:semiHidden="0" w:uiPriority="22" w:unhideWhenUsed="0" w:qFormat="1"/>
-    <w:lsdException w:name="Emphasis" w:semiHidden="0" w:uiPriority="20" w:unhideWhenUsed="0" w:qFormat="1"/>
-    <w:lsdException w:name="Table Grid" w:semiHidden="0" w:uiPriority="39" w:unhideWhenUsed="0"/>
-    <w:lsdException w:name="Placeholder Text" w:unhideWhenUsed="0"/>
-    <w:lsdException w:name="No Spacing" w:semiHidden="0" w:uiPriority="1" w:unhideWhenUsed="0" w:qFormat="1"/>
-    <w:lsdException w:name="Light Shading" w:semiHidden="0" w:uiPriority="60" w:unhideWhenUsed="0"/>
-    <w:lsdException w:name="Light List" w:semiHidden="0" w:uiPriority="61" w:unhideWhenUsed="0"/>
-    <w:lsdException w:name="Light Grid" w:semiHidden="0" w:uiPriority="62" w:unhideWhenUsed="0"/>
-    <w:lsdException w:name="Medium Shading 1" w:semiHidden="0" w:uiPriority="63" w:unhideWhenUsed="0"/>
-    <w:lsdException w:name="Medium Shading 2" w:semiHidden="0" w:uiPriority="64" w:unhideWhenUsed="0"/>
-    <w:lsdException w:name="Medium List 1" w:semiHidden="0" w:uiPriority="65" w:unhideWhenUsed="0"/>
-    <w:lsdException w:name="Medium List 2" w:semiHidden="0" w:uiPriority="66" w:unhideWhenUsed="0"/>
-    <w:lsdException w:name="Medium Grid 1" w:semiHidden="0" w:uiPriority="67" w:unhideWhenUsed="0"/>
-    <w:lsdException w:name="Medium Grid 2" w:semiHidden="0" w:uiPriority="68" w:unhideWhenUsed="0"/>
-    <w:lsdException w:name="Medium Grid 3" w:semiHidden="0" w:uiPriority="69" w:unhideWhenUsed="0"/>
-    <w:lsdException w:name="Dark List" w:semiHidden="0" w:uiPriority="70" w:unhideWhenUsed="0"/>
-    <w:lsdException w:name="Colorful Shading" w:semiHidden="0" w:uiPriority="71" w:unhideWhenUsed="0"/>
-    <w:lsdException w:name="Colorful List" w:semiHidden="0" w:uiPriority="72" w:unhideWhenUsed="0"/>
-    <w:lsdException w:name="Colorful Grid" w:semiHidden="0" w:uiPriority="73" w:unhideWhenUsed="0"/>
-    <w:lsdException w:name="Light Shading Accent 1" w:semiHidden="0" w:uiPriority="60" w:unhideWhenUsed="0"/>
-    <w:lsdException w:name="Light List Accent 1" w:semiHidden="0" w:uiPriority="61" w:unhideWhenUsed="0"/>
-    <w:lsdException w:name="Light Grid Accent 1" w:semiHidden="0" w:uiPriority="62" w:unhideWhenUsed="0"/>
-    <w:lsdException w:name="Medium Shading 1 Accent 1" w:semiHidden="0" w:uiPriority="63" w:unhideWhenUsed="0"/>
-    <w:lsdException w:name="Medium Shading 2 Accent 1" w:semiHidden="0" w:uiPriority="64" w:unhideWhenUsed="0"/>
-    <w:lsdException w:name="Medium List 1 Accent 1" w:semiHidden="0" w:uiPriority="65" w:unhideWhenUsed="0"/>
-    <w:lsdException w:name="Revision" w:unhideWhenUsed="0"/>
-    <w:lsdException w:name="List Paragraph" w:semiHidden="0" w:uiPriority="34" w:unhideWhenUsed="0" w:qFormat="1"/>
-    <w:lsdException w:name="Quote" w:semiHidden="0" w:uiPriority="29" w:unhideWhenUsed="0" w:qFormat="1"/>
-    <w:lsdException w:name="Intense Quote" w:semiHidden="0" w:uiPriority="30" w:unhideWhenUsed="0" w:qFormat="1"/>
-    <w:lsdException w:name="Medium List 2 Accent 1" w:semiHidden="0" w:uiPriority="66" w:unhideWhenUsed="0"/>
-    <w:lsdException w:name="Medium Grid 1 Accent 1" w:semiHidden="0" w:uiPriority="67" w:unhideWhenUsed="0"/>
-    <w:lsdException w:name="Medium Grid 2 Accent 1" w:semiHidden="0" w:uiPriority="68" w:unhideWhenUsed="0"/>
-    <w:lsdException w:name="Medium Grid 3 Accent 1" w:semiHidden="0" w:uiPriority="69" w:unhideWhenUsed="0"/>
-    <w:lsdException w:name="Dark List Accent 1" w:semiHidden="0" w:uiPriority="70" w:unhideWhenUsed="0"/>
-    <w:lsdException w:name="Colorful Shading Accent 1" w:semiHidden="0" w:uiPriority="71" w:unhideWhenUsed="0"/>
-    <w:lsdException w:name="Colorful List Accent 1" w:semiHidden="0" w:uiPriority="72" w:unhideWhenUsed="0"/>
-    <w:lsdException w:name="Colorful Grid Accent 1" w:semiHidden="0" w:uiPriority="73" w:unhideWhenUsed="0"/>
-    <w:lsdException w:name="Light Shading Accent 2" w:semiHidden="0" w:uiPriority="60" w:unhideWhenUsed="0"/>
-    <w:lsdException w:name="Light List Accent 2" w:semiHidden="0" w:uiPriority="61" w:unhideWhenUsed="0"/>
-    <w:lsdException w:name="Light Grid Accent 2" w:semiHidden="0" w:uiPriority="62" w:unhideWhenUsed="0"/>
-    <w:lsdException w:name="Medium Shading 1 Accent 2" w:semiHidden="0" w:uiPriority="63" w:unhideWhenUsed="0"/>
-    <w:lsdException w:name="Medium Shading 2 Accent 2" w:semiHidden="0" w:uiPriority="64" w:unhideWhenUsed="0"/>
-    <w:lsdException w:name="Medium List 1 Accent 2" w:semiHidden="0" w:uiPriority="65" w:unhideWhenUsed="0"/>
-    <w:lsdException w:name="Medium List 2 Accent 2" w:semiHidden="0" w:uiPriority="66" w:unhideWhenUsed="0"/>
-    <w:lsdException w:name="Medium Grid 1 Accent 2" w:semiHidden="0" w:uiPriority="67" w:unhideWhenUsed="0"/>
-    <w:lsdException w:name="Medium Grid 2 Accent 2" w:semiHidden="0" w:uiPriority="68" w:unhideWhenUsed="0"/>
-    <w:lsdException w:name="Medium Grid 3 Accent 2" w:semiHidden="0" w:uiPriority="69" w:unhideWhenUsed="0"/>
-    <w:lsdException w:name="Dark List Accent 2" w:semiHidden="0" w:uiPriority="70" w:unhideWhenUsed="0"/>
-    <w:lsdException w:name="Colorful Shading Accent 2" w:semiHidden="0" w:uiPriority="71" w:unhideWhenUsed="0"/>
-    <w:lsdException w:name="Colorful List Accent 2" w:semiHidden="0" w:uiPriority="72" w:unhideWhenUsed="0"/>
-    <w:lsdException w:name="Colorful Grid Accent 2" w:semiHidden="0" w:uiPriority="73" w:unhideWhenUsed="0"/>
-    <w:lsdException w:name="Light Shading Accent 3" w:semiHidden="0" w:uiPriority="60" w:unhideWhenUsed="0"/>
-    <w:lsdException w:name="Light List Accent 3" w:semiHidden="0" w:uiPriority="61" w:unhideWhenUsed="0"/>
-    <w:lsdException w:name="Light Grid Accent 3" w:semiHidden="0" w:uiPriority="62" w:unhideWhenUsed="0"/>
-    <w:lsdException w:name="Medium Shading 1 Accent 3" w:semiHidden="0" w:uiPriority="63" w:unhideWhenUsed="0"/>
-    <w:lsdException w:name="Medium Shading 2 Accent 3" w:semiHidden="0" w:uiPriority="64" w:unhideWhenUsed="0"/>
-    <w:lsdException w:name="Medium List 1 Accent 3" w:semiHidden="0" w:uiPriority="65" w:unhideWhenUsed="0"/>
-    <w:lsdException w:name="Medium List 2 Accent 3" w:semiHidden="0" w:uiPriority="66" w:unhideWhenUsed="0"/>
-    <w:lsdException w:name="Medium Grid 1 Accent 3" w:semiHidden="0" w:uiPriority="67" w:unhideWhenUsed="0"/>
-    <w:lsdException w:name="Medium Grid 2 Accent 3" w:semiHidden="0" w:uiPriority="68" w:unhideWhenUsed="0"/>
-    <w:lsdException w:name="Medium Grid 3 Accent 3" w:semiHidden="0" w:uiPriority="69" w:unhideWhenUsed="0"/>
-    <w:lsdException w:name="Dark List Accent 3" w:semiHidden="0" w:uiPriority="70" w:unhideWhenUsed="0"/>
-    <w:lsdException w:name="Colorful Shading Accent 3" w:semiHidden="0" w:uiPriority="71" w:unhideWhenUsed="0"/>
-    <w:lsdException w:name="Colorful List Accent 3" w:semiHidden="0" w:uiPriority="72" w:unhideWhenUsed="0"/>
-    <w:lsdException w:name="Colorful Grid Accent 3" w:semiHidden="0" w:uiPriority="73" w:unhideWhenUsed="0"/>
-    <w:lsdException w:name="Light Shading Accent 4" w:semiHidden="0" w:uiPriority="60" w:unhideWhenUsed="0"/>
-    <w:lsdException w:name="Light List Accent 4" w:semiHidden="0" w:uiPriority="61" w:unhideWhenUsed="0"/>
-    <w:lsdException w:name="Light Grid Accent 4" w:semiHidden="0" w:uiPriority="62" w:unhideWhenUsed="0"/>
-    <w:lsdException w:name="Medium Shading 1 Accent 4" w:semiHidden="0" w:uiPriority="63" w:unhideWhenUsed="0"/>
-    <w:lsdException w:name="Medium Shading 2 Accent 4" w:semiHidden="0" w:uiPriority="64" w:unhideWhenUsed="0"/>
-    <w:lsdException w:name="Medium List 1 Accent 4" w:semiHidden="0" w:uiPriority="65" w:unhideWhenUsed="0"/>
-    <w:lsdException w:name="Medium List 2 Accent 4" w:semiHidden="0" w:uiPriority="66" w:unhideWhenUsed="0"/>
-    <w:lsdException w:name="Medium Grid 1 Accent 4" w:semiHidden="0" w:uiPriority="67" w:unhideWhenUsed="0"/>
-    <w:lsdException w:name="Medium Grid 2 Accent 4" w:semiHidden="0" w:uiPriority="68" w:unhideWhenUsed="0"/>
-    <w:lsdException w:name="Medium Grid 3 Accent 4" w:semiHidden="0" w:uiPriority="69" w:unhideWhenUsed="0"/>
-    <w:lsdException w:name="Dark List Accent 4" w:semiHidden="0" w:uiPriority="70" w:unhideWhenUsed="0"/>
-    <w:lsdException w:name="Colorful Shading Accent 4" w:semiHidden="0" w:uiPriority="71" w:unhideWhenUsed="0"/>
-    <w:lsdException w:name="Colorful List Accent 4" w:semiHidden="0" w:uiPriority="72" w:unhideWhenUsed="0"/>
-    <w:lsdException w:name="Colorful Grid Accent 4" w:semiHidden="0" w:uiPriority="73" w:unhideWhenUsed="0"/>
-    <w:lsdException w:name="Light Shading Accent 5" w:semiHidden="0" w:uiPriority="60" w:unhideWhenUsed="0"/>
-    <w:lsdException w:name="Light List Accent 5" w:semiHidden="0" w:uiPriority="61" w:unhideWhenUsed="0"/>
-    <w:lsdException w:name="Light Grid Accent 5" w:semiHidden="0" w:uiPriority="62" w:unhideWhenUsed="0"/>
-    <w:lsdException w:name="Medium Shading 1 Accent 5" w:semiHidden="0" w:uiPriority="63" w:unhideWhenUsed="0"/>
-    <w:lsdException w:name="Medium Shading 2 Accent 5" w:semiHidden="0" w:uiPriority="64" w:unhideWhenUsed="0"/>
-    <w:lsdException w:name="Medium List 1 Accent 5" w:semiHidden="0" w:uiPriority="65" w:unhideWhenUsed="0"/>
-    <w:lsdException w:name="Medium List 2 Accent 5" w:semiHidden="0" w:uiPriority="66" w:unhideWhenUsed="0"/>
-    <w:lsdException w:name="Medium Grid 1 Accent 5" w:semiHidden="0" w:uiPriority="67" w:unhideWhenUsed="0"/>
-    <w:lsdException w:name="Medium Grid 2 Accent 5" w:semiHidden="0" w:uiPriority="68" w:unhideWhenUsed="0"/>
-    <w:lsdException w:name="Medium Grid 3 Accent 5" w:semiHidden="0" w:uiPriority="69" w:unhideWhenUsed="0"/>
-    <w:lsdException w:name="Dark List Accent 5" w:semiHidden="0" w:uiPriority="70" w:unhideWhenUsed="0"/>
-    <w:lsdException w:name="Colorful Shading Accent 5" w:semiHidden="0" w:uiPriority="71" w:unhideWhenUsed="0"/>
-    <w:lsdException w:name="Colorful List Accent 5" w:semiHidden="0" w:uiPriority="72" w:unhideWhenUsed="0"/>
-    <w:lsdException w:name="Colorful Grid Accent 5" w:semiHidden="0" w:uiPriority="73" w:unhideWhenUsed="0"/>
-    <w:lsdException w:name="Light Shading Accent 6" w:semiHidden="0" w:uiPriority="60" w:unhideWhenUsed="0"/>
-    <w:lsdException w:name="Light List Accent 6" w:semiHidden="0" w:uiPriority="61" w:unhideWhenUsed="0"/>
-    <w:lsdException w:name="Light Grid Accent 6" w:semiHidden="0" w:uiPriority="62" w:unhideWhenUsed="0"/>
-    <w:lsdException w:name="Medium Shading 1 Accent 6" w:semiHidden="0" w:uiPriority="63" w:unhideWhenUsed="0"/>
-    <w:lsdException w:name="Medium Shading 2 Accent 6" w:semiHidden="0" w:uiPriority="64" w:unhideWhenUsed="0"/>
-    <w:lsdException w:name="Medium List 1 Accent 6" w:semiHidden="0" w:uiPriority="65" w:unhideWhenUsed="0"/>
-    <w:lsdException w:name="Medium List 2 Accent 6" w:semiHidden="0" w:uiPriority="66" w:unhideWhenUsed="0"/>
-    <w:lsdException w:name="Medium Grid 1 Accent 6" w:semiHidden="0" w:uiPriority="67" w:unhideWhenUsed="0"/>
-    <w:lsdException w:name="Medium Grid 2 Accent 6" w:semiHidden="0" w:uiPriority="68" w:unhideWhenUsed="0"/>
-    <w:lsdException w:name="Medium Grid 3 Accent 6" w:semiHidden="0" w:uiPriority="69" w:unhideWhenUsed="0"/>
-    <w:lsdException w:name="Dark List Accent 6" w:semiHidden="0" w:uiPriority="70" w:unhideWhenUsed="0"/>
-    <w:lsdException w:name="Colorful Shading Accent 6" w:semiHidden="0" w:uiPriority="71" w:unhideWhenUsed="0"/>
-    <w:lsdException w:name="Colorful List Accent 6" w:semiHidden="0" w:uiPriority="72" w:unhideWhenUsed="0"/>
-    <w:lsdException w:name="Colorful Grid Accent 6" w:semiHidden="0" w:uiPriority="73" w:unhideWhenUsed="0"/>
-    <w:lsdException w:name="Subtle Emphasis" w:semiHidden="0" w:uiPriority="19" w:unhideWhenUsed="0" w:qFormat="1"/>
-    <w:lsdException w:name="Intense Emphasis" w:semiHidden="0" w:uiPriority="21" w:unhideWhenUsed="0" w:qFormat="1"/>
-    <w:lsdException w:name="Subtle Reference" w:semiHidden="0" w:uiPriority="31" w:unhideWhenUsed="0" w:qFormat="1"/>
-    <w:lsdException w:name="Intense Reference" w:semiHidden="0" w:uiPriority="32" w:unhideWhenUsed="0" w:qFormat="1"/>
-    <w:lsdException w:name="Book Title" w:semiHidden="0" w:uiPriority="33" w:unhideWhenUsed="0" w:qFormat="1"/>
-    <w:lsdException w:name="Bibliography" w:uiPriority="37"/>
-    <w:lsdException w:name="TOC Heading" w:uiPriority="39" w:qFormat="1"/>
+  <w:latentStyles w:defLockedState="0" w:defUIPriority="99" w:defSemiHidden="0" w:defUnhideWhenUsed="0" w:defQFormat="0" w:count="371">
+    <w:lsdException w:name="Normal" w:uiPriority="0" w:qFormat="1"/>
+    <w:lsdException w:name="heading 1" w:uiPriority="9" w:qFormat="1"/>
+    <w:lsdException w:name="heading 2" w:semiHidden="1" w:uiPriority="9" w:unhideWhenUsed="1" w:qFormat="1"/>
+    <w:lsdException w:name="heading 3" w:semiHidden="1" w:uiPriority="9" w:unhideWhenUsed="1" w:qFormat="1"/>
+    <w:lsdException w:name="heading 4" w:semiHidden="1" w:uiPriority="9" w:unhideWhenUsed="1" w:qFormat="1"/>
+    <w:lsdException w:name="heading 5" w:semiHidden="1" w:uiPriority="9" w:unhideWhenUsed="1" w:qFormat="1"/>
+    <w:lsdException w:name="heading 6" w:semiHidden="1" w:uiPriority="9" w:unhideWhenUsed="1" w:qFormat="1"/>
+    <w:lsdException w:name="heading 7" w:semiHidden="1" w:uiPriority="9" w:unhideWhenUsed="1" w:qFormat="1"/>
+    <w:lsdException w:name="heading 8" w:semiHidden="1" w:uiPriority="9" w:unhideWhenUsed="1" w:qFormat="1"/>
+    <w:lsdException w:name="heading 9" w:semiHidden="1" w:uiPriority="9" w:unhideWhenUsed="1" w:qFormat="1"/>
+    <w:lsdException w:name="index 1" w:semiHidden="1" w:unhideWhenUsed="1"/>
+    <w:lsdException w:name="index 2" w:semiHidden="1" w:unhideWhenUsed="1"/>
+    <w:lsdException w:name="index 3" w:semiHidden="1" w:unhideWhenUsed="1"/>
+    <w:lsdException w:name="index 4" w:semiHidden="1" w:unhideWhenUsed="1"/>
+    <w:lsdException w:name="index 5" w:semiHidden="1" w:unhideWhenUsed="1"/>
+    <w:lsdException w:name="index 6" w:semiHidden="1" w:unhideWhenUsed="1"/>
+    <w:lsdException w:name="index 7" w:semiHidden="1" w:unhideWhenUsed="1"/>
+    <w:lsdException w:name="index 8" w:semiHidden="1" w:unhideWhenUsed="1"/>
+    <w:lsdException w:name="index 9" w:semiHidden="1" w:unhideWhenUsed="1"/>
+    <w:lsdException w:name="toc 1" w:semiHidden="1" w:uiPriority="39" w:unhideWhenUsed="1"/>
+    <w:lsdException w:name="toc 2" w:semiHidden="1" w:uiPriority="39" w:unhideWhenUsed="1"/>
+    <w:lsdException w:name="toc 3" w:semiHidden="1" w:uiPriority="39" w:unhideWhenUsed="1"/>
+    <w:lsdException w:name="toc 4" w:semiHidden="1" w:uiPriority="39" w:unhideWhenUsed="1"/>
+    <w:lsdException w:name="toc 5" w:semiHidden="1" w:uiPriority="39" w:unhideWhenUsed="1"/>
+    <w:lsdException w:name="toc 6" w:semiHidden="1" w:uiPriority="39" w:unhideWhenUsed="1"/>
+    <w:lsdException w:name="toc 7" w:semiHidden="1" w:uiPriority="39" w:unhideWhenUsed="1"/>
+    <w:lsdException w:name="toc 8" w:semiHidden="1" w:uiPriority="39" w:unhideWhenUsed="1"/>
+    <w:lsdException w:name="toc 9" w:semiHidden="1" w:uiPriority="39" w:unhideWhenUsed="1"/>
+    <w:lsdException w:name="Normal Indent" w:semiHidden="1" w:unhideWhenUsed="1"/>
+    <w:lsdException w:name="footnote text" w:semiHidden="1" w:unhideWhenUsed="1"/>
+    <w:lsdException w:name="annotation text" w:semiHidden="1" w:unhideWhenUsed="1"/>
+    <w:lsdException w:name="header" w:semiHidden="1" w:unhideWhenUsed="1"/>
+    <w:lsdException w:name="footer" w:semiHidden="1" w:unhideWhenUsed="1"/>
+    <w:lsdException w:name="index heading" w:semiHidden="1" w:unhideWhenUsed="1"/>
+    <w:lsdException w:name="caption" w:semiHidden="1" w:uiPriority="35" w:unhideWhenUsed="1" w:qFormat="1"/>
+    <w:lsdException w:name="table of figures" w:semiHidden="1" w:unhideWhenUsed="1"/>
+    <w:lsdException w:name="envelope address" w:semiHidden="1" w:unhideWhenUsed="1"/>
+    <w:lsdException w:name="envelope return" w:semiHidden="1" w:unhideWhenUsed="1"/>
+    <w:lsdException w:name="footnote reference" w:semiHidden="1" w:unhideWhenUsed="1"/>
+    <w:lsdException w:name="annotation reference" w:semiHidden="1" w:unhideWhenUsed="1"/>
+    <w:lsdException w:name="line number" w:semiHidden="1" w:unhideWhenUsed="1"/>
+    <w:lsdException w:name="page number" w:semiHidden="1" w:unhideWhenUsed="1"/>
+    <w:lsdException w:name="endnote reference" w:semiHidden="1" w:unhideWhenUsed="1"/>
+    <w:lsdException w:name="endnote text" w:semiHidden="1" w:unhideWhenUsed="1"/>
+    <w:lsdException w:name="table of authorities" w:semiHidden="1" w:unhideWhenUsed="1"/>
+    <w:lsdException w:name="macro" w:semiHidden="1" w:unhideWhenUsed="1"/>
+    <w:lsdException w:name="toa heading" w:semiHidden="1" w:unhideWhenUsed="1"/>
+    <w:lsdException w:name="List" w:semiHidden="1" w:unhideWhenUsed="1"/>
+    <w:lsdException w:name="List Bullet" w:semiHidden="1" w:unhideWhenUsed="1"/>
+    <w:lsdException w:name="List Number" w:semiHidden="1" w:unhideWhenUsed="1"/>
+    <w:lsdException w:name="List 2" w:semiHidden="1" w:unhideWhenUsed="1"/>
+    <w:lsdException w:name="List 3" w:semiHidden="1" w:unhideWhenUsed="1"/>
+    <w:lsdException w:name="List 4" w:semiHidden="1" w:unhideWhenUsed="1"/>
+    <w:lsdException w:name="List 5" w:semiHidden="1" w:unhideWhenUsed="1"/>
+    <w:lsdException w:name="List Bullet 2" w:semiHidden="1" w:unhideWhenUsed="1"/>
+    <w:lsdException w:name="List Bullet 3" w:semiHidden="1" w:unhideWhenUsed="1"/>
+    <w:lsdException w:name="List Bullet 4" w:semiHidden="1" w:unhideWhenUsed="1"/>
+    <w:lsdException w:name="List Bullet 5" w:semiHidden="1" w:unhideWhenUsed="1"/>
+    <w:lsdException w:name="List Number 2" w:semiHidden="1" w:unhideWhenUsed="1"/>
+    <w:lsdException w:name="List Number 3" w:semiHidden="1" w:unhideWhenUsed="1"/>
+    <w:lsdException w:name="List Number 4" w:semiHidden="1" w:unhideWhenUsed="1"/>
+    <w:lsdException w:name="List Number 5" w:semiHidden="1" w:unhideWhenUsed="1"/>
+    <w:lsdException w:name="Title" w:uiPriority="10" w:qFormat="1"/>
+    <w:lsdException w:name="Closing" w:semiHidden="1" w:unhideWhenUsed="1"/>
+    <w:lsdException w:name="Signature" w:semiHidden="1" w:unhideWhenUsed="1"/>
+    <w:lsdException w:name="Default Paragraph Font" w:semiHidden="1" w:uiPriority="1" w:unhideWhenUsed="1"/>
+    <w:lsdException w:name="Body Text" w:semiHidden="1" w:unhideWhenUsed="1"/>
+    <w:lsdException w:name="Body Text Indent" w:semiHidden="1" w:unhideWhenUsed="1"/>
+    <w:lsdException w:name="List Continue" w:semiHidden="1" w:unhideWhenUsed="1"/>
+    <w:lsdException w:name="List Continue 2" w:semiHidden="1" w:unhideWhenUsed="1"/>
+    <w:lsdException w:name="List Continue 3" w:semiHidden="1" w:unhideWhenUsed="1"/>
+    <w:lsdException w:name="List Continue 4" w:semiHidden="1" w:unhideWhenUsed="1"/>
+    <w:lsdException w:name="List Continue 5" w:semiHidden="1" w:unhideWhenUsed="1"/>
+    <w:lsdException w:name="Message Header" w:semiHidden="1" w:unhideWhenUsed="1"/>
+    <w:lsdException w:name="Subtitle" w:uiPriority="11" w:qFormat="1"/>
+    <w:lsdException w:name="Salutation" w:semiHidden="1" w:unhideWhenUsed="1"/>
+    <w:lsdException w:name="Date" w:semiHidden="1" w:unhideWhenUsed="1"/>
+    <w:lsdException w:name="Body Text First Indent" w:semiHidden="1" w:unhideWhenUsed="1"/>
+    <w:lsdException w:name="Body Text First Indent 2" w:semiHidden="1" w:unhideWhenUsed="1"/>
+    <w:lsdException w:name="Note Heading" w:semiHidden="1" w:unhideWhenUsed="1"/>
+    <w:lsdException w:name="Body Text 2" w:semiHidden="1" w:unhideWhenUsed="1"/>
+    <w:lsdException w:name="Body Text 3" w:semiHidden="1" w:unhideWhenUsed="1"/>
+    <w:lsdException w:name="Body Text Indent 2" w:semiHidden="1" w:unhideWhenUsed="1"/>
+    <w:lsdException w:name="Body Text Indent 3" w:semiHidden="1" w:unhideWhenUsed="1"/>
+    <w:lsdException w:name="Block Text" w:semiHidden="1" w:unhideWhenUsed="1"/>
+    <w:lsdException w:name="Hyperlink" w:semiHidden="1" w:unhideWhenUsed="1"/>
+    <w:lsdException w:name="FollowedHyperlink" w:semiHidden="1" w:unhideWhenUsed="1"/>
+    <w:lsdException w:name="Strong" w:uiPriority="22" w:qFormat="1"/>
+    <w:lsdException w:name="Emphasis" w:uiPriority="20" w:qFormat="1"/>
+    <w:lsdException w:name="Document Map" w:semiHidden="1" w:unhideWhenUsed="1"/>
+    <w:lsdException w:name="Plain Text" w:semiHidden="1" w:unhideWhenUsed="1"/>
+    <w:lsdException w:name="E-mail Signature" w:semiHidden="1" w:unhideWhenUsed="1"/>
+    <w:lsdException w:name="HTML Top of Form" w:semiHidden="1" w:unhideWhenUsed="1"/>
+    <w:lsdException w:name="HTML Bottom of Form" w:semiHidden="1" w:unhideWhenUsed="1"/>
+    <w:lsdException w:name="Normal (Web)" w:semiHidden="1" w:unhideWhenUsed="1"/>
+    <w:lsdException w:name="HTML Acronym" w:semiHidden="1" w:unhideWhenUsed="1"/>
+    <w:lsdException w:name="HTML Address" w:semiHidden="1" w:unhideWhenUsed="1"/>
+    <w:lsdException w:name="HTML Cite" w:semiHidden="1" w:unhideWhenUsed="1"/>
+    <w:lsdException w:name="HTML Code" w:semiHidden="1" w:unhideWhenUsed="1"/>
+    <w:lsdException w:name="HTML Definition" w:semiHidden="1" w:unhideWhenUsed="1"/>
+    <w:lsdException w:name="HTML Keyboard" w:semiHidden="1" w:unhideWhenUsed="1"/>
+    <w:lsdException w:name="HTML Preformatted" w:semiHidden="1" w:unhideWhenUsed="1"/>
+    <w:lsdException w:name="HTML Sample" w:semiHidden="1" w:unhideWhenUsed="1"/>
+    <w:lsdException w:name="HTML Typewriter" w:semiHidden="1" w:unhideWhenUsed="1"/>
+    <w:lsdException w:name="HTML Variable" w:semiHidden="1" w:unhideWhenUsed="1"/>
+    <w:lsdException w:name="Normal Table" w:semiHidden="1" w:unhideWhenUsed="1"/>
+    <w:lsdException w:name="annotation subject" w:semiHidden="1" w:unhideWhenUsed="1"/>
+    <w:lsdException w:name="No List" w:semiHidden="1" w:unhideWhenUsed="1"/>
+    <w:lsdException w:name="Outline List 1" w:semiHidden="1" w:unhideWhenUsed="1"/>
+    <w:lsdException w:name="Outline List 2" w:semiHidden="1" w:unhideWhenUsed="1"/>
+    <w:lsdException w:name="Outline List 3" w:semiHidden="1" w:unhideWhenUsed="1"/>
+    <w:lsdException w:name="Table Simple 1" w:semiHidden="1" w:unhideWhenUsed="1"/>
+    <w:lsdException w:name="Table Simple 2" w:semiHidden="1" w:unhideWhenUsed="1"/>
+    <w:lsdException w:name="Table Simple 3" w:semiHidden="1" w:unhideWhenUsed="1"/>
+    <w:lsdException w:name="Table Classic 1" w:semiHidden="1" w:unhideWhenUsed="1"/>
+    <w:lsdException w:name="Table Classic 2" w:semiHidden="1" w:unhideWhenUsed="1"/>
+    <w:lsdException w:name="Table Classic 3" w:semiHidden="1" w:unhideWhenUsed="1"/>
+    <w:lsdException w:name="Table Classic 4" w:semiHidden="1" w:unhideWhenUsed="1"/>
+    <w:lsdException w:name="Table Colorful 1" w:semiHidden="1" w:unhideWhenUsed="1"/>
+    <w:lsdException w:name="Table Colorful 2" w:semiHidden="1" w:unhideWhenUsed="1"/>
+    <w:lsdException w:name="Table Colorful 3" w:semiHidden="1" w:unhideWhenUsed="1"/>
+    <w:lsdException w:name="Table Columns 1" w:semiHidden="1" w:unhideWhenUsed="1"/>
+    <w:lsdException w:name="Table Columns 2" w:semiHidden="1" w:unhideWhenUsed="1"/>
+    <w:lsdException w:name="Table Columns 3" w:semiHidden="1" w:unhideWhenUsed="1"/>
+    <w:lsdException w:name="Table Columns 4" w:semiHidden="1" w:unhideWhenUsed="1"/>
+    <w:lsdException w:name="Table Columns 5" w:semiHidden="1" w:unhideWhenUsed="1"/>
+    <w:lsdException w:name="Table Grid 1" w:semiHidden="1" w:unhideWhenUsed="1"/>
+    <w:lsdException w:name="Table Grid 2" w:semiHidden="1" w:unhideWhenUsed="1"/>
+    <w:lsdException w:name="Table Grid 3" w:semiHidden="1" w:unhideWhenUsed="1"/>
+    <w:lsdException w:name="Table Grid 4" w:semiHidden="1" w:unhideWhenUsed="1"/>
+    <w:lsdException w:name="Table Grid 5" w:semiHidden="1" w:unhideWhenUsed="1"/>
+    <w:lsdException w:name="Table Grid 6" w:semiHidden="1" w:unhideWhenUsed="1"/>
+    <w:lsdException w:name="Table Grid 7" w:semiHidden="1" w:unhideWhenUsed="1"/>
+    <w:lsdException w:name="Table Grid 8" w:semiHidden="1" w:unhideWhenUsed="1"/>
+    <w:lsdException w:name="Table List 1" w:semiHidden="1" w:unhideWhenUsed="1"/>
+    <w:lsdException w:name="Table List 2" w:semiHidden="1" w:unhideWhenUsed="1"/>
+    <w:lsdException w:name="Table List 3" w:semiHidden="1" w:unhideWhenUsed="1"/>
+    <w:lsdException w:name="Table List 4" w:semiHidden="1" w:unhideWhenUsed="1"/>
+    <w:lsdException w:name="Table List 5" w:semiHidden="1" w:unhideWhenUsed="1"/>
+    <w:lsdException w:name="Table List 6" w:semiHidden="1" w:unhideWhenUsed="1"/>
+    <w:lsdException w:name="Table List 7" w:semiHidden="1" w:unhideWhenUsed="1"/>
+    <w:lsdException w:name="Table List 8" w:semiHidden="1" w:unhideWhenUsed="1"/>
+    <w:lsdException w:name="Table 3D effects 1" w:semiHidden="1" w:unhideWhenUsed="1"/>
+    <w:lsdException w:name="Table 3D effects 2" w:semiHidden="1" w:unhideWhenUsed="1"/>
+    <w:lsdException w:name="Table 3D effects 3" w:semiHidden="1" w:unhideWhenUsed="1"/>
+    <w:lsdException w:name="Table Contemporary" w:semiHidden="1" w:unhideWhenUsed="1"/>
+    <w:lsdException w:name="Table Elegant" w:semiHidden="1" w:unhideWhenUsed="1"/>
+    <w:lsdException w:name="Table Professional" w:semiHidden="1" w:unhideWhenUsed="1"/>
+    <w:lsdException w:name="Table Subtle 1" w:semiHidden="1" w:unhideWhenUsed="1"/>
+    <w:lsdException w:name="Table Subtle 2" w:semiHidden="1" w:unhideWhenUsed="1"/>
+    <w:lsdException w:name="Table Web 1" w:semiHidden="1" w:unhideWhenUsed="1"/>
+    <w:lsdException w:name="Table Web 2" w:semiHidden="1" w:unhideWhenUsed="1"/>
+    <w:lsdException w:name="Table Web 3" w:semiHidden="1" w:unhideWhenUsed="1"/>
+    <w:lsdException w:name="Balloon Text" w:semiHidden="1" w:unhideWhenUsed="1"/>
+    <w:lsdException w:name="Table Grid" w:uiPriority="39"/>
+    <w:lsdException w:name="Table Theme" w:semiHidden="1" w:unhideWhenUsed="1"/>
+    <w:lsdException w:name="Placeholder Text" w:semiHidden="1"/>
+    <w:lsdException w:name="No Spacing" w:uiPriority="1" w:qFormat="1"/>
+    <w:lsdException w:name="Light Shading" w:uiPriority="60"/>
+    <w:lsdException w:name="Light List" w:uiPriority="61"/>
+    <w:lsdException w:name="Light Grid" w:uiPriority="62"/>
+    <w:lsdException w:name="Medium Shading 1" w:uiPriority="63"/>
+    <w:lsdException w:name="Medium Shading 2" w:uiPriority="64"/>
+    <w:lsdException w:name="Medium List 1" w:uiPriority="65"/>
+    <w:lsdException w:name="Medium List 2" w:uiPriority="66"/>
+    <w:lsdException w:name="Medium Grid 1" w:uiPriority="67"/>
+    <w:lsdException w:name="Medium Grid 2" w:uiPriority="68"/>
+    <w:lsdException w:name="Medium Grid 3" w:uiPriority="69"/>
+    <w:lsdException w:name="Dark List" w:uiPriority="70"/>
+    <w:lsdException w:name="Colorful Shading" w:uiPriority="71"/>
+    <w:lsdException w:name="Colorful List" w:uiPriority="72"/>
+    <w:lsdException w:name="Colorful Grid" w:uiPriority="73"/>
+    <w:lsdException w:name="Light Shading Accent 1" w:uiPriority="60"/>
+    <w:lsdException w:name="Light List Accent 1" w:uiPriority="61"/>
+    <w:lsdException w:name="Light Grid Accent 1" w:uiPriority="62"/>
+    <w:lsdException w:name="Medium Shading 1 Accent 1" w:uiPriority="63"/>
+    <w:lsdException w:name="Medium Shading 2 Accent 1" w:uiPriority="64"/>
+    <w:lsdException w:name="Medium List 1 Accent 1" w:uiPriority="65"/>
+    <w:lsdException w:name="Revision" w:semiHidden="1"/>
+    <w:lsdException w:name="List Paragraph" w:uiPriority="34" w:qFormat="1"/>
+    <w:lsdException w:name="Quote" w:uiPriority="29" w:qFormat="1"/>
+    <w:lsdException w:name="Intense Quote" w:uiPriority="30" w:qFormat="1"/>
+    <w:lsdException w:name="Medium List 2 Accent 1" w:uiPriority="66"/>
+    <w:lsdException w:name="Medium Grid 1 Accent 1" w:uiPriority="67"/>
+    <w:lsdException w:name="Medium Grid 2 Accent 1" w:uiPriority="68"/>
+    <w:lsdException w:name="Medium Grid 3 Accent 1" w:uiPriority="69"/>
+    <w:lsdException w:name="Dark List Accent 1" w:uiPriority="70"/>
+    <w:lsdException w:name="Colorful Shading Accent 1" w:uiPriority="71"/>
+    <w:lsdException w:name="Colorful List Accent 1" w:uiPriority="72"/>
+    <w:lsdException w:name="Colorful Grid Accent 1" w:uiPriority="73"/>
+    <w:lsdException w:name="Light Shading Accent 2" w:uiPriority="60"/>
+    <w:lsdException w:name="Light List Accent 2" w:uiPriority="61"/>
+    <w:lsdException w:name="Light Grid Accent 2" w:uiPriority="62"/>
+    <w:lsdException w:name="Medium Shading 1 Accent 2" w:uiPriority="63"/>
+    <w:lsdException w:name="Medium Shading 2 Accent 2" w:uiPriority="64"/>
+    <w:lsdException w:name="Medium List 1 Accent 2" w:uiPriority="65"/>
+    <w:lsdException w:name="Medium List 2 Accent 2" w:uiPriority="66"/>
+    <w:lsdException w:name="Medium Grid 1 Accent 2" w:uiPriority="67"/>
+    <w:lsdException w:name="Medium Grid 2 Accent 2" w:uiPriority="68"/>
+    <w:lsdException w:name="Medium Grid 3 Accent 2" w:uiPriority="69"/>
+    <w:lsdException w:name="Dark List Accent 2" w:uiPriority="70"/>
+    <w:lsdException w:name="Colorful Shading Accent 2" w:uiPriority="71"/>
+    <w:lsdException w:name="Colorful List Accent 2" w:uiPriority="72"/>
+    <w:lsdException w:name="Colorful Grid Accent 2" w:uiPriority="73"/>
+    <w:lsdException w:name="Light Shading Accent 3" w:uiPriority="60"/>
+    <w:lsdException w:name="Light List Accent 3" w:uiPriority="61"/>
+    <w:lsdException w:name="Light Grid Accent 3" w:uiPriority="62"/>
+    <w:lsdException w:name="Medium Shading 1 Accent 3" w:uiPriority="63"/>
+    <w:lsdException w:name="Medium Shading 2 Accent 3" w:uiPriority="64"/>
+    <w:lsdException w:name="Medium List 1 Accent 3" w:uiPriority="65"/>
+    <w:lsdException w:name="Medium List 2 Accent 3" w:uiPriority="66"/>
+    <w:lsdException w:name="Medium Grid 1 Accent 3" w:uiPriority="67"/>
+    <w:lsdException w:name="Medium Grid 2 Accent 3" w:uiPriority="68"/>
+    <w:lsdException w:name="Medium Grid 3 Accent 3" w:uiPriority="69"/>
+    <w:lsdException w:name="Dark List Accent 3" w:uiPriority="70"/>
+    <w:lsdException w:name="Colorful Shading Accent 3" w:uiPriority="71"/>
+    <w:lsdException w:name="Colorful List Accent 3" w:uiPriority="72"/>
+    <w:lsdException w:name="Colorful Grid Accent 3" w:uiPriority="73"/>
+    <w:lsdException w:name="Light Shading Accent 4" w:uiPriority="60"/>
+    <w:lsdException w:name="Light List Accent 4" w:uiPriority="61"/>
+    <w:lsdException w:name="Light Grid Accent 4" w:uiPriority="62"/>
+    <w:lsdException w:name="Medium Shading 1 Accent 4" w:uiPriority="63"/>
+    <w:lsdException w:name="Medium Shading 2 Accent 4" w:uiPriority="64"/>
+    <w:lsdException w:name="Medium List 1 Accent 4" w:uiPriority="65"/>
+    <w:lsdException w:name="Medium List 2 Accent 4" w:uiPriority="66"/>
+    <w:lsdException w:name="Medium Grid 1 Accent 4" w:uiPriority="67"/>
+    <w:lsdException w:name="Medium Grid 2 Accent 4" w:uiPriority="68"/>
+    <w:lsdException w:name="Medium Grid 3 Accent 4" w:uiPriority="69"/>
+    <w:lsdException w:name="Dark List Accent 4" w:uiPriority="70"/>
+    <w:lsdException w:name="Colorful Shading Accent 4" w:uiPriority="71"/>
+    <w:lsdException w:name="Colorful List Accent 4" w:uiPriority="72"/>
+    <w:lsdException w:name="Colorful Grid Accent 4" w:uiPriority="73"/>
+    <w:lsdException w:name="Light Shading Accent 5" w:uiPriority="60"/>
+    <w:lsdException w:name="Light List Accent 5" w:uiPriority="61"/>
+    <w:lsdException w:name="Light Grid Accent 5" w:uiPriority="62"/>
+    <w:lsdException w:name="Medium Shading 1 Accent 5" w:uiPriority="63"/>
+    <w:lsdException w:name="Medium Shading 2 Accent 5" w:uiPriority="64"/>
+    <w:lsdException w:name="Medium List 1 Accent 5" w:uiPriority="65"/>
+    <w:lsdException w:name="Medium List 2 Accent 5" w:uiPriority="66"/>
+    <w:lsdException w:name="Medium Grid 1 Accent 5" w:uiPriority="67"/>
+    <w:lsdException w:name="Medium Grid 2 Accent 5" w:uiPriority="68"/>
+    <w:lsdException w:name="Medium Grid 3 Accent 5" w:uiPriority="69"/>
+    <w:lsdException w:name="Dark List Accent 5" w:uiPriority="70"/>
+    <w:lsdException w:name="Colorful Shading Accent 5" w:uiPriority="71"/>
+    <w:lsdException w:name="Colorful List Accent 5" w:uiPriority="72"/>
+    <w:lsdException w:name="Colorful Grid Accent 5" w:uiPriority="73"/>
+    <w:lsdException w:name="Light Shading Accent 6" w:uiPriority="60"/>
+    <w:lsdException w:name="Light List Accent 6" w:uiPriority="61"/>
+    <w:lsdException w:name="Light Grid Accent 6" w:uiPriority="62"/>
+    <w:lsdException w:name="Medium Shading 1 Accent 6" w:uiPriority="63"/>
+    <w:lsdException w:name="Medium Shading 2 Accent 6" w:uiPriority="64"/>
+    <w:lsdException w:name="Medium List 1 Accent 6" w:uiPriority="65"/>
+    <w:lsdException w:name="Medium List 2 Accent 6" w:uiPriority="66"/>
+    <w:lsdException w:name="Medium Grid 1 Accent 6" w:uiPriority="67"/>
+    <w:lsdException w:name="Medium Grid 2 Accent 6" w:uiPriority="68"/>
+    <w:lsdException w:name="Medium Grid 3 Accent 6" w:uiPriority="69"/>
+    <w:lsdException w:name="Dark List Accent 6" w:uiPriority="70"/>
+    <w:lsdException w:name="Colorful Shading Accent 6" w:uiPriority="71"/>
+    <w:lsdException w:name="Colorful List Accent 6" w:uiPriority="72"/>
+    <w:lsdException w:name="Colorful Grid Accent 6" w:uiPriority="73"/>
+    <w:lsdException w:name="Subtle Emphasis" w:uiPriority="19" w:qFormat="1"/>
+    <w:lsdException w:name="Intense Emphasis" w:uiPriority="21" w:qFormat="1"/>
+    <w:lsdException w:name="Subtle Reference" w:uiPriority="31" w:qFormat="1"/>
+    <w:lsdException w:name="Intense Reference" w:uiPriority="32" w:qFormat="1"/>
+    <w:lsdException w:name="Book Title" w:uiPriority="33" w:qFormat="1"/>
+    <w:lsdException w:name="Bibliography" w:semiHidden="1" w:uiPriority="37" w:unhideWhenUsed="1"/>
+    <w:lsdException w:name="TOC Heading" w:semiHidden="1" w:uiPriority="39" w:unhideWhenUsed="1" w:qFormat="1"/>
+    <w:lsdException w:name="Plain Table 1" w:uiPriority="41"/>
+    <w:lsdException w:name="Plain Table 2" w:uiPriority="42"/>
+    <w:lsdException w:name="Plain Table 3" w:uiPriority="43"/>
+    <w:lsdException w:name="Plain Table 4" w:uiPriority="44"/>
+    <w:lsdException w:name="Plain Table 5" w:uiPriority="45"/>
+    <w:lsdException w:name="Grid Table Light" w:uiPriority="40"/>
+    <w:lsdException w:name="Grid Table 1 Light" w:uiPriority="46"/>
+    <w:lsdException w:name="Grid Table 2" w:uiPriority="47"/>
+    <w:lsdException w:name="Grid Table 3" w:uiPriority="48"/>
+    <w:lsdException w:name="Grid Table 4" w:uiPriority="49"/>
+    <w:lsdException w:name="Grid Table 5 Dark" w:uiPriority="50"/>
+    <w:lsdException w:name="Grid Table 6 Colorful" w:uiPriority="51"/>
+    <w:lsdException w:name="Grid Table 7 Colorful" w:uiPriority="52"/>
+    <w:lsdException w:name="Grid Table 1 Light Accent 1" w:uiPriority="46"/>
+    <w:lsdException w:name="Grid Table 2 Accent 1" w:uiPriority="47"/>
+    <w:lsdException w:name="Grid Table 3 Accent 1" w:uiPriority="48"/>
+    <w:lsdException w:name="Grid Table 4 Accent 1" w:uiPriority="49"/>
+    <w:lsdException w:name="Grid Table 5 Dark Accent 1" w:uiPriority="50"/>
+    <w:lsdException w:name="Grid Table 6 Colorful Accent 1" w:uiPriority="51"/>
+    <w:lsdException w:name="Grid Table 7 Colorful Accent 1" w:uiPriority="52"/>
+    <w:lsdException w:name="Grid Table 1 Light Accent 2" w:uiPriority="46"/>
+    <w:lsdException w:name="Grid Table 2 Accent 2" w:uiPriority="47"/>
+    <w:lsdException w:name="Grid Table 3 Accent 2" w:uiPriority="48"/>
+    <w:lsdException w:name="Grid Table 4 Accent 2" w:uiPriority="49"/>
+    <w:lsdException w:name="Grid Table 5 Dark Accent 2" w:uiPriority="50"/>
+    <w:lsdException w:name="Grid Table 6 Colorful Accent 2" w:uiPriority="51"/>
+    <w:lsdException w:name="Grid Table 7 Colorful Accent 2" w:uiPriority="52"/>
+    <w:lsdException w:name="Grid Table 1 Light Accent 3" w:uiPriority="46"/>
+    <w:lsdException w:name="Grid Table 2 Accent 3" w:uiPriority="47"/>
+    <w:lsdException w:name="Grid Table 3 Accent 3" w:uiPriority="48"/>
+    <w:lsdException w:name="Grid Table 4 Accent 3" w:uiPriority="49"/>
+    <w:lsdException w:name="Grid Table 5 Dark Accent 3" w:uiPriority="50"/>
+    <w:lsdException w:name="Grid Table 6 Colorful Accent 3" w:uiPriority="51"/>
+    <w:lsdException w:name="Grid Table 7 Colorful Accent 3" w:uiPriority="52"/>
+    <w:lsdException w:name="Grid Table 1 Light Accent 4" w:uiPriority="46"/>
+    <w:lsdException w:name="Grid Table 2 Accent 4" w:uiPriority="47"/>
+    <w:lsdException w:name="Grid Table 3 Accent 4" w:uiPriority="48"/>
+    <w:lsdException w:name="Grid Table 4 Accent 4" w:uiPriority="49"/>
+    <w:lsdException w:name="Grid Table 5 Dark Accent 4" w:uiPriority="50"/>
+    <w:lsdException w:name="Grid Table 6 Colorful Accent 4" w:uiPriority="51"/>
+    <w:lsdException w:name="Grid Table 7 Colorful Accent 4" w:uiPriority="52"/>
+    <w:lsdException w:name="Grid Table 1 Light Accent 5" w:uiPriority="46"/>
+    <w:lsdException w:name="Grid Table 2 Accent 5" w:uiPriority="47"/>
+    <w:lsdException w:name="Grid Table 3 Accent 5" w:uiPriority="48"/>
+    <w:lsdException w:name="Grid Table 4 Accent 5" w:uiPriority="49"/>
+    <w:lsdException w:name="Grid Table 5 Dark Accent 5" w:uiPriority="50"/>
+    <w:lsdException w:name="Grid Table 6 Colorful Accent 5" w:uiPriority="51"/>
+    <w:lsdException w:name="Grid Table 7 Colorful Accent 5" w:uiPriority="52"/>
+    <w:lsdException w:name="Grid Table 1 Light Accent 6" w:uiPriority="46"/>
+    <w:lsdException w:name="Grid Table 2 Accent 6" w:uiPriority="47"/>
+    <w:lsdException w:name="Grid Table 3 Accent 6" w:uiPriority="48"/>
+    <w:lsdException w:name="Grid Table 4 Accent 6" w:uiPriority="49"/>
+    <w:lsdException w:name="Grid Table 5 Dark Accent 6" w:uiPriority="50"/>
+    <w:lsdException w:name="Grid Table 6 Colorful Accent 6" w:uiPriority="51"/>
+    <w:lsdException w:name="Grid Table 7 Colorful Accent 6" w:uiPriority="52"/>
+    <w:lsdException w:name="List Table 1 Light" w:uiPriority="46"/>
+    <w:lsdException w:name="List Table 2" w:uiPriority="47"/>
+    <w:lsdException w:name="List Table 3" w:uiPriority="48"/>
+    <w:lsdException w:name="List Table 4" w:uiPriority="49"/>
+    <w:lsdException w:name="List Table 5 Dark" w:uiPriority="50"/>
+    <w:lsdException w:name="List Table 6 Colorful" w:uiPriority="51"/>
+    <w:lsdException w:name="List Table 7 Colorful" w:uiPriority="52"/>
+    <w:lsdException w:name="List Table 1 Light Accent 1" w:uiPriority="46"/>
+    <w:lsdException w:name="List Table 2 Accent 1" w:uiPriority="47"/>
+    <w:lsdException w:name="List Table 3 Accent 1" w:uiPriority="48"/>
+    <w:lsdException w:name="List Table 4 Accent 1" w:uiPriority="49"/>
+    <w:lsdException w:name="List Table 5 Dark Accent 1" w:uiPriority="50"/>
+    <w:lsdException w:name="List Table 6 Colorful Accent 1" w:uiPriority="51"/>
+    <w:lsdException w:name="List Table 7 Colorful Accent 1" w:uiPriority="52"/>
+    <w:lsdException w:name="List Table 1 Light Accent 2" w:uiPriority="46"/>
+    <w:lsdException w:name="List Table 2 Accent 2" w:uiPriority="47"/>
+    <w:lsdException w:name="List Table 3 Accent 2" w:uiPriority="48"/>
+    <w:lsdException w:name="List Table 4 Accent 2" w:uiPriority="49"/>
+    <w:lsdException w:name="List Table 5 Dark Accent 2" w:uiPriority="50"/>
+    <w:lsdException w:name="List Table 6 Colorful Accent 2" w:uiPriority="51"/>
+    <w:lsdException w:name="List Table 7 Colorful Accent 2" w:uiPriority="52"/>
+    <w:lsdException w:name="List Table 1 Light Accent 3" w:uiPriority="46"/>
+    <w:lsdException w:name="List Table 2 Accent 3" w:uiPriority="47"/>
+    <w:lsdException w:name="List Table 3 Accent 3" w:uiPriority="48"/>
+    <w:lsdException w:name="List Table 4 Accent 3" w:uiPriority="49"/>
+    <w:lsdException w:name="List Table 5 Dark Accent 3" w:uiPriority="50"/>
+    <w:lsdException w:name="List Table 6 Colorful Accent 3" w:uiPriority="51"/>
+    <w:lsdException w:name="List Table 7 Colorful Accent 3" w:uiPriority="52"/>
+    <w:lsdException w:name="List Table 1 Light Accent 4" w:uiPriority="46"/>
+    <w:lsdException w:name="List Table 2 Accent 4" w:uiPriority="47"/>
+    <w:lsdException w:name="List Table 3 Accent 4" w:uiPriority="48"/>
+    <w:lsdException w:name="List Table 4 Accent 4" w:uiPriority="49"/>
+    <w:lsdException w:name="List Table 5 Dark Accent 4" w:uiPriority="50"/>
+    <w:lsdException w:name="List Table 6 Colorful Accent 4" w:uiPriority="51"/>
+    <w:lsdException w:name="List Table 7 Colorful Accent 4" w:uiPriority="52"/>
+    <w:lsdException w:name="List Table 1 Light Accent 5" w:uiPriority="46"/>
+    <w:lsdException w:name="List Table 2 Accent 5" w:uiPriority="47"/>
+    <w:lsdException w:name="List Table 3 Accent 5" w:uiPriority="48"/>
+    <w:lsdException w:name="List Table 4 Accent 5" w:uiPriority="49"/>
+    <w:lsdException w:name="List Table 5 Dark Accent 5" w:uiPriority="50"/>
+    <w:lsdException w:name="List Table 6 Colorful Accent 5" w:uiPriority="51"/>
+    <w:lsdException w:name="List Table 7 Colorful Accent 5" w:uiPriority="52"/>
+    <w:lsdException w:name="List Table 1 Light Accent 6" w:uiPriority="46"/>
+    <w:lsdException w:name="List Table 2 Accent 6" w:uiPriority="47"/>
+    <w:lsdException w:name="List Table 3 Accent 6" w:uiPriority="48"/>
+    <w:lsdException w:name="List Table 4 Accent 6" w:uiPriority="49"/>
+    <w:lsdException w:name="List Table 5 Dark Accent 6" w:uiPriority="50"/>
+    <w:lsdException w:name="List Table 6 Colorful Accent 6" w:uiPriority="51"/>
+    <w:lsdException w:name="List Table 7 Colorful Accent 6" w:uiPriority="52"/>
   </w:latentStyles>
   <w:style w:type="paragraph" w:default="1" w:styleId="Normal">
     <w:name w:val="Normal"/>
@@ -1771,245 +3884,49 @@
       <w:contextualSpacing/>
     </w:pPr>
   </w:style>
-</w:styles>
-</file>
-
-<file path=word/stylesWithEffects.xml><?xml version="1.0" encoding="utf-8"?>
-<w:styles xmlns:wpc="http://schemas.microsoft.com/office/word/2010/wordprocessingCanvas" xmlns:mc="http://schemas.openxmlformats.org/markup-compatibility/2006" xmlns:o="urn:schemas-microsoft-com:office:office" xmlns:r="http://schemas.openxmlformats.org/officeDocument/2006/relationships" xmlns:m="http://schemas.openxmlformats.org/officeDocument/2006/math" xmlns:v="urn:schemas-microsoft-com:vml" xmlns:wp14="http://schemas.microsoft.com/office/word/2010/wordprocessingDrawing" xmlns:wp="http://schemas.openxmlformats.org/drawingml/2006/wordprocessingDrawing" xmlns:w10="urn:schemas-microsoft-com:office:word" xmlns:w="http://schemas.openxmlformats.org/wordprocessingml/2006/main" xmlns:w14="http://schemas.microsoft.com/office/word/2010/wordml" xmlns:wpg="http://schemas.microsoft.com/office/word/2010/wordprocessingGroup" xmlns:wpi="http://schemas.microsoft.com/office/word/2010/wordprocessingInk" xmlns:wne="http://schemas.microsoft.com/office/word/2006/wordml" xmlns:wps="http://schemas.microsoft.com/office/word/2010/wordprocessingShape" mc:Ignorable="w14 wp14">
-  <w:docDefaults>
-    <w:rPrDefault>
-      <w:rPr>
-        <w:rFonts w:asciiTheme="minorHAnsi" w:eastAsiaTheme="minorHAnsi" w:hAnsiTheme="minorHAnsi" w:cstheme="minorBidi"/>
-        <w:sz w:val="22"/>
-        <w:szCs w:val="22"/>
-        <w:lang w:val="fr-FR" w:eastAsia="en-US" w:bidi="ar-SA"/>
-      </w:rPr>
-    </w:rPrDefault>
-    <w:pPrDefault>
-      <w:pPr>
-        <w:spacing w:after="160" w:line="259" w:lineRule="auto"/>
-      </w:pPr>
-    </w:pPrDefault>
-  </w:docDefaults>
-  <w:latentStyles w:defLockedState="0" w:defUIPriority="99" w:defSemiHidden="1" w:defUnhideWhenUsed="1" w:defQFormat="0" w:count="267">
-    <w:lsdException w:name="Normal" w:semiHidden="0" w:uiPriority="0" w:unhideWhenUsed="0" w:qFormat="1"/>
-    <w:lsdException w:name="heading 1" w:semiHidden="0" w:uiPriority="9" w:unhideWhenUsed="0" w:qFormat="1"/>
-    <w:lsdException w:name="heading 2" w:uiPriority="9" w:qFormat="1"/>
-    <w:lsdException w:name="heading 3" w:uiPriority="9" w:qFormat="1"/>
-    <w:lsdException w:name="heading 4" w:uiPriority="9" w:qFormat="1"/>
-    <w:lsdException w:name="heading 5" w:uiPriority="9" w:qFormat="1"/>
-    <w:lsdException w:name="heading 6" w:uiPriority="9" w:qFormat="1"/>
-    <w:lsdException w:name="heading 7" w:uiPriority="9" w:qFormat="1"/>
-    <w:lsdException w:name="heading 8" w:uiPriority="9" w:qFormat="1"/>
-    <w:lsdException w:name="heading 9" w:uiPriority="9" w:qFormat="1"/>
-    <w:lsdException w:name="toc 1" w:uiPriority="39"/>
-    <w:lsdException w:name="toc 2" w:uiPriority="39"/>
-    <w:lsdException w:name="toc 3" w:uiPriority="39"/>
-    <w:lsdException w:name="toc 4" w:uiPriority="39"/>
-    <w:lsdException w:name="toc 5" w:uiPriority="39"/>
-    <w:lsdException w:name="toc 6" w:uiPriority="39"/>
-    <w:lsdException w:name="toc 7" w:uiPriority="39"/>
-    <w:lsdException w:name="toc 8" w:uiPriority="39"/>
-    <w:lsdException w:name="toc 9" w:uiPriority="39"/>
-    <w:lsdException w:name="caption" w:uiPriority="35" w:qFormat="1"/>
-    <w:lsdException w:name="Title" w:semiHidden="0" w:uiPriority="10" w:unhideWhenUsed="0" w:qFormat="1"/>
-    <w:lsdException w:name="Default Paragraph Font" w:uiPriority="1"/>
-    <w:lsdException w:name="Subtitle" w:semiHidden="0" w:uiPriority="11" w:unhideWhenUsed="0" w:qFormat="1"/>
-    <w:lsdException w:name="Strong" w:semiHidden="0" w:uiPriority="22" w:unhideWhenUsed="0" w:qFormat="1"/>
-    <w:lsdException w:name="Emphasis" w:semiHidden="0" w:uiPriority="20" w:unhideWhenUsed="0" w:qFormat="1"/>
-    <w:lsdException w:name="Table Grid" w:semiHidden="0" w:uiPriority="39" w:unhideWhenUsed="0"/>
-    <w:lsdException w:name="Placeholder Text" w:unhideWhenUsed="0"/>
-    <w:lsdException w:name="No Spacing" w:semiHidden="0" w:uiPriority="1" w:unhideWhenUsed="0" w:qFormat="1"/>
-    <w:lsdException w:name="Light Shading" w:semiHidden="0" w:uiPriority="60" w:unhideWhenUsed="0"/>
-    <w:lsdException w:name="Light List" w:semiHidden="0" w:uiPriority="61" w:unhideWhenUsed="0"/>
-    <w:lsdException w:name="Light Grid" w:semiHidden="0" w:uiPriority="62" w:unhideWhenUsed="0"/>
-    <w:lsdException w:name="Medium Shading 1" w:semiHidden="0" w:uiPriority="63" w:unhideWhenUsed="0"/>
-    <w:lsdException w:name="Medium Shading 2" w:semiHidden="0" w:uiPriority="64" w:unhideWhenUsed="0"/>
-    <w:lsdException w:name="Medium List 1" w:semiHidden="0" w:uiPriority="65" w:unhideWhenUsed="0"/>
-    <w:lsdException w:name="Medium List 2" w:semiHidden="0" w:uiPriority="66" w:unhideWhenUsed="0"/>
-    <w:lsdException w:name="Medium Grid 1" w:semiHidden="0" w:uiPriority="67" w:unhideWhenUsed="0"/>
-    <w:lsdException w:name="Medium Grid 2" w:semiHidden="0" w:uiPriority="68" w:unhideWhenUsed="0"/>
-    <w:lsdException w:name="Medium Grid 3" w:semiHidden="0" w:uiPriority="69" w:unhideWhenUsed="0"/>
-    <w:lsdException w:name="Dark List" w:semiHidden="0" w:uiPriority="70" w:unhideWhenUsed="0"/>
-    <w:lsdException w:name="Colorful Shading" w:semiHidden="0" w:uiPriority="71" w:unhideWhenUsed="0"/>
-    <w:lsdException w:name="Colorful List" w:semiHidden="0" w:uiPriority="72" w:unhideWhenUsed="0"/>
-    <w:lsdException w:name="Colorful Grid" w:semiHidden="0" w:uiPriority="73" w:unhideWhenUsed="0"/>
-    <w:lsdException w:name="Light Shading Accent 1" w:semiHidden="0" w:uiPriority="60" w:unhideWhenUsed="0"/>
-    <w:lsdException w:name="Light List Accent 1" w:semiHidden="0" w:uiPriority="61" w:unhideWhenUsed="0"/>
-    <w:lsdException w:name="Light Grid Accent 1" w:semiHidden="0" w:uiPriority="62" w:unhideWhenUsed="0"/>
-    <w:lsdException w:name="Medium Shading 1 Accent 1" w:semiHidden="0" w:uiPriority="63" w:unhideWhenUsed="0"/>
-    <w:lsdException w:name="Medium Shading 2 Accent 1" w:semiHidden="0" w:uiPriority="64" w:unhideWhenUsed="0"/>
-    <w:lsdException w:name="Medium List 1 Accent 1" w:semiHidden="0" w:uiPriority="65" w:unhideWhenUsed="0"/>
-    <w:lsdException w:name="Revision" w:unhideWhenUsed="0"/>
-    <w:lsdException w:name="List Paragraph" w:semiHidden="0" w:uiPriority="34" w:unhideWhenUsed="0" w:qFormat="1"/>
-    <w:lsdException w:name="Quote" w:semiHidden="0" w:uiPriority="29" w:unhideWhenUsed="0" w:qFormat="1"/>
-    <w:lsdException w:name="Intense Quote" w:semiHidden="0" w:uiPriority="30" w:unhideWhenUsed="0" w:qFormat="1"/>
-    <w:lsdException w:name="Medium List 2 Accent 1" w:semiHidden="0" w:uiPriority="66" w:unhideWhenUsed="0"/>
-    <w:lsdException w:name="Medium Grid 1 Accent 1" w:semiHidden="0" w:uiPriority="67" w:unhideWhenUsed="0"/>
-    <w:lsdException w:name="Medium Grid 2 Accent 1" w:semiHidden="0" w:uiPriority="68" w:unhideWhenUsed="0"/>
-    <w:lsdException w:name="Medium Grid 3 Accent 1" w:semiHidden="0" w:uiPriority="69" w:unhideWhenUsed="0"/>
-    <w:lsdException w:name="Dark List Accent 1" w:semiHidden="0" w:uiPriority="70" w:unhideWhenUsed="0"/>
-    <w:lsdException w:name="Colorful Shading Accent 1" w:semiHidden="0" w:uiPriority="71" w:unhideWhenUsed="0"/>
-    <w:lsdException w:name="Colorful List Accent 1" w:semiHidden="0" w:uiPriority="72" w:unhideWhenUsed="0"/>
-    <w:lsdException w:name="Colorful Grid Accent 1" w:semiHidden="0" w:uiPriority="73" w:unhideWhenUsed="0"/>
-    <w:lsdException w:name="Light Shading Accent 2" w:semiHidden="0" w:uiPriority="60" w:unhideWhenUsed="0"/>
-    <w:lsdException w:name="Light List Accent 2" w:semiHidden="0" w:uiPriority="61" w:unhideWhenUsed="0"/>
-    <w:lsdException w:name="Light Grid Accent 2" w:semiHidden="0" w:uiPriority="62" w:unhideWhenUsed="0"/>
-    <w:lsdException w:name="Medium Shading 1 Accent 2" w:semiHidden="0" w:uiPriority="63" w:unhideWhenUsed="0"/>
-    <w:lsdException w:name="Medium Shading 2 Accent 2" w:semiHidden="0" w:uiPriority="64" w:unhideWhenUsed="0"/>
-    <w:lsdException w:name="Medium List 1 Accent 2" w:semiHidden="0" w:uiPriority="65" w:unhideWhenUsed="0"/>
-    <w:lsdException w:name="Medium List 2 Accent 2" w:semiHidden="0" w:uiPriority="66" w:unhideWhenUsed="0"/>
-    <w:lsdException w:name="Medium Grid 1 Accent 2" w:semiHidden="0" w:uiPriority="67" w:unhideWhenUsed="0"/>
-    <w:lsdException w:name="Medium Grid 2 Accent 2" w:semiHidden="0" w:uiPriority="68" w:unhideWhenUsed="0"/>
-    <w:lsdException w:name="Medium Grid 3 Accent 2" w:semiHidden="0" w:uiPriority="69" w:unhideWhenUsed="0"/>
-    <w:lsdException w:name="Dark List Accent 2" w:semiHidden="0" w:uiPriority="70" w:unhideWhenUsed="0"/>
-    <w:lsdException w:name="Colorful Shading Accent 2" w:semiHidden="0" w:uiPriority="71" w:unhideWhenUsed="0"/>
-    <w:lsdException w:name="Colorful List Accent 2" w:semiHidden="0" w:uiPriority="72" w:unhideWhenUsed="0"/>
-    <w:lsdException w:name="Colorful Grid Accent 2" w:semiHidden="0" w:uiPriority="73" w:unhideWhenUsed="0"/>
-    <w:lsdException w:name="Light Shading Accent 3" w:semiHidden="0" w:uiPriority="60" w:unhideWhenUsed="0"/>
-    <w:lsdException w:name="Light List Accent 3" w:semiHidden="0" w:uiPriority="61" w:unhideWhenUsed="0"/>
-    <w:lsdException w:name="Light Grid Accent 3" w:semiHidden="0" w:uiPriority="62" w:unhideWhenUsed="0"/>
-    <w:lsdException w:name="Medium Shading 1 Accent 3" w:semiHidden="0" w:uiPriority="63" w:unhideWhenUsed="0"/>
-    <w:lsdException w:name="Medium Shading 2 Accent 3" w:semiHidden="0" w:uiPriority="64" w:unhideWhenUsed="0"/>
-    <w:lsdException w:name="Medium List 1 Accent 3" w:semiHidden="0" w:uiPriority="65" w:unhideWhenUsed="0"/>
-    <w:lsdException w:name="Medium List 2 Accent 3" w:semiHidden="0" w:uiPriority="66" w:unhideWhenUsed="0"/>
-    <w:lsdException w:name="Medium Grid 1 Accent 3" w:semiHidden="0" w:uiPriority="67" w:unhideWhenUsed="0"/>
-    <w:lsdException w:name="Medium Grid 2 Accent 3" w:semiHidden="0" w:uiPriority="68" w:unhideWhenUsed="0"/>
-    <w:lsdException w:name="Medium Grid 3 Accent 3" w:semiHidden="0" w:uiPriority="69" w:unhideWhenUsed="0"/>
-    <w:lsdException w:name="Dark List Accent 3" w:semiHidden="0" w:uiPriority="70" w:unhideWhenUsed="0"/>
-    <w:lsdException w:name="Colorful Shading Accent 3" w:semiHidden="0" w:uiPriority="71" w:unhideWhenUsed="0"/>
-    <w:lsdException w:name="Colorful List Accent 3" w:semiHidden="0" w:uiPriority="72" w:unhideWhenUsed="0"/>
-    <w:lsdException w:name="Colorful Grid Accent 3" w:semiHidden="0" w:uiPriority="73" w:unhideWhenUsed="0"/>
-    <w:lsdException w:name="Light Shading Accent 4" w:semiHidden="0" w:uiPriority="60" w:unhideWhenUsed="0"/>
-    <w:lsdException w:name="Light List Accent 4" w:semiHidden="0" w:uiPriority="61" w:unhideWhenUsed="0"/>
-    <w:lsdException w:name="Light Grid Accent 4" w:semiHidden="0" w:uiPriority="62" w:unhideWhenUsed="0"/>
-    <w:lsdException w:name="Medium Shading 1 Accent 4" w:semiHidden="0" w:uiPriority="63" w:unhideWhenUsed="0"/>
-    <w:lsdException w:name="Medium Shading 2 Accent 4" w:semiHidden="0" w:uiPriority="64" w:unhideWhenUsed="0"/>
-    <w:lsdException w:name="Medium List 1 Accent 4" w:semiHidden="0" w:uiPriority="65" w:unhideWhenUsed="0"/>
-    <w:lsdException w:name="Medium List 2 Accent 4" w:semiHidden="0" w:uiPriority="66" w:unhideWhenUsed="0"/>
-    <w:lsdException w:name="Medium Grid 1 Accent 4" w:semiHidden="0" w:uiPriority="67" w:unhideWhenUsed="0"/>
-    <w:lsdException w:name="Medium Grid 2 Accent 4" w:semiHidden="0" w:uiPriority="68" w:unhideWhenUsed="0"/>
-    <w:lsdException w:name="Medium Grid 3 Accent 4" w:semiHidden="0" w:uiPriority="69" w:unhideWhenUsed="0"/>
-    <w:lsdException w:name="Dark List Accent 4" w:semiHidden="0" w:uiPriority="70" w:unhideWhenUsed="0"/>
-    <w:lsdException w:name="Colorful Shading Accent 4" w:semiHidden="0" w:uiPriority="71" w:unhideWhenUsed="0"/>
-    <w:lsdException w:name="Colorful List Accent 4" w:semiHidden="0" w:uiPriority="72" w:unhideWhenUsed="0"/>
-    <w:lsdException w:name="Colorful Grid Accent 4" w:semiHidden="0" w:uiPriority="73" w:unhideWhenUsed="0"/>
-    <w:lsdException w:name="Light Shading Accent 5" w:semiHidden="0" w:uiPriority="60" w:unhideWhenUsed="0"/>
-    <w:lsdException w:name="Light List Accent 5" w:semiHidden="0" w:uiPriority="61" w:unhideWhenUsed="0"/>
-    <w:lsdException w:name="Light Grid Accent 5" w:semiHidden="0" w:uiPriority="62" w:unhideWhenUsed="0"/>
-    <w:lsdException w:name="Medium Shading 1 Accent 5" w:semiHidden="0" w:uiPriority="63" w:unhideWhenUsed="0"/>
-    <w:lsdException w:name="Medium Shading 2 Accent 5" w:semiHidden="0" w:uiPriority="64" w:unhideWhenUsed="0"/>
-    <w:lsdException w:name="Medium List 1 Accent 5" w:semiHidden="0" w:uiPriority="65" w:unhideWhenUsed="0"/>
-    <w:lsdException w:name="Medium List 2 Accent 5" w:semiHidden="0" w:uiPriority="66" w:unhideWhenUsed="0"/>
-    <w:lsdException w:name="Medium Grid 1 Accent 5" w:semiHidden="0" w:uiPriority="67" w:unhideWhenUsed="0"/>
-    <w:lsdException w:name="Medium Grid 2 Accent 5" w:semiHidden="0" w:uiPriority="68" w:unhideWhenUsed="0"/>
-    <w:lsdException w:name="Medium Grid 3 Accent 5" w:semiHidden="0" w:uiPriority="69" w:unhideWhenUsed="0"/>
-    <w:lsdException w:name="Dark List Accent 5" w:semiHidden="0" w:uiPriority="70" w:unhideWhenUsed="0"/>
-    <w:lsdException w:name="Colorful Shading Accent 5" w:semiHidden="0" w:uiPriority="71" w:unhideWhenUsed="0"/>
-    <w:lsdException w:name="Colorful List Accent 5" w:semiHidden="0" w:uiPriority="72" w:unhideWhenUsed="0"/>
-    <w:lsdException w:name="Colorful Grid Accent 5" w:semiHidden="0" w:uiPriority="73" w:unhideWhenUsed="0"/>
-    <w:lsdException w:name="Light Shading Accent 6" w:semiHidden="0" w:uiPriority="60" w:unhideWhenUsed="0"/>
-    <w:lsdException w:name="Light List Accent 6" w:semiHidden="0" w:uiPriority="61" w:unhideWhenUsed="0"/>
-    <w:lsdException w:name="Light Grid Accent 6" w:semiHidden="0" w:uiPriority="62" w:unhideWhenUsed="0"/>
-    <w:lsdException w:name="Medium Shading 1 Accent 6" w:semiHidden="0" w:uiPriority="63" w:unhideWhenUsed="0"/>
-    <w:lsdException w:name="Medium Shading 2 Accent 6" w:semiHidden="0" w:uiPriority="64" w:unhideWhenUsed="0"/>
-    <w:lsdException w:name="Medium List 1 Accent 6" w:semiHidden="0" w:uiPriority="65" w:unhideWhenUsed="0"/>
-    <w:lsdException w:name="Medium List 2 Accent 6" w:semiHidden="0" w:uiPriority="66" w:unhideWhenUsed="0"/>
-    <w:lsdException w:name="Medium Grid 1 Accent 6" w:semiHidden="0" w:uiPriority="67" w:unhideWhenUsed="0"/>
-    <w:lsdException w:name="Medium Grid 2 Accent 6" w:semiHidden="0" w:uiPriority="68" w:unhideWhenUsed="0"/>
-    <w:lsdException w:name="Medium Grid 3 Accent 6" w:semiHidden="0" w:uiPriority="69" w:unhideWhenUsed="0"/>
-    <w:lsdException w:name="Dark List Accent 6" w:semiHidden="0" w:uiPriority="70" w:unhideWhenUsed="0"/>
-    <w:lsdException w:name="Colorful Shading Accent 6" w:semiHidden="0" w:uiPriority="71" w:unhideWhenUsed="0"/>
-    <w:lsdException w:name="Colorful List Accent 6" w:semiHidden="0" w:uiPriority="72" w:unhideWhenUsed="0"/>
-    <w:lsdException w:name="Colorful Grid Accent 6" w:semiHidden="0" w:uiPriority="73" w:unhideWhenUsed="0"/>
-    <w:lsdException w:name="Subtle Emphasis" w:semiHidden="0" w:uiPriority="19" w:unhideWhenUsed="0" w:qFormat="1"/>
-    <w:lsdException w:name="Intense Emphasis" w:semiHidden="0" w:uiPriority="21" w:unhideWhenUsed="0" w:qFormat="1"/>
-    <w:lsdException w:name="Subtle Reference" w:semiHidden="0" w:uiPriority="31" w:unhideWhenUsed="0" w:qFormat="1"/>
-    <w:lsdException w:name="Intense Reference" w:semiHidden="0" w:uiPriority="32" w:unhideWhenUsed="0" w:qFormat="1"/>
-    <w:lsdException w:name="Book Title" w:semiHidden="0" w:uiPriority="33" w:unhideWhenUsed="0" w:qFormat="1"/>
-    <w:lsdException w:name="Bibliography" w:uiPriority="37"/>
-    <w:lsdException w:name="TOC Heading" w:uiPriority="39" w:qFormat="1"/>
-  </w:latentStyles>
-  <w:style w:type="paragraph" w:default="1" w:styleId="Normal">
-    <w:name w:val="Normal"/>
-    <w:qFormat/>
+  <w:style w:type="paragraph" w:styleId="En-tte">
+    <w:name w:val="header"/>
+    <w:basedOn w:val="Normal"/>
+    <w:link w:val="En-tteCar"/>
+    <w:uiPriority w:val="99"/>
+    <w:unhideWhenUsed/>
+    <w:rsid w:val="00CB5726"/>
+    <w:pPr>
+      <w:tabs>
+        <w:tab w:val="center" w:pos="4536"/>
+        <w:tab w:val="right" w:pos="9072"/>
+      </w:tabs>
+      <w:spacing w:after="0" w:line="240" w:lineRule="auto"/>
+    </w:pPr>
   </w:style>
-  <w:style w:type="character" w:default="1" w:styleId="Policepardfaut">
-    <w:name w:val="Default Paragraph Font"/>
-    <w:uiPriority w:val="1"/>
-    <w:semiHidden/>
+  <w:style w:type="character" w:customStyle="1" w:styleId="En-tteCar">
+    <w:name w:val="En-tête Car"/>
+    <w:basedOn w:val="Policepardfaut"/>
+    <w:link w:val="En-tte"/>
+    <w:uiPriority w:val="99"/>
+    <w:rsid w:val="00CB5726"/>
+  </w:style>
+  <w:style w:type="paragraph" w:styleId="Pieddepage">
+    <w:name w:val="footer"/>
+    <w:basedOn w:val="Normal"/>
+    <w:link w:val="PieddepageCar"/>
+    <w:uiPriority w:val="99"/>
     <w:unhideWhenUsed/>
+    <w:rsid w:val="00CB5726"/>
+    <w:pPr>
+      <w:tabs>
+        <w:tab w:val="center" w:pos="4536"/>
+        <w:tab w:val="right" w:pos="9072"/>
+      </w:tabs>
+      <w:spacing w:after="0" w:line="240" w:lineRule="auto"/>
+    </w:pPr>
   </w:style>
-  <w:style w:type="table" w:default="1" w:styleId="TableauNormal">
-    <w:name w:val="Normal Table"/>
+  <w:style w:type="character" w:customStyle="1" w:styleId="PieddepageCar">
+    <w:name w:val="Pied de page Car"/>
+    <w:basedOn w:val="Policepardfaut"/>
+    <w:link w:val="Pieddepage"/>
     <w:uiPriority w:val="99"/>
-    <w:semiHidden/>
-    <w:unhideWhenUsed/>
-    <w:tblPr>
-      <w:tblInd w:w="0" w:type="dxa"/>
-      <w:tblCellMar>
-        <w:top w:w="0" w:type="dxa"/>
-        <w:left w:w="108" w:type="dxa"/>
-        <w:bottom w:w="0" w:type="dxa"/>
-        <w:right w:w="108" w:type="dxa"/>
-      </w:tblCellMar>
-    </w:tblPr>
-  </w:style>
-  <w:style w:type="numbering" w:default="1" w:styleId="Aucuneliste">
-    <w:name w:val="No List"/>
-    <w:uiPriority w:val="99"/>
-    <w:semiHidden/>
-    <w:unhideWhenUsed/>
-  </w:style>
-  <w:style w:type="paragraph" w:styleId="Titre">
-    <w:name w:val="Title"/>
-    <w:basedOn w:val="Normal"/>
-    <w:next w:val="Normal"/>
-    <w:link w:val="TitreCar"/>
-    <w:uiPriority w:val="10"/>
-    <w:qFormat/>
-    <w:rsid w:val="007B6848"/>
-    <w:pPr>
-      <w:pBdr>
-        <w:bottom w:val="single" w:sz="8" w:space="4" w:color="5B9BD5" w:themeColor="accent1"/>
-      </w:pBdr>
-      <w:spacing w:after="300" w:line="240" w:lineRule="auto"/>
-      <w:contextualSpacing/>
-    </w:pPr>
-    <w:rPr>
-      <w:rFonts w:asciiTheme="majorHAnsi" w:eastAsiaTheme="majorEastAsia" w:hAnsiTheme="majorHAnsi" w:cstheme="majorBidi"/>
-      <w:color w:val="323E4F" w:themeColor="text2" w:themeShade="BF"/>
-      <w:spacing w:val="5"/>
-      <w:kern w:val="28"/>
-      <w:sz w:val="52"/>
-      <w:szCs w:val="52"/>
-    </w:rPr>
-  </w:style>
-  <w:style w:type="character" w:customStyle="1" w:styleId="TitreCar">
-    <w:name w:val="Titre Car"/>
-    <w:basedOn w:val="Policepardfaut"/>
-    <w:link w:val="Titre"/>
-    <w:uiPriority w:val="10"/>
-    <w:rsid w:val="007B6848"/>
-    <w:rPr>
-      <w:rFonts w:asciiTheme="majorHAnsi" w:eastAsiaTheme="majorEastAsia" w:hAnsiTheme="majorHAnsi" w:cstheme="majorBidi"/>
-      <w:color w:val="323E4F" w:themeColor="text2" w:themeShade="BF"/>
-      <w:spacing w:val="5"/>
-      <w:kern w:val="28"/>
-      <w:sz w:val="52"/>
-      <w:szCs w:val="52"/>
-    </w:rPr>
-  </w:style>
-  <w:style w:type="paragraph" w:styleId="Paragraphedeliste">
-    <w:name w:val="List Paragraph"/>
-    <w:basedOn w:val="Normal"/>
-    <w:uiPriority w:val="34"/>
-    <w:qFormat/>
-    <w:rsid w:val="007B6848"/>
-    <w:pPr>
-      <w:ind w:left="720"/>
-      <w:contextualSpacing/>
-    </w:pPr>
+    <w:rsid w:val="00CB5726"/>
   </w:style>
 </w:styles>
 </file>
@@ -2269,8 +4186,20 @@
   <a:extraClrSchemeLst/>
   <a:extLst>
     <a:ext uri="{05A4C25C-085E-4340-85A3-A5531E510DB2}">
-      <thm15:themeFamily xmlns:thm15="http://schemas.microsoft.com/office/thememl/2012/main" xmlns="" name="Office Theme" id="{62F939B6-93AF-4DB8-9C6B-D6C7DFDC589F}" vid="{4A3C46E8-61CC-4603-A589-7422A47A8E4A}"/>
+      <thm15:themeFamily xmlns:thm15="http://schemas.microsoft.com/office/thememl/2012/main" name="Office Theme" id="{62F939B6-93AF-4DB8-9C6B-D6C7DFDC589F}" vid="{4A3C46E8-61CC-4603-A589-7422A47A8E4A}"/>
     </a:ext>
   </a:extLst>
 </a:theme>
+</file>
+
+<file path=customXml/item1.xml><?xml version="1.0" encoding="utf-8"?>
+<b:Sources xmlns:b="http://schemas.openxmlformats.org/officeDocument/2006/bibliography" xmlns="http://schemas.openxmlformats.org/officeDocument/2006/bibliography" SelectedStyle="\APASixthEditionOfficeOnline.xsl" StyleName="APA" Version="6"/>
+</file>
+
+<file path=customXml/itemProps1.xml><?xml version="1.0" encoding="utf-8"?>
+<ds:datastoreItem xmlns:ds="http://schemas.openxmlformats.org/officeDocument/2006/customXml" ds:itemID="{6B0BDB47-3F1E-4D29-A48E-954C01612EA6}">
+  <ds:schemaRefs>
+    <ds:schemaRef ds:uri="http://schemas.openxmlformats.org/officeDocument/2006/bibliography"/>
+  </ds:schemaRefs>
+</ds:datastoreItem>
 </file>
</xml_diff>